<commit_message>
Revisions to the rubric and tidying of the assignment
</commit_message>
<xml_diff>
--- a/TechComm/assignments/fact-sheet/Fact_Sheet_Assignment_Rubric_Detailed.docx
+++ b/TechComm/assignments/fact-sheet/Fact_Sheet_Assignment_Rubric_Detailed.docx
@@ -1397,7 +1397,128 @@
               <w:t xml:space="preserve">and why it </w:t>
             </w:r>
             <w:r>
-              <w:t>matters.</w:t>
+              <w:t>matters</w:t>
+            </w:r>
+            <w:r>
+              <w:t>.</w:t>
+            </w:r>
+          </w:p>
+          <w:p>
+            <w:pPr>
+              <w:spacing w:after="0"/>
+            </w:pPr>
+          </w:p>
+          <w:p>
+            <w:pPr>
+              <w:spacing w:after="0"/>
+              <w:rPr>
+                <w:highlight w:val="yellow"/>
+              </w:rPr>
+            </w:pPr>
+          </w:p>
+          <w:p>
+            <w:pPr>
+              <w:numPr>
+                <w:ilvl w:val="0"/>
+                <w:numId w:val="1"/>
+              </w:numPr>
+              <w:spacing w:after="0"/>
+              <w:rPr>
+                <w:highlight w:val="yellow"/>
+              </w:rPr>
+            </w:pPr>
+            <w:r>
+              <w:rPr>
+                <w:highlight w:val="yellow"/>
+              </w:rPr>
+              <w:t>introduce the purpose of the sheet,</w:t>
+            </w:r>
+          </w:p>
+          <w:p>
+            <w:pPr>
+              <w:numPr>
+                <w:ilvl w:val="0"/>
+                <w:numId w:val="1"/>
+              </w:numPr>
+              <w:spacing w:after="0"/>
+              <w:rPr>
+                <w:highlight w:val="yellow"/>
+              </w:rPr>
+            </w:pPr>
+            <w:r>
+              <w:rPr>
+                <w:highlight w:val="yellow"/>
+              </w:rPr>
+              <w:t>define the subject it will cover,</w:t>
+            </w:r>
+          </w:p>
+          <w:p>
+            <w:pPr>
+              <w:numPr>
+                <w:ilvl w:val="0"/>
+                <w:numId w:val="1"/>
+              </w:numPr>
+              <w:spacing w:after="0"/>
+              <w:rPr>
+                <w:highlight w:val="yellow"/>
+              </w:rPr>
+            </w:pPr>
+            <w:r>
+              <w:rPr>
+                <w:highlight w:val="yellow"/>
+              </w:rPr>
+              <w:t>provide a brief background or history of the subject,</w:t>
+            </w:r>
+          </w:p>
+        </w:tc>
+      </w:tr>
+    </w:tbl>
+    <w:p>
+      <w:pPr>
+        <w:spacing w:after="0"/>
+      </w:pPr>
+    </w:p>
+    <w:tbl>
+      <w:tblPr>
+        <w:tblStyle w:val="TableGrid"/>
+        <w:tblW w:w="30457" w:type="dxa"/>
+        <w:tblLayout w:type="fixed"/>
+        <w:tblLook w:val="04A0" w:firstRow="1" w:lastRow="0" w:firstColumn="1" w:lastColumn="0" w:noHBand="0" w:noVBand="1"/>
+      </w:tblPr>
+      <w:tblGrid>
+        <w:gridCol w:w="1638"/>
+        <w:gridCol w:w="3060"/>
+        <w:gridCol w:w="990"/>
+        <w:gridCol w:w="1170"/>
+        <w:gridCol w:w="1440"/>
+        <w:gridCol w:w="1980"/>
+        <w:gridCol w:w="1620"/>
+        <w:gridCol w:w="1260"/>
+        <w:gridCol w:w="1980"/>
+        <w:gridCol w:w="1530"/>
+        <w:gridCol w:w="1440"/>
+        <w:gridCol w:w="1980"/>
+        <w:gridCol w:w="1620"/>
+        <w:gridCol w:w="1440"/>
+        <w:gridCol w:w="1980"/>
+        <w:gridCol w:w="1620"/>
+        <w:gridCol w:w="1440"/>
+        <w:gridCol w:w="2269"/>
+      </w:tblGrid>
+      <w:tr>
+        <w:tc>
+          <w:tcPr>
+            <w:tcW w:w="3060" w:type="dxa"/>
+          </w:tcPr>
+          <w:p>
+            <w:pPr>
+              <w:spacing w:after="0"/>
+            </w:pPr>
+            <w:r>
+              <w:rPr>
+                <w:highlight w:val="yellow"/>
+              </w:rPr>
+              <w:t>A brief summary (typically 1-3 sentences) describing the goal or main point of the fact sheet, followed by a bulleted list or outline of the key concepts or issues that will be addressed in the fact sheet.</w:t>
             </w:r>
           </w:p>
         </w:tc>
@@ -1755,14 +1876,8 @@
           <w:p>
             <w:pPr>
               <w:spacing w:after="0"/>
-              <w:rPr>
-                <w:color w:val="EE0000"/>
-              </w:rPr>
-            </w:pPr>
-            <w:r>
-              <w:rPr>
-                <w:color w:val="EE0000"/>
-              </w:rPr>
+            </w:pPr>
+            <w:r>
               <w:t>Key Facts or Data Points</w:t>
             </w:r>
           </w:p>
@@ -1774,51 +1889,165 @@
           <w:p>
             <w:pPr>
               <w:spacing w:after="0"/>
-              <w:rPr>
-                <w:color w:val="EE0000"/>
-              </w:rPr>
-            </w:pPr>
-            <w:r>
-              <w:rPr>
-                <w:color w:val="EE0000"/>
-              </w:rPr>
+            </w:pPr>
+            <w:r>
               <w:t>E</w:t>
             </w:r>
             <w:r>
-              <w:rPr>
-                <w:color w:val="EE0000"/>
-              </w:rPr>
               <w:t>xplains 3</w:t>
             </w:r>
             <w:r>
-              <w:rPr>
-                <w:color w:val="EE0000"/>
-              </w:rPr>
               <w:t>–</w:t>
             </w:r>
             <w:r>
-              <w:rPr>
-                <w:color w:val="EE0000"/>
-              </w:rPr>
               <w:t>5 essential facts</w:t>
             </w:r>
             <w:r>
-              <w:rPr>
-                <w:color w:val="EE0000"/>
-              </w:rPr>
               <w:t xml:space="preserve"> about the topic</w:t>
             </w:r>
             <w:r>
-              <w:rPr>
-                <w:color w:val="EE0000"/>
-              </w:rPr>
-              <w:t xml:space="preserve"> in bullets, stats, or short paragraphs</w:t>
-            </w:r>
-            <w:r>
-              <w:rPr>
-                <w:color w:val="EE0000"/>
-              </w:rPr>
-              <w:t>, combining elements to communicate details fully.</w:t>
+              <w:t xml:space="preserve"> in </w:t>
+            </w:r>
+            <w:r>
+              <w:t>lists</w:t>
+            </w:r>
+            <w:r>
+              <w:t>, stats, or short paragraphs</w:t>
+            </w:r>
+            <w:r>
+              <w:t>, combining</w:t>
+            </w:r>
+            <w:r>
+              <w:t xml:space="preserve"> these</w:t>
+            </w:r>
+            <w:r>
+              <w:t xml:space="preserve"> elements to communicate details fully.</w:t>
+            </w:r>
+          </w:p>
+          <w:p>
+            <w:pPr>
+              <w:spacing w:after="0"/>
+            </w:pPr>
+          </w:p>
+          <w:p>
+            <w:pPr>
+              <w:spacing w:after="0"/>
+              <w:rPr>
+                <w:highlight w:val="yellow"/>
+              </w:rPr>
+            </w:pPr>
+          </w:p>
+          <w:p>
+            <w:pPr>
+              <w:numPr>
+                <w:ilvl w:val="0"/>
+                <w:numId w:val="2"/>
+              </w:numPr>
+              <w:spacing w:after="0"/>
+              <w:rPr>
+                <w:highlight w:val="yellow"/>
+              </w:rPr>
+            </w:pPr>
+            <w:r>
+              <w:rPr>
+                <w:highlight w:val="yellow"/>
+              </w:rPr>
+              <w:t>describe the subject with enough detail so that it is understandable, including benefits and drawbacks (if applicable),</w:t>
+            </w:r>
+          </w:p>
+          <w:p>
+            <w:pPr>
+              <w:numPr>
+                <w:ilvl w:val="0"/>
+                <w:numId w:val="2"/>
+              </w:numPr>
+              <w:spacing w:after="0"/>
+              <w:rPr>
+                <w:highlight w:val="yellow"/>
+              </w:rPr>
+            </w:pPr>
+            <w:r>
+              <w:rPr>
+                <w:highlight w:val="yellow"/>
+              </w:rPr>
+              <w:t>describe how to put into effect the subject (if it's task-oriented), and</w:t>
+            </w:r>
+          </w:p>
+          <w:p>
+            <w:pPr>
+              <w:numPr>
+                <w:ilvl w:val="0"/>
+                <w:numId w:val="2"/>
+              </w:numPr>
+              <w:spacing w:after="0"/>
+              <w:rPr>
+                <w:highlight w:val="yellow"/>
+              </w:rPr>
+            </w:pPr>
+            <w:r>
+              <w:rPr>
+                <w:highlight w:val="yellow"/>
+              </w:rPr>
+              <w:t>including helpful visuals such as photos, graphs, and charts. </w:t>
+            </w:r>
+            <w:r>
+              <w:rPr>
+                <w:i/>
+                <w:iCs/>
+                <w:highlight w:val="yellow"/>
+              </w:rPr>
+              <w:t>More on this on the Design page!</w:t>
+            </w:r>
+          </w:p>
+        </w:tc>
+      </w:tr>
+    </w:tbl>
+    <w:p>
+      <w:pPr>
+        <w:spacing w:after="0"/>
+      </w:pPr>
+    </w:p>
+    <w:tbl>
+      <w:tblPr>
+        <w:tblStyle w:val="TableGrid"/>
+        <w:tblW w:w="30457" w:type="dxa"/>
+        <w:tblLayout w:type="fixed"/>
+        <w:tblLook w:val="04A0" w:firstRow="1" w:lastRow="0" w:firstColumn="1" w:lastColumn="0" w:noHBand="0" w:noVBand="1"/>
+      </w:tblPr>
+      <w:tblGrid>
+        <w:gridCol w:w="1638"/>
+        <w:gridCol w:w="3060"/>
+        <w:gridCol w:w="990"/>
+        <w:gridCol w:w="1170"/>
+        <w:gridCol w:w="1440"/>
+        <w:gridCol w:w="1980"/>
+        <w:gridCol w:w="1620"/>
+        <w:gridCol w:w="1260"/>
+        <w:gridCol w:w="1980"/>
+        <w:gridCol w:w="1530"/>
+        <w:gridCol w:w="1440"/>
+        <w:gridCol w:w="1980"/>
+        <w:gridCol w:w="1620"/>
+        <w:gridCol w:w="1440"/>
+        <w:gridCol w:w="1980"/>
+        <w:gridCol w:w="1620"/>
+        <w:gridCol w:w="1440"/>
+        <w:gridCol w:w="2269"/>
+      </w:tblGrid>
+      <w:tr>
+        <w:tc>
+          <w:tcPr>
+            <w:tcW w:w="3060" w:type="dxa"/>
+          </w:tcPr>
+          <w:p>
+            <w:pPr>
+              <w:spacing w:after="0"/>
+            </w:pPr>
+            <w:r>
+              <w:rPr>
+                <w:highlight w:val="yellow"/>
+              </w:rPr>
+              <w:t>Divide the fact sheet into distinct sections. Present each section with a clear, informative heading followed by the most important facts about the topic. Remember that facts must be verified and relevant to the topic.</w:t>
             </w:r>
           </w:p>
         </w:tc>
@@ -1833,15 +2062,13 @@
                 <w:rFonts w:ascii="Verdana" w:hAnsi="Verdana" w:cstheme="majorHAnsi"/>
                 <w:b/>
                 <w:bCs/>
-                <w:color w:val="EE0000"/>
-              </w:rPr>
-            </w:pPr>
-            <w:r>
-              <w:rPr>
-                <w:rFonts w:ascii="Verdana" w:hAnsi="Verdana" w:cstheme="majorHAnsi"/>
-                <w:b/>
-                <w:bCs/>
-                <w:color w:val="EE0000"/>
+              </w:rPr>
+            </w:pPr>
+            <w:r>
+              <w:rPr>
+                <w:rFonts w:ascii="Verdana" w:hAnsi="Verdana" w:cstheme="majorHAnsi"/>
+                <w:b/>
+                <w:bCs/>
               </w:rPr>
               <w:t>False</w:t>
             </w:r>
@@ -1858,13 +2085,11 @@
                 <w:rFonts w:ascii="Verdana" w:hAnsi="Verdana" w:cstheme="majorHAnsi"/>
                 <w:b/>
                 <w:bCs/>
-                <w:color w:val="EE0000"/>
-              </w:rPr>
-            </w:pPr>
-            <w:r>
-              <w:rPr>
-                <w:rFonts w:ascii="Verdana" w:hAnsi="Verdana" w:cstheme="majorHAnsi"/>
-                <w:color w:val="EE0000"/>
+              </w:rPr>
+            </w:pPr>
+            <w:r>
+              <w:rPr>
+                <w:rFonts w:ascii="Verdana" w:hAnsi="Verdana" w:cstheme="majorHAnsi"/>
               </w:rPr>
               <w:t>5</w:t>
             </w:r>
@@ -1881,15 +2106,13 @@
                 <w:rFonts w:ascii="Verdana" w:hAnsi="Verdana" w:cstheme="majorHAnsi"/>
                 <w:b/>
                 <w:bCs/>
-                <w:color w:val="EE0000"/>
-              </w:rPr>
-            </w:pPr>
-            <w:r>
-              <w:rPr>
-                <w:rFonts w:ascii="Verdana" w:hAnsi="Verdana" w:cstheme="majorHAnsi"/>
-                <w:b/>
-                <w:bCs/>
-                <w:color w:val="EE0000"/>
+              </w:rPr>
+            </w:pPr>
+            <w:r>
+              <w:rPr>
+                <w:rFonts w:ascii="Verdana" w:hAnsi="Verdana" w:cstheme="majorHAnsi"/>
+                <w:b/>
+                <w:bCs/>
               </w:rPr>
               <w:t>Exceeds Expectations</w:t>
             </w:r>
@@ -1902,38 +2125,29 @@
           <w:p>
             <w:pPr>
               <w:spacing w:after="0"/>
-              <w:rPr>
-                <w:color w:val="EE0000"/>
-              </w:rPr>
-            </w:pPr>
-            <w:r>
-              <w:rPr>
-                <w:color w:val="EE0000"/>
-              </w:rPr>
-              <w:t>Fact sheet presents 3–5 essential facts using clear bullets, statistics, or brief paragraphs; content is well-selected</w:t>
-            </w:r>
-            <w:r>
-              <w:rPr>
-                <w:color w:val="EE0000"/>
-              </w:rPr>
+            </w:pPr>
+            <w:r>
+              <w:t>P</w:t>
+            </w:r>
+            <w:r>
+              <w:t xml:space="preserve">resents 3–5 essential facts using clear </w:t>
+            </w:r>
+            <w:r>
+              <w:t>lists</w:t>
+            </w:r>
+            <w:r>
+              <w:t>, statistics, or brief paragraphs; content is well-selected</w:t>
+            </w:r>
+            <w:r>
               <w:t xml:space="preserve">, </w:t>
             </w:r>
             <w:r>
-              <w:rPr>
-                <w:color w:val="EE0000"/>
-              </w:rPr>
               <w:t>relevant</w:t>
             </w:r>
             <w:r>
-              <w:rPr>
-                <w:color w:val="EE0000"/>
-              </w:rPr>
               <w:t>, and fully explained</w:t>
             </w:r>
             <w:r>
-              <w:rPr>
-                <w:color w:val="EE0000"/>
-              </w:rPr>
               <w:t>.</w:t>
             </w:r>
           </w:p>
@@ -1947,13 +2161,11 @@
               <w:spacing w:after="0"/>
               <w:rPr>
                 <w:rFonts w:ascii="Verdana" w:hAnsi="Verdana" w:cstheme="majorHAnsi"/>
-                <w:color w:val="EE0000"/>
-              </w:rPr>
-            </w:pPr>
-            <w:r>
-              <w:rPr>
-                <w:rFonts w:ascii="Verdana" w:hAnsi="Verdana" w:cstheme="majorHAnsi"/>
-                <w:color w:val="EE0000"/>
+              </w:rPr>
+            </w:pPr>
+            <w:r>
+              <w:rPr>
+                <w:rFonts w:ascii="Verdana" w:hAnsi="Verdana" w:cstheme="majorHAnsi"/>
               </w:rPr>
               <w:t>4</w:t>
             </w:r>
@@ -1970,15 +2182,13 @@
                 <w:rFonts w:ascii="Verdana" w:hAnsi="Verdana" w:cstheme="majorHAnsi"/>
                 <w:b/>
                 <w:bCs/>
-                <w:color w:val="EE0000"/>
-              </w:rPr>
-            </w:pPr>
-            <w:r>
-              <w:rPr>
-                <w:rFonts w:ascii="Verdana" w:hAnsi="Verdana" w:cstheme="majorHAnsi"/>
-                <w:b/>
-                <w:bCs/>
-                <w:color w:val="EE0000"/>
+              </w:rPr>
+            </w:pPr>
+            <w:r>
+              <w:rPr>
+                <w:rFonts w:ascii="Verdana" w:hAnsi="Verdana" w:cstheme="majorHAnsi"/>
+                <w:b/>
+                <w:bCs/>
               </w:rPr>
               <w:t>Meets Expectations</w:t>
             </w:r>
@@ -1991,22 +2201,19 @@
           <w:p>
             <w:pPr>
               <w:spacing w:after="0"/>
-              <w:rPr>
-                <w:color w:val="EE0000"/>
-              </w:rPr>
-            </w:pPr>
-            <w:r>
-              <w:rPr>
-                <w:color w:val="EE0000"/>
-              </w:rPr>
-              <w:t xml:space="preserve">Fact sheet includes 3–5 relevant facts </w:t>
-            </w:r>
-            <w:r>
-              <w:rPr>
-                <w:color w:val="EE0000"/>
-              </w:rPr>
+            </w:pPr>
+            <w:r>
+              <w:t>I</w:t>
+            </w:r>
+            <w:r>
+              <w:t xml:space="preserve">ncludes 3–5 relevant facts </w:t>
+            </w:r>
+            <w:r>
               <w:t>with clearly explained details</w:t>
             </w:r>
+            <w:r>
+              <w:t>.</w:t>
+            </w:r>
           </w:p>
         </w:tc>
         <w:tc>
@@ -2020,13 +2227,11 @@
                 <w:rFonts w:ascii="Verdana" w:hAnsi="Verdana" w:cstheme="majorHAnsi"/>
                 <w:b/>
                 <w:bCs/>
-                <w:color w:val="EE0000"/>
-              </w:rPr>
-            </w:pPr>
-            <w:r>
-              <w:rPr>
-                <w:rFonts w:ascii="Verdana" w:hAnsi="Verdana" w:cstheme="majorHAnsi"/>
-                <w:color w:val="EE0000"/>
+              </w:rPr>
+            </w:pPr>
+            <w:r>
+              <w:rPr>
+                <w:rFonts w:ascii="Verdana" w:hAnsi="Verdana" w:cstheme="majorHAnsi"/>
               </w:rPr>
               <w:t>3</w:t>
             </w:r>
@@ -2043,15 +2248,13 @@
                 <w:rFonts w:ascii="Verdana" w:hAnsi="Verdana" w:cstheme="majorHAnsi"/>
                 <w:b/>
                 <w:bCs/>
-                <w:color w:val="EE0000"/>
-              </w:rPr>
-            </w:pPr>
-            <w:r>
-              <w:rPr>
-                <w:rFonts w:ascii="Verdana" w:hAnsi="Verdana" w:cstheme="majorHAnsi"/>
-                <w:b/>
-                <w:bCs/>
-                <w:color w:val="EE0000"/>
+              </w:rPr>
+            </w:pPr>
+            <w:r>
+              <w:rPr>
+                <w:rFonts w:ascii="Verdana" w:hAnsi="Verdana" w:cstheme="majorHAnsi"/>
+                <w:b/>
+                <w:bCs/>
               </w:rPr>
               <w:t>Almost There</w:t>
             </w:r>
@@ -2064,15 +2267,15 @@
           <w:p>
             <w:pPr>
               <w:spacing w:after="0"/>
-              <w:rPr>
-                <w:color w:val="EE0000"/>
-              </w:rPr>
-            </w:pPr>
-            <w:r>
-              <w:rPr>
-                <w:color w:val="EE0000"/>
-              </w:rPr>
-              <w:t>Fewer than 3 or more than 5 facts, or the format lacks clarity.</w:t>
+            </w:pPr>
+            <w:r>
+              <w:t>Covers f</w:t>
+            </w:r>
+            <w:r>
+              <w:t xml:space="preserve">ewer than 3 or more than 5 facts, or lacks </w:t>
+            </w:r>
+            <w:r>
+              <w:t>clear details and explanations.</w:t>
             </w:r>
           </w:p>
         </w:tc>
@@ -2087,13 +2290,11 @@
                 <w:rFonts w:ascii="Verdana" w:hAnsi="Verdana" w:cstheme="majorHAnsi"/>
                 <w:b/>
                 <w:bCs/>
-                <w:color w:val="EE0000"/>
-              </w:rPr>
-            </w:pPr>
-            <w:r>
-              <w:rPr>
-                <w:rFonts w:ascii="Verdana" w:hAnsi="Verdana" w:cstheme="majorHAnsi"/>
-                <w:color w:val="EE0000"/>
+              </w:rPr>
+            </w:pPr>
+            <w:r>
+              <w:rPr>
+                <w:rFonts w:ascii="Verdana" w:hAnsi="Verdana" w:cstheme="majorHAnsi"/>
               </w:rPr>
               <w:t>2</w:t>
             </w:r>
@@ -2110,15 +2311,13 @@
                 <w:rFonts w:ascii="Verdana" w:hAnsi="Verdana" w:cstheme="majorHAnsi"/>
                 <w:b/>
                 <w:bCs/>
-                <w:color w:val="EE0000"/>
-              </w:rPr>
-            </w:pPr>
-            <w:r>
-              <w:rPr>
-                <w:rFonts w:ascii="Verdana" w:hAnsi="Verdana" w:cstheme="majorHAnsi"/>
-                <w:b/>
-                <w:bCs/>
-                <w:color w:val="EE0000"/>
+              </w:rPr>
+            </w:pPr>
+            <w:r>
+              <w:rPr>
+                <w:rFonts w:ascii="Verdana" w:hAnsi="Verdana" w:cstheme="majorHAnsi"/>
+                <w:b/>
+                <w:bCs/>
               </w:rPr>
               <w:t>Needs Work</w:t>
             </w:r>
@@ -2131,15 +2330,18 @@
           <w:p>
             <w:pPr>
               <w:spacing w:after="0"/>
-              <w:rPr>
-                <w:color w:val="EE0000"/>
-              </w:rPr>
-            </w:pPr>
-            <w:r>
-              <w:rPr>
-                <w:color w:val="EE0000"/>
-              </w:rPr>
-              <w:t>Facts are vague, excessive, or poorly organized.</w:t>
+            </w:pPr>
+            <w:r>
+              <w:t xml:space="preserve">Uses incomplete </w:t>
+            </w:r>
+            <w:r>
+              <w:t>and/or</w:t>
+            </w:r>
+            <w:r>
+              <w:t xml:space="preserve"> vague details, OR excessive explanation and details</w:t>
+            </w:r>
+            <w:r>
+              <w:t>.</w:t>
             </w:r>
           </w:p>
         </w:tc>
@@ -2154,13 +2356,11 @@
                 <w:rFonts w:ascii="Verdana" w:hAnsi="Verdana" w:cstheme="majorHAnsi"/>
                 <w:b/>
                 <w:bCs/>
-                <w:color w:val="EE0000"/>
-              </w:rPr>
-            </w:pPr>
-            <w:r>
-              <w:rPr>
-                <w:rFonts w:ascii="Verdana" w:hAnsi="Verdana" w:cstheme="majorHAnsi"/>
-                <w:color w:val="EE0000"/>
+              </w:rPr>
+            </w:pPr>
+            <w:r>
+              <w:rPr>
+                <w:rFonts w:ascii="Verdana" w:hAnsi="Verdana" w:cstheme="majorHAnsi"/>
               </w:rPr>
               <w:t>1</w:t>
             </w:r>
@@ -2177,15 +2377,13 @@
                 <w:rFonts w:ascii="Verdana" w:hAnsi="Verdana" w:cstheme="majorHAnsi"/>
                 <w:b/>
                 <w:bCs/>
-                <w:color w:val="EE0000"/>
-              </w:rPr>
-            </w:pPr>
-            <w:r>
-              <w:rPr>
-                <w:rFonts w:ascii="Verdana" w:hAnsi="Verdana" w:cstheme="majorHAnsi"/>
-                <w:b/>
-                <w:bCs/>
-                <w:color w:val="EE0000"/>
+              </w:rPr>
+            </w:pPr>
+            <w:r>
+              <w:rPr>
+                <w:rFonts w:ascii="Verdana" w:hAnsi="Verdana" w:cstheme="majorHAnsi"/>
+                <w:b/>
+                <w:bCs/>
               </w:rPr>
               <w:t>Missing</w:t>
             </w:r>
@@ -2198,14 +2396,8 @@
           <w:p>
             <w:pPr>
               <w:spacing w:after="0"/>
-              <w:rPr>
-                <w:color w:val="EE0000"/>
-              </w:rPr>
-            </w:pPr>
-            <w:r>
-              <w:rPr>
-                <w:color w:val="EE0000"/>
-              </w:rPr>
+            </w:pPr>
+            <w:r>
               <w:t>No key facts or data points are provided.</w:t>
             </w:r>
           </w:p>
@@ -2242,6 +2434,12 @@
                 <w:color w:val="EE0000"/>
               </w:rPr>
             </w:pPr>
+            <w:r>
+              <w:rPr>
+                <w:color w:val="EE0000"/>
+              </w:rPr>
+              <w:t>summarize with quick facts, takeaways, action steps, etc.</w:t>
+            </w:r>
           </w:p>
         </w:tc>
         <w:tc>
@@ -3764,7 +3962,14 @@
               <w:rPr>
                 <w:rFonts w:ascii="Verdana" w:hAnsi="Verdana"/>
               </w:rPr>
-              <w:t xml:space="preserve"> Uses plain language consistently and smoothly.</w:t>
+              <w:t xml:space="preserve"> Uses plain language </w:t>
+            </w:r>
+            <w:r>
+              <w:rPr>
+                <w:rFonts w:ascii="Verdana" w:hAnsi="Verdana"/>
+              </w:rPr>
+              <w:lastRenderedPageBreak/>
+              <w:t>consistently and smoothly.</w:t>
             </w:r>
           </w:p>
         </w:tc>
@@ -3783,6 +3988,7 @@
               <w:rPr>
                 <w:rFonts w:ascii="Verdana" w:hAnsi="Verdana" w:cstheme="majorHAnsi"/>
               </w:rPr>
+              <w:lastRenderedPageBreak/>
               <w:t>4</w:t>
             </w:r>
           </w:p>
@@ -3843,6 +4049,7 @@
               <w:rPr>
                 <w:rFonts w:ascii="Verdana" w:hAnsi="Verdana"/>
               </w:rPr>
+              <w:lastRenderedPageBreak/>
               <w:t>throughout D</w:t>
             </w:r>
             <w:r>
@@ -3868,6 +4075,7 @@
               <w:rPr>
                 <w:rFonts w:ascii="Verdana" w:hAnsi="Verdana" w:cstheme="majorHAnsi"/>
               </w:rPr>
+              <w:lastRenderedPageBreak/>
               <w:t>3</w:t>
             </w:r>
           </w:p>
@@ -3916,7 +4124,14 @@
               <w:rPr>
                 <w:rFonts w:ascii="Verdana" w:hAnsi="Verdana" w:cstheme="majorHAnsi"/>
               </w:rPr>
-              <w:t>complicated, overly technical, wordy, and/or repetitive phrasing</w:t>
+              <w:t xml:space="preserve">complicated, overly technical, wordy, and/or </w:t>
+            </w:r>
+            <w:r>
+              <w:rPr>
+                <w:rFonts w:ascii="Verdana" w:hAnsi="Verdana" w:cstheme="majorHAnsi"/>
+              </w:rPr>
+              <w:lastRenderedPageBreak/>
+              <w:t>repetitive phrasing</w:t>
             </w:r>
             <w:r>
               <w:rPr>
@@ -3953,6 +4168,7 @@
               <w:rPr>
                 <w:rFonts w:ascii="Verdana" w:hAnsi="Verdana" w:cstheme="majorHAnsi"/>
               </w:rPr>
+              <w:lastRenderedPageBreak/>
               <w:t>2</w:t>
             </w:r>
           </w:p>
@@ -5165,6 +5381,315 @@
     </w:sectPr>
   </w:body>
 </w:document>
+</file>
+
+<file path=word/numbering.xml><?xml version="1.0" encoding="utf-8"?>
+<w:numbering xmlns:wpc="http://schemas.microsoft.com/office/word/2010/wordprocessingCanvas" xmlns:cx="http://schemas.microsoft.com/office/drawing/2014/chartex" xmlns:cx1="http://schemas.microsoft.com/office/drawing/2015/9/8/chartex" xmlns:cx2="http://schemas.microsoft.com/office/drawing/2015/10/21/chartex" xmlns:cx3="http://schemas.microsoft.com/office/drawing/2016/5/9/chartex" xmlns:cx4="http://schemas.microsoft.com/office/drawing/2016/5/10/chartex" xmlns:cx5="http://schemas.microsoft.com/office/drawing/2016/5/11/chartex" xmlns:cx6="http://schemas.microsoft.com/office/drawing/2016/5/12/chartex" xmlns:cx7="http://schemas.microsoft.com/office/drawing/2016/5/13/chartex" xmlns:cx8="http://schemas.microsoft.com/office/drawing/2016/5/14/chartex" xmlns:mc="http://schemas.openxmlformats.org/markup-compatibility/2006" xmlns:aink="http://schemas.microsoft.com/office/drawing/2016/ink" xmlns:am3d="http://schemas.microsoft.com/office/drawing/2017/model3d" xmlns:o="urn:schemas-microsoft-com:office:office" xmlns:oel="http://schemas.microsoft.com/office/2019/extlst" xmlns:r="http://schemas.openxmlformats.org/officeDocument/2006/relationships" xmlns:m="http://schemas.openxmlformats.org/officeDocument/2006/math" xmlns:v="urn:schemas-microsoft-com:vml" xmlns:wp14="http://schemas.microsoft.com/office/word/2010/wordprocessingDrawing" xmlns:wp="http://schemas.openxmlformats.org/drawingml/2006/wordprocessingDrawing" xmlns:w10="urn:schemas-microsoft-com:office:word" xmlns:w="http://schemas.openxmlformats.org/wordprocessingml/2006/main" xmlns:w14="http://schemas.microsoft.com/office/word/2010/wordml" xmlns:w15="http://schemas.microsoft.com/office/word/2012/wordml" xmlns:w16cex="http://schemas.microsoft.com/office/word/2018/wordml/cex" xmlns:w16cid="http://schemas.microsoft.com/office/word/2016/wordml/cid" xmlns:w16="http://schemas.microsoft.com/office/word/2018/wordml" xmlns:w16du="http://schemas.microsoft.com/office/word/2023/wordml/word16du" xmlns:w16sdtdh="http://schemas.microsoft.com/office/word/2020/wordml/sdtdatahash" xmlns:w16sdtfl="http://schemas.microsoft.com/office/word/2024/wordml/sdtformatlock" xmlns:w16se="http://schemas.microsoft.com/office/word/2015/wordml/symex" xmlns:wpg="http://schemas.microsoft.com/office/word/2010/wordprocessingGroup" xmlns:wpi="http://schemas.microsoft.com/office/word/2010/wordprocessingInk" xmlns:wne="http://schemas.microsoft.com/office/word/2006/wordml" xmlns:wps="http://schemas.microsoft.com/office/word/2010/wordprocessingShape" mc:Ignorable="w14 w15 w16se w16cid w16 w16cex w16sdtdh w16sdtfl w16du wp14">
+  <w:abstractNum w:abstractNumId="0" w15:restartNumberingAfterBreak="0">
+    <w:nsid w:val="274F2A0D"/>
+    <w:multiLevelType w:val="multilevel"/>
+    <w:tmpl w:val="D3CE1F88"/>
+    <w:lvl w:ilvl="0">
+      <w:start w:val="1"/>
+      <w:numFmt w:val="bullet"/>
+      <w:lvlText w:val=""/>
+      <w:lvlJc w:val="left"/>
+      <w:pPr>
+        <w:tabs>
+          <w:tab w:val="num" w:pos="720"/>
+        </w:tabs>
+        <w:ind w:left="720" w:hanging="360"/>
+      </w:pPr>
+      <w:rPr>
+        <w:rFonts w:ascii="Symbol" w:hAnsi="Symbol" w:hint="default"/>
+        <w:sz w:val="20"/>
+      </w:rPr>
+    </w:lvl>
+    <w:lvl w:ilvl="1" w:tentative="1">
+      <w:start w:val="1"/>
+      <w:numFmt w:val="bullet"/>
+      <w:lvlText w:val="o"/>
+      <w:lvlJc w:val="left"/>
+      <w:pPr>
+        <w:tabs>
+          <w:tab w:val="num" w:pos="1440"/>
+        </w:tabs>
+        <w:ind w:left="1440" w:hanging="360"/>
+      </w:pPr>
+      <w:rPr>
+        <w:rFonts w:ascii="Courier New" w:hAnsi="Courier New" w:hint="default"/>
+        <w:sz w:val="20"/>
+      </w:rPr>
+    </w:lvl>
+    <w:lvl w:ilvl="2" w:tentative="1">
+      <w:start w:val="1"/>
+      <w:numFmt w:val="bullet"/>
+      <w:lvlText w:val=""/>
+      <w:lvlJc w:val="left"/>
+      <w:pPr>
+        <w:tabs>
+          <w:tab w:val="num" w:pos="2160"/>
+        </w:tabs>
+        <w:ind w:left="2160" w:hanging="360"/>
+      </w:pPr>
+      <w:rPr>
+        <w:rFonts w:ascii="Wingdings" w:hAnsi="Wingdings" w:hint="default"/>
+        <w:sz w:val="20"/>
+      </w:rPr>
+    </w:lvl>
+    <w:lvl w:ilvl="3" w:tentative="1">
+      <w:start w:val="1"/>
+      <w:numFmt w:val="bullet"/>
+      <w:lvlText w:val=""/>
+      <w:lvlJc w:val="left"/>
+      <w:pPr>
+        <w:tabs>
+          <w:tab w:val="num" w:pos="2880"/>
+        </w:tabs>
+        <w:ind w:left="2880" w:hanging="360"/>
+      </w:pPr>
+      <w:rPr>
+        <w:rFonts w:ascii="Wingdings" w:hAnsi="Wingdings" w:hint="default"/>
+        <w:sz w:val="20"/>
+      </w:rPr>
+    </w:lvl>
+    <w:lvl w:ilvl="4" w:tentative="1">
+      <w:start w:val="1"/>
+      <w:numFmt w:val="bullet"/>
+      <w:lvlText w:val=""/>
+      <w:lvlJc w:val="left"/>
+      <w:pPr>
+        <w:tabs>
+          <w:tab w:val="num" w:pos="3600"/>
+        </w:tabs>
+        <w:ind w:left="3600" w:hanging="360"/>
+      </w:pPr>
+      <w:rPr>
+        <w:rFonts w:ascii="Wingdings" w:hAnsi="Wingdings" w:hint="default"/>
+        <w:sz w:val="20"/>
+      </w:rPr>
+    </w:lvl>
+    <w:lvl w:ilvl="5" w:tentative="1">
+      <w:start w:val="1"/>
+      <w:numFmt w:val="bullet"/>
+      <w:lvlText w:val=""/>
+      <w:lvlJc w:val="left"/>
+      <w:pPr>
+        <w:tabs>
+          <w:tab w:val="num" w:pos="4320"/>
+        </w:tabs>
+        <w:ind w:left="4320" w:hanging="360"/>
+      </w:pPr>
+      <w:rPr>
+        <w:rFonts w:ascii="Wingdings" w:hAnsi="Wingdings" w:hint="default"/>
+        <w:sz w:val="20"/>
+      </w:rPr>
+    </w:lvl>
+    <w:lvl w:ilvl="6" w:tentative="1">
+      <w:start w:val="1"/>
+      <w:numFmt w:val="bullet"/>
+      <w:lvlText w:val=""/>
+      <w:lvlJc w:val="left"/>
+      <w:pPr>
+        <w:tabs>
+          <w:tab w:val="num" w:pos="5040"/>
+        </w:tabs>
+        <w:ind w:left="5040" w:hanging="360"/>
+      </w:pPr>
+      <w:rPr>
+        <w:rFonts w:ascii="Wingdings" w:hAnsi="Wingdings" w:hint="default"/>
+        <w:sz w:val="20"/>
+      </w:rPr>
+    </w:lvl>
+    <w:lvl w:ilvl="7" w:tentative="1">
+      <w:start w:val="1"/>
+      <w:numFmt w:val="bullet"/>
+      <w:lvlText w:val=""/>
+      <w:lvlJc w:val="left"/>
+      <w:pPr>
+        <w:tabs>
+          <w:tab w:val="num" w:pos="5760"/>
+        </w:tabs>
+        <w:ind w:left="5760" w:hanging="360"/>
+      </w:pPr>
+      <w:rPr>
+        <w:rFonts w:ascii="Wingdings" w:hAnsi="Wingdings" w:hint="default"/>
+        <w:sz w:val="20"/>
+      </w:rPr>
+    </w:lvl>
+    <w:lvl w:ilvl="8" w:tentative="1">
+      <w:start w:val="1"/>
+      <w:numFmt w:val="bullet"/>
+      <w:lvlText w:val=""/>
+      <w:lvlJc w:val="left"/>
+      <w:pPr>
+        <w:tabs>
+          <w:tab w:val="num" w:pos="6480"/>
+        </w:tabs>
+        <w:ind w:left="6480" w:hanging="360"/>
+      </w:pPr>
+      <w:rPr>
+        <w:rFonts w:ascii="Wingdings" w:hAnsi="Wingdings" w:hint="default"/>
+        <w:sz w:val="20"/>
+      </w:rPr>
+    </w:lvl>
+  </w:abstractNum>
+  <w:abstractNum w:abstractNumId="1" w15:restartNumberingAfterBreak="0">
+    <w:nsid w:val="4F2D35D2"/>
+    <w:multiLevelType w:val="multilevel"/>
+    <w:tmpl w:val="C962317E"/>
+    <w:lvl w:ilvl="0">
+      <w:start w:val="1"/>
+      <w:numFmt w:val="bullet"/>
+      <w:lvlText w:val=""/>
+      <w:lvlJc w:val="left"/>
+      <w:pPr>
+        <w:tabs>
+          <w:tab w:val="num" w:pos="720"/>
+        </w:tabs>
+        <w:ind w:left="720" w:hanging="360"/>
+      </w:pPr>
+      <w:rPr>
+        <w:rFonts w:ascii="Symbol" w:hAnsi="Symbol" w:hint="default"/>
+        <w:sz w:val="20"/>
+      </w:rPr>
+    </w:lvl>
+    <w:lvl w:ilvl="1" w:tentative="1">
+      <w:start w:val="1"/>
+      <w:numFmt w:val="bullet"/>
+      <w:lvlText w:val="o"/>
+      <w:lvlJc w:val="left"/>
+      <w:pPr>
+        <w:tabs>
+          <w:tab w:val="num" w:pos="1440"/>
+        </w:tabs>
+        <w:ind w:left="1440" w:hanging="360"/>
+      </w:pPr>
+      <w:rPr>
+        <w:rFonts w:ascii="Courier New" w:hAnsi="Courier New" w:hint="default"/>
+        <w:sz w:val="20"/>
+      </w:rPr>
+    </w:lvl>
+    <w:lvl w:ilvl="2" w:tentative="1">
+      <w:start w:val="1"/>
+      <w:numFmt w:val="bullet"/>
+      <w:lvlText w:val=""/>
+      <w:lvlJc w:val="left"/>
+      <w:pPr>
+        <w:tabs>
+          <w:tab w:val="num" w:pos="2160"/>
+        </w:tabs>
+        <w:ind w:left="2160" w:hanging="360"/>
+      </w:pPr>
+      <w:rPr>
+        <w:rFonts w:ascii="Wingdings" w:hAnsi="Wingdings" w:hint="default"/>
+        <w:sz w:val="20"/>
+      </w:rPr>
+    </w:lvl>
+    <w:lvl w:ilvl="3" w:tentative="1">
+      <w:start w:val="1"/>
+      <w:numFmt w:val="bullet"/>
+      <w:lvlText w:val=""/>
+      <w:lvlJc w:val="left"/>
+      <w:pPr>
+        <w:tabs>
+          <w:tab w:val="num" w:pos="2880"/>
+        </w:tabs>
+        <w:ind w:left="2880" w:hanging="360"/>
+      </w:pPr>
+      <w:rPr>
+        <w:rFonts w:ascii="Wingdings" w:hAnsi="Wingdings" w:hint="default"/>
+        <w:sz w:val="20"/>
+      </w:rPr>
+    </w:lvl>
+    <w:lvl w:ilvl="4" w:tentative="1">
+      <w:start w:val="1"/>
+      <w:numFmt w:val="bullet"/>
+      <w:lvlText w:val=""/>
+      <w:lvlJc w:val="left"/>
+      <w:pPr>
+        <w:tabs>
+          <w:tab w:val="num" w:pos="3600"/>
+        </w:tabs>
+        <w:ind w:left="3600" w:hanging="360"/>
+      </w:pPr>
+      <w:rPr>
+        <w:rFonts w:ascii="Wingdings" w:hAnsi="Wingdings" w:hint="default"/>
+        <w:sz w:val="20"/>
+      </w:rPr>
+    </w:lvl>
+    <w:lvl w:ilvl="5" w:tentative="1">
+      <w:start w:val="1"/>
+      <w:numFmt w:val="bullet"/>
+      <w:lvlText w:val=""/>
+      <w:lvlJc w:val="left"/>
+      <w:pPr>
+        <w:tabs>
+          <w:tab w:val="num" w:pos="4320"/>
+        </w:tabs>
+        <w:ind w:left="4320" w:hanging="360"/>
+      </w:pPr>
+      <w:rPr>
+        <w:rFonts w:ascii="Wingdings" w:hAnsi="Wingdings" w:hint="default"/>
+        <w:sz w:val="20"/>
+      </w:rPr>
+    </w:lvl>
+    <w:lvl w:ilvl="6" w:tentative="1">
+      <w:start w:val="1"/>
+      <w:numFmt w:val="bullet"/>
+      <w:lvlText w:val=""/>
+      <w:lvlJc w:val="left"/>
+      <w:pPr>
+        <w:tabs>
+          <w:tab w:val="num" w:pos="5040"/>
+        </w:tabs>
+        <w:ind w:left="5040" w:hanging="360"/>
+      </w:pPr>
+      <w:rPr>
+        <w:rFonts w:ascii="Wingdings" w:hAnsi="Wingdings" w:hint="default"/>
+        <w:sz w:val="20"/>
+      </w:rPr>
+    </w:lvl>
+    <w:lvl w:ilvl="7" w:tentative="1">
+      <w:start w:val="1"/>
+      <w:numFmt w:val="bullet"/>
+      <w:lvlText w:val=""/>
+      <w:lvlJc w:val="left"/>
+      <w:pPr>
+        <w:tabs>
+          <w:tab w:val="num" w:pos="5760"/>
+        </w:tabs>
+        <w:ind w:left="5760" w:hanging="360"/>
+      </w:pPr>
+      <w:rPr>
+        <w:rFonts w:ascii="Wingdings" w:hAnsi="Wingdings" w:hint="default"/>
+        <w:sz w:val="20"/>
+      </w:rPr>
+    </w:lvl>
+    <w:lvl w:ilvl="8" w:tentative="1">
+      <w:start w:val="1"/>
+      <w:numFmt w:val="bullet"/>
+      <w:lvlText w:val=""/>
+      <w:lvlJc w:val="left"/>
+      <w:pPr>
+        <w:tabs>
+          <w:tab w:val="num" w:pos="6480"/>
+        </w:tabs>
+        <w:ind w:left="6480" w:hanging="360"/>
+      </w:pPr>
+      <w:rPr>
+        <w:rFonts w:ascii="Wingdings" w:hAnsi="Wingdings" w:hint="default"/>
+        <w:sz w:val="20"/>
+      </w:rPr>
+    </w:lvl>
+  </w:abstractNum>
+  <w:num w:numId="1" w16cid:durableId="499005135">
+    <w:abstractNumId w:val="1"/>
+  </w:num>
+  <w:num w:numId="2" w16cid:durableId="1955087315">
+    <w:abstractNumId w:val="0"/>
+  </w:num>
+</w:numbering>
 </file>
 
 <file path=word/styles.xml><?xml version="1.0" encoding="utf-8"?>
@@ -5796,7 +6321,6 @@
   <w:style w:type="character" w:default="1" w:styleId="DefaultParagraphFont">
     <w:name w:val="Default Paragraph Font"/>
     <w:uiPriority w:val="1"/>
-    <w:semiHidden/>
     <w:unhideWhenUsed/>
   </w:style>
   <w:style w:type="table" w:default="1" w:styleId="TableNormal">

</xml_diff>

<commit_message>
Finishing the rubric; updating asgt to match rubric
</commit_message>
<xml_diff>
--- a/TechComm/assignments/fact-sheet/Fact_Sheet_Assignment_Rubric_Detailed.docx
+++ b/TechComm/assignments/fact-sheet/Fact_Sheet_Assignment_Rubric_Detailed.docx
@@ -46,7 +46,7 @@
       <w:tr>
         <w:tc>
           <w:tcPr>
-            <w:tcW w:w="1638" w:type="dxa"/>
+            <w:tcW w:w="1636" w:type="dxa"/>
             <w:gridSpan w:val="2"/>
           </w:tcPr>
           <w:p>
@@ -75,7 +75,7 @@
         </w:tc>
         <w:tc>
           <w:tcPr>
-            <w:tcW w:w="3060" w:type="dxa"/>
+            <w:tcW w:w="3057" w:type="dxa"/>
             <w:gridSpan w:val="2"/>
           </w:tcPr>
           <w:p>
@@ -473,7 +473,7 @@
         </w:tc>
         <w:tc>
           <w:tcPr>
-            <w:tcW w:w="1610" w:type="dxa"/>
+            <w:tcW w:w="1612" w:type="dxa"/>
           </w:tcPr>
           <w:p>
             <w:pPr>
@@ -501,7 +501,7 @@
         </w:tc>
         <w:tc>
           <w:tcPr>
-            <w:tcW w:w="1610" w:type="dxa"/>
+            <w:tcW w:w="1611" w:type="dxa"/>
           </w:tcPr>
           <w:p>
             <w:pPr>
@@ -531,7 +531,7 @@
         </w:tc>
         <w:tc>
           <w:tcPr>
-            <w:tcW w:w="1610" w:type="dxa"/>
+            <w:tcW w:w="1612" w:type="dxa"/>
           </w:tcPr>
           <w:p>
             <w:pPr>
@@ -561,7 +561,7 @@
       <w:tr>
         <w:tc>
           <w:tcPr>
-            <w:tcW w:w="1638" w:type="dxa"/>
+            <w:tcW w:w="1636" w:type="dxa"/>
             <w:gridSpan w:val="2"/>
           </w:tcPr>
           <w:p>
@@ -588,7 +588,7 @@
         </w:tc>
         <w:tc>
           <w:tcPr>
-            <w:tcW w:w="3060" w:type="dxa"/>
+            <w:tcW w:w="3057" w:type="dxa"/>
             <w:gridSpan w:val="2"/>
           </w:tcPr>
           <w:p>
@@ -1036,7 +1036,7 @@
         </w:tc>
         <w:tc>
           <w:tcPr>
-            <w:tcW w:w="1610" w:type="dxa"/>
+            <w:tcW w:w="1612" w:type="dxa"/>
           </w:tcPr>
           <w:p>
             <w:pPr>
@@ -1062,7 +1062,7 @@
         </w:tc>
         <w:tc>
           <w:tcPr>
-            <w:tcW w:w="1610" w:type="dxa"/>
+            <w:tcW w:w="1611" w:type="dxa"/>
           </w:tcPr>
           <w:p>
             <w:pPr>
@@ -1090,7 +1090,7 @@
         </w:tc>
         <w:tc>
           <w:tcPr>
-            <w:tcW w:w="1610" w:type="dxa"/>
+            <w:tcW w:w="1612" w:type="dxa"/>
           </w:tcPr>
           <w:p>
             <w:pPr>
@@ -1134,7 +1134,7 @@
       <w:tr>
         <w:tc>
           <w:tcPr>
-            <w:tcW w:w="1638" w:type="dxa"/>
+            <w:tcW w:w="1636" w:type="dxa"/>
             <w:gridSpan w:val="2"/>
           </w:tcPr>
           <w:p>
@@ -1158,7 +1158,7 @@
         </w:tc>
         <w:tc>
           <w:tcPr>
-            <w:tcW w:w="3060" w:type="dxa"/>
+            <w:tcW w:w="3057" w:type="dxa"/>
             <w:gridSpan w:val="2"/>
           </w:tcPr>
           <w:p>
@@ -1621,7 +1621,7 @@
         </w:tc>
         <w:tc>
           <w:tcPr>
-            <w:tcW w:w="1610" w:type="dxa"/>
+            <w:tcW w:w="1612" w:type="dxa"/>
           </w:tcPr>
           <w:p>
             <w:pPr>
@@ -1647,7 +1647,7 @@
         </w:tc>
         <w:tc>
           <w:tcPr>
-            <w:tcW w:w="1610" w:type="dxa"/>
+            <w:tcW w:w="1611" w:type="dxa"/>
           </w:tcPr>
           <w:p>
             <w:pPr>
@@ -1675,7 +1675,7 @@
         </w:tc>
         <w:tc>
           <w:tcPr>
-            <w:tcW w:w="1610" w:type="dxa"/>
+            <w:tcW w:w="1612" w:type="dxa"/>
           </w:tcPr>
           <w:p>
             <w:pPr>
@@ -1732,7 +1732,7 @@
       <w:tr>
         <w:tc>
           <w:tcPr>
-            <w:tcW w:w="1638" w:type="dxa"/>
+            <w:tcW w:w="1636" w:type="dxa"/>
             <w:gridSpan w:val="2"/>
           </w:tcPr>
           <w:p>
@@ -1756,7 +1756,7 @@
         </w:tc>
         <w:tc>
           <w:tcPr>
-            <w:tcW w:w="3060" w:type="dxa"/>
+            <w:tcW w:w="3057" w:type="dxa"/>
             <w:gridSpan w:val="2"/>
           </w:tcPr>
           <w:p>
@@ -1783,23 +1783,25 @@
                 <w:sz w:val="20"/>
                 <w:szCs w:val="20"/>
               </w:rPr>
-              <w:t xml:space="preserve"> </w:t>
-            </w:r>
-            <w:r>
-              <w:rPr>
-                <w:rFonts w:ascii="Calibri" w:hAnsi="Calibri" w:cs="Calibri"/>
-                <w:sz w:val="20"/>
-                <w:szCs w:val="20"/>
-              </w:rPr>
-              <w:t>followed by a bulleted list or outline of the key concepts or issues that will be addressed in the fact sheet.</w:t>
-            </w:r>
-            <w:r>
-              <w:rPr>
-                <w:rFonts w:ascii="Calibri" w:hAnsi="Calibri" w:cs="Calibri"/>
-                <w:sz w:val="20"/>
-                <w:szCs w:val="20"/>
-              </w:rPr>
-              <w:t xml:space="preserve"> </w:t>
+              <w:t xml:space="preserve"> followed by a </w:t>
+            </w:r>
+            <w:proofErr w:type="gramStart"/>
+            <w:r>
+              <w:rPr>
+                <w:rFonts w:ascii="Calibri" w:hAnsi="Calibri" w:cs="Calibri"/>
+                <w:sz w:val="20"/>
+                <w:szCs w:val="20"/>
+              </w:rPr>
+              <w:t>bulleted</w:t>
+            </w:r>
+            <w:proofErr w:type="gramEnd"/>
+            <w:r>
+              <w:rPr>
+                <w:rFonts w:ascii="Calibri" w:hAnsi="Calibri" w:cs="Calibri"/>
+                <w:sz w:val="20"/>
+                <w:szCs w:val="20"/>
+              </w:rPr>
+              <w:t xml:space="preserve"> list or outline of the key concepts or issues that will be addressed in the fact sheet. </w:t>
             </w:r>
           </w:p>
         </w:tc>
@@ -2194,7 +2196,16 @@
                 <w:sz w:val="20"/>
                 <w:szCs w:val="20"/>
               </w:rPr>
-              <w:t>, and/or omits details on what the fact sheet covers.</w:t>
+              <w:t xml:space="preserve">, and/or omits details on what the fact sheet </w:t>
+            </w:r>
+            <w:proofErr w:type="gramStart"/>
+            <w:r>
+              <w:rPr>
+                <w:rFonts w:ascii="Calibri" w:hAnsi="Calibri" w:cs="Calibri"/>
+                <w:sz w:val="20"/>
+                <w:szCs w:val="20"/>
+              </w:rPr>
+              <w:t>covers.</w:t>
             </w:r>
             <w:r>
               <w:rPr>
@@ -2204,11 +2215,12 @@
               </w:rPr>
               <w:t>.</w:t>
             </w:r>
-          </w:p>
-        </w:tc>
-        <w:tc>
-          <w:tcPr>
-            <w:tcW w:w="1610" w:type="dxa"/>
+            <w:proofErr w:type="gramEnd"/>
+          </w:p>
+        </w:tc>
+        <w:tc>
+          <w:tcPr>
+            <w:tcW w:w="1612" w:type="dxa"/>
           </w:tcPr>
           <w:p>
             <w:pPr>
@@ -2231,7 +2243,7 @@
         </w:tc>
         <w:tc>
           <w:tcPr>
-            <w:tcW w:w="1610" w:type="dxa"/>
+            <w:tcW w:w="1611" w:type="dxa"/>
           </w:tcPr>
           <w:p>
             <w:pPr>
@@ -2258,7 +2270,7 @@
         </w:tc>
         <w:tc>
           <w:tcPr>
-            <w:tcW w:w="1610" w:type="dxa"/>
+            <w:tcW w:w="1612" w:type="dxa"/>
           </w:tcPr>
           <w:p>
             <w:pPr>
@@ -2283,7 +2295,7 @@
       <w:tr>
         <w:tc>
           <w:tcPr>
-            <w:tcW w:w="1638" w:type="dxa"/>
+            <w:tcW w:w="1636" w:type="dxa"/>
             <w:gridSpan w:val="2"/>
           </w:tcPr>
           <w:p>
@@ -2307,67 +2319,59 @@
         </w:tc>
         <w:tc>
           <w:tcPr>
-            <w:tcW w:w="3060" w:type="dxa"/>
-            <w:gridSpan w:val="2"/>
-          </w:tcPr>
-          <w:p>
-            <w:pPr>
-              <w:spacing w:after="0"/>
-              <w:rPr>
-                <w:rFonts w:ascii="Calibri" w:hAnsi="Calibri" w:cs="Calibri"/>
-                <w:sz w:val="20"/>
-                <w:szCs w:val="20"/>
-              </w:rPr>
-            </w:pPr>
-            <w:r>
-              <w:rPr>
-                <w:rFonts w:ascii="Calibri" w:hAnsi="Calibri" w:cs="Calibri"/>
-                <w:sz w:val="20"/>
-                <w:szCs w:val="20"/>
-              </w:rPr>
-              <w:t>Divide the body into distinct sections. Present each section with a clear, informative heading followed by the most important facts about the topic.</w:t>
-            </w:r>
-            <w:r>
-              <w:rPr>
-                <w:rFonts w:ascii="Calibri" w:hAnsi="Calibri" w:cs="Calibri"/>
-                <w:sz w:val="20"/>
-                <w:szCs w:val="20"/>
+            <w:tcW w:w="3057" w:type="dxa"/>
+            <w:gridSpan w:val="2"/>
+          </w:tcPr>
+          <w:p>
+            <w:pPr>
+              <w:spacing w:after="0"/>
+              <w:rPr>
+                <w:rFonts w:ascii="Calibri" w:hAnsi="Calibri" w:cs="Calibri"/>
+                <w:sz w:val="20"/>
+                <w:szCs w:val="20"/>
+              </w:rPr>
+            </w:pPr>
+            <w:r>
+              <w:rPr>
+                <w:rFonts w:ascii="Calibri" w:hAnsi="Calibri" w:cs="Calibri"/>
+                <w:sz w:val="20"/>
+                <w:szCs w:val="20"/>
+              </w:rPr>
+              <w:t xml:space="preserve">Divide the body into distinct sections. Present each section with a clear, informative heading followed by the most important facts about the topic. </w:t>
+            </w:r>
+            <w:r>
+              <w:rPr>
+                <w:rFonts w:ascii="Calibri" w:hAnsi="Calibri" w:cs="Calibri"/>
+                <w:sz w:val="20"/>
+                <w:szCs w:val="20"/>
+              </w:rPr>
+              <w:t xml:space="preserve">Explains 3–5 essential facts about the topic in lists, stats, </w:t>
+            </w:r>
+            <w:r>
+              <w:rPr>
+                <w:rFonts w:ascii="Calibri" w:hAnsi="Calibri" w:cs="Calibri"/>
+                <w:sz w:val="20"/>
+                <w:szCs w:val="20"/>
+              </w:rPr>
+              <w:t>and/</w:t>
+            </w:r>
+            <w:r>
+              <w:rPr>
+                <w:rFonts w:ascii="Calibri" w:hAnsi="Calibri" w:cs="Calibri"/>
+                <w:sz w:val="20"/>
+                <w:szCs w:val="20"/>
+              </w:rPr>
+              <w:t>or short paragraphs, combining these elements to communicate details fully.</w:t>
+            </w:r>
+            <w:r>
+              <w:rPr>
+                <w:rFonts w:ascii="Calibri" w:hAnsi="Calibri" w:cs="Calibri"/>
+                <w:sz w:val="20"/>
+                <w:szCs w:val="20"/>
+                <w:highlight w:val="yellow"/>
               </w:rPr>
               <w:t xml:space="preserve"> </w:t>
             </w:r>
-            <w:r>
-              <w:rPr>
-                <w:rFonts w:ascii="Calibri" w:hAnsi="Calibri" w:cs="Calibri"/>
-                <w:sz w:val="20"/>
-                <w:szCs w:val="20"/>
-              </w:rPr>
-              <w:t xml:space="preserve">Explains 3–5 essential facts about the topic in lists, stats, </w:t>
-            </w:r>
-            <w:r>
-              <w:rPr>
-                <w:rFonts w:ascii="Calibri" w:hAnsi="Calibri" w:cs="Calibri"/>
-                <w:sz w:val="20"/>
-                <w:szCs w:val="20"/>
-              </w:rPr>
-              <w:t>and/</w:t>
-            </w:r>
-            <w:r>
-              <w:rPr>
-                <w:rFonts w:ascii="Calibri" w:hAnsi="Calibri" w:cs="Calibri"/>
-                <w:sz w:val="20"/>
-                <w:szCs w:val="20"/>
-              </w:rPr>
-              <w:t>or short paragraphs, combining these elements to communicate details fully.</w:t>
-            </w:r>
-            <w:r>
-              <w:rPr>
-                <w:rFonts w:ascii="Calibri" w:hAnsi="Calibri" w:cs="Calibri"/>
-                <w:sz w:val="20"/>
-                <w:szCs w:val="20"/>
-                <w:highlight w:val="yellow"/>
-              </w:rPr>
-              <w:t xml:space="preserve"> </w:t>
-            </w:r>
           </w:p>
         </w:tc>
         <w:tc>
@@ -2622,7 +2626,25 @@
                 <w:sz w:val="20"/>
                 <w:szCs w:val="20"/>
               </w:rPr>
-              <w:t>Covers fewer than 3 or more than 5 facts, or lacks clear details and explanations.</w:t>
+              <w:t xml:space="preserve">Covers fewer than 3 or more than 5 </w:t>
+            </w:r>
+            <w:proofErr w:type="gramStart"/>
+            <w:r>
+              <w:rPr>
+                <w:rFonts w:ascii="Calibri" w:hAnsi="Calibri" w:cs="Calibri"/>
+                <w:sz w:val="20"/>
+                <w:szCs w:val="20"/>
+              </w:rPr>
+              <w:t>facts, or</w:t>
+            </w:r>
+            <w:proofErr w:type="gramEnd"/>
+            <w:r>
+              <w:rPr>
+                <w:rFonts w:ascii="Calibri" w:hAnsi="Calibri" w:cs="Calibri"/>
+                <w:sz w:val="20"/>
+                <w:szCs w:val="20"/>
+              </w:rPr>
+              <w:t xml:space="preserve"> lacks clear details and explanations.</w:t>
             </w:r>
           </w:p>
         </w:tc>
@@ -2703,7 +2725,7 @@
         </w:tc>
         <w:tc>
           <w:tcPr>
-            <w:tcW w:w="1610" w:type="dxa"/>
+            <w:tcW w:w="1612" w:type="dxa"/>
           </w:tcPr>
           <w:p>
             <w:pPr>
@@ -2726,7 +2748,7 @@
         </w:tc>
         <w:tc>
           <w:tcPr>
-            <w:tcW w:w="1610" w:type="dxa"/>
+            <w:tcW w:w="1611" w:type="dxa"/>
           </w:tcPr>
           <w:p>
             <w:pPr>
@@ -2753,7 +2775,7 @@
         </w:tc>
         <w:tc>
           <w:tcPr>
-            <w:tcW w:w="1610" w:type="dxa"/>
+            <w:tcW w:w="1612" w:type="dxa"/>
           </w:tcPr>
           <w:p>
             <w:pPr>
@@ -2794,22 +2816,20 @@
       <w:tr>
         <w:tc>
           <w:tcPr>
-            <w:tcW w:w="1615" w:type="dxa"/>
-          </w:tcPr>
-          <w:p>
-            <w:pPr>
-              <w:spacing w:after="0"/>
-              <w:rPr>
-                <w:rFonts w:ascii="Calibri" w:hAnsi="Calibri" w:cs="Calibri"/>
-                <w:color w:val="EE0000"/>
-                <w:sz w:val="20"/>
-                <w:szCs w:val="20"/>
-              </w:rPr>
-            </w:pPr>
-            <w:r>
-              <w:rPr>
-                <w:rFonts w:ascii="Calibri" w:hAnsi="Calibri" w:cs="Calibri"/>
-                <w:color w:val="EE0000"/>
+            <w:tcW w:w="1614" w:type="dxa"/>
+          </w:tcPr>
+          <w:p>
+            <w:pPr>
+              <w:spacing w:after="0"/>
+              <w:rPr>
+                <w:rFonts w:ascii="Calibri" w:hAnsi="Calibri" w:cs="Calibri"/>
+                <w:sz w:val="20"/>
+                <w:szCs w:val="20"/>
+              </w:rPr>
+            </w:pPr>
+            <w:r>
+              <w:rPr>
+                <w:rFonts w:ascii="Calibri" w:hAnsi="Calibri" w:cs="Calibri"/>
                 <w:sz w:val="20"/>
                 <w:szCs w:val="20"/>
               </w:rPr>
@@ -2819,27 +2839,93 @@
         </w:tc>
         <w:tc>
           <w:tcPr>
-            <w:tcW w:w="3060" w:type="dxa"/>
-            <w:gridSpan w:val="2"/>
-          </w:tcPr>
-          <w:p>
-            <w:pPr>
-              <w:spacing w:after="0"/>
-              <w:rPr>
-                <w:rFonts w:ascii="Calibri" w:hAnsi="Calibri" w:cs="Calibri"/>
-                <w:color w:val="EE0000"/>
-                <w:sz w:val="20"/>
-                <w:szCs w:val="20"/>
-              </w:rPr>
-            </w:pPr>
-            <w:r>
-              <w:rPr>
-                <w:rFonts w:ascii="Calibri" w:hAnsi="Calibri" w:cs="Calibri"/>
-                <w:color w:val="EE0000"/>
-                <w:sz w:val="20"/>
-                <w:szCs w:val="20"/>
-              </w:rPr>
-              <w:t>summarize with quick facts, takeaways, action steps, etc.</w:t>
+            <w:tcW w:w="3057" w:type="dxa"/>
+            <w:gridSpan w:val="2"/>
+          </w:tcPr>
+          <w:p>
+            <w:pPr>
+              <w:spacing w:after="0"/>
+              <w:rPr>
+                <w:rFonts w:ascii="Calibri" w:hAnsi="Calibri" w:cs="Calibri"/>
+                <w:sz w:val="20"/>
+                <w:szCs w:val="20"/>
+              </w:rPr>
+            </w:pPr>
+            <w:r>
+              <w:rPr>
+                <w:rFonts w:ascii="Calibri" w:hAnsi="Calibri" w:cs="Calibri"/>
+                <w:sz w:val="20"/>
+                <w:szCs w:val="20"/>
+              </w:rPr>
+              <w:t>S</w:t>
+            </w:r>
+            <w:r>
+              <w:rPr>
+                <w:rFonts w:ascii="Calibri" w:hAnsi="Calibri" w:cs="Calibri"/>
+                <w:sz w:val="20"/>
+                <w:szCs w:val="20"/>
+              </w:rPr>
+              <w:t xml:space="preserve">ummarize </w:t>
+            </w:r>
+            <w:r>
+              <w:rPr>
+                <w:rFonts w:ascii="Calibri" w:hAnsi="Calibri" w:cs="Calibri"/>
+                <w:sz w:val="20"/>
+                <w:szCs w:val="20"/>
+              </w:rPr>
+              <w:t xml:space="preserve">the information </w:t>
+            </w:r>
+            <w:r>
+              <w:rPr>
+                <w:rFonts w:ascii="Calibri" w:hAnsi="Calibri" w:cs="Calibri"/>
+                <w:sz w:val="20"/>
+                <w:szCs w:val="20"/>
+              </w:rPr>
+              <w:t xml:space="preserve">with quick facts, takeaways, </w:t>
+            </w:r>
+            <w:r>
+              <w:rPr>
+                <w:rFonts w:ascii="Calibri" w:hAnsi="Calibri" w:cs="Calibri"/>
+                <w:sz w:val="20"/>
+                <w:szCs w:val="20"/>
+              </w:rPr>
+              <w:t xml:space="preserve">or </w:t>
+            </w:r>
+            <w:r>
+              <w:rPr>
+                <w:rFonts w:ascii="Calibri" w:hAnsi="Calibri" w:cs="Calibri"/>
+                <w:sz w:val="20"/>
+                <w:szCs w:val="20"/>
+              </w:rPr>
+              <w:t>action steps.</w:t>
+            </w:r>
+          </w:p>
+        </w:tc>
+        <w:tc>
+          <w:tcPr>
+            <w:tcW w:w="1610" w:type="dxa"/>
+            <w:gridSpan w:val="2"/>
+          </w:tcPr>
+          <w:p>
+            <w:pPr>
+              <w:spacing w:after="0"/>
+              <w:rPr>
+                <w:rFonts w:ascii="Calibri" w:hAnsi="Calibri" w:cs="Calibri"/>
+                <w:b/>
+                <w:bCs/>
+                <w:sz w:val="20"/>
+                <w:szCs w:val="20"/>
+              </w:rPr>
+            </w:pPr>
+            <w:r>
+              <w:rPr>
+                <w:rFonts w:ascii="Calibri" w:hAnsi="Calibri" w:cs="Calibri"/>
+                <w:b/>
+                <w:bCs/>
+                <w:sz w:val="20"/>
+                <w:szCs w:val="20"/>
+              </w:rPr>
+              <w:t>False</w:t>
             </w:r>
           </w:p>
         </w:tc>
@@ -2855,21 +2941,45 @@
                 <w:rFonts w:ascii="Calibri" w:hAnsi="Calibri" w:cs="Calibri"/>
                 <w:b/>
                 <w:bCs/>
-                <w:color w:val="EE0000"/>
-                <w:sz w:val="20"/>
-                <w:szCs w:val="20"/>
-              </w:rPr>
-            </w:pPr>
-            <w:r>
-              <w:rPr>
-                <w:rFonts w:ascii="Calibri" w:hAnsi="Calibri" w:cs="Calibri"/>
-                <w:b/>
-                <w:bCs/>
-                <w:color w:val="EE0000"/>
-                <w:sz w:val="20"/>
-                <w:szCs w:val="20"/>
-              </w:rPr>
-              <w:t>False</w:t>
+                <w:sz w:val="20"/>
+                <w:szCs w:val="20"/>
+              </w:rPr>
+            </w:pPr>
+            <w:r>
+              <w:rPr>
+                <w:rFonts w:ascii="Calibri" w:hAnsi="Calibri" w:cs="Calibri"/>
+                <w:sz w:val="20"/>
+                <w:szCs w:val="20"/>
+              </w:rPr>
+              <w:t>5</w:t>
+            </w:r>
+          </w:p>
+        </w:tc>
+        <w:tc>
+          <w:tcPr>
+            <w:tcW w:w="1612" w:type="dxa"/>
+            <w:gridSpan w:val="2"/>
+          </w:tcPr>
+          <w:p>
+            <w:pPr>
+              <w:spacing w:after="0"/>
+              <w:rPr>
+                <w:rFonts w:ascii="Calibri" w:hAnsi="Calibri" w:cs="Calibri"/>
+                <w:b/>
+                <w:bCs/>
+                <w:sz w:val="20"/>
+                <w:szCs w:val="20"/>
+              </w:rPr>
+            </w:pPr>
+            <w:r>
+              <w:rPr>
+                <w:rFonts w:ascii="Calibri" w:hAnsi="Calibri" w:cs="Calibri"/>
+                <w:b/>
+                <w:bCs/>
+                <w:sz w:val="20"/>
+                <w:szCs w:val="20"/>
+              </w:rPr>
+              <w:t>Exceeds Expectations</w:t>
             </w:r>
           </w:p>
         </w:tc>
@@ -2883,21 +2993,57 @@
               <w:spacing w:after="0"/>
               <w:rPr>
                 <w:rFonts w:ascii="Calibri" w:hAnsi="Calibri" w:cs="Calibri"/>
-                <w:b/>
-                <w:bCs/>
-                <w:color w:val="EE0000"/>
-                <w:sz w:val="20"/>
-                <w:szCs w:val="20"/>
-              </w:rPr>
-            </w:pPr>
-            <w:r>
-              <w:rPr>
-                <w:rFonts w:ascii="Calibri" w:hAnsi="Calibri" w:cs="Calibri"/>
-                <w:color w:val="EE0000"/>
-                <w:sz w:val="20"/>
-                <w:szCs w:val="20"/>
-              </w:rPr>
-              <w:t>5</w:t>
+                <w:sz w:val="20"/>
+                <w:szCs w:val="20"/>
+              </w:rPr>
+            </w:pPr>
+            <w:r>
+              <w:rPr>
+                <w:rFonts w:ascii="Calibri" w:hAnsi="Calibri" w:cs="Calibri"/>
+                <w:sz w:val="20"/>
+                <w:szCs w:val="20"/>
+              </w:rPr>
+              <w:t>Ends with clear, memorable takeaway</w:t>
+            </w:r>
+            <w:r>
+              <w:rPr>
+                <w:rFonts w:ascii="Calibri" w:hAnsi="Calibri" w:cs="Calibri"/>
+                <w:sz w:val="20"/>
+                <w:szCs w:val="20"/>
+              </w:rPr>
+              <w:t>s</w:t>
+            </w:r>
+            <w:r>
+              <w:rPr>
+                <w:rFonts w:ascii="Calibri" w:hAnsi="Calibri" w:cs="Calibri"/>
+                <w:sz w:val="20"/>
+                <w:szCs w:val="20"/>
+              </w:rPr>
+              <w:t xml:space="preserve"> that reinforce key facts and connect directly to the reader’s needs or next steps.</w:t>
+            </w:r>
+          </w:p>
+        </w:tc>
+        <w:tc>
+          <w:tcPr>
+            <w:tcW w:w="1611" w:type="dxa"/>
+            <w:gridSpan w:val="2"/>
+          </w:tcPr>
+          <w:p>
+            <w:pPr>
+              <w:spacing w:after="0"/>
+              <w:rPr>
+                <w:rFonts w:ascii="Calibri" w:hAnsi="Calibri" w:cs="Calibri"/>
+                <w:sz w:val="20"/>
+                <w:szCs w:val="20"/>
+              </w:rPr>
+            </w:pPr>
+            <w:r>
+              <w:rPr>
+                <w:rFonts w:ascii="Calibri" w:hAnsi="Calibri" w:cs="Calibri"/>
+                <w:sz w:val="20"/>
+                <w:szCs w:val="20"/>
+              </w:rPr>
+              <w:t>4</w:t>
             </w:r>
           </w:p>
         </w:tc>
@@ -2913,21 +3059,19 @@
                 <w:rFonts w:ascii="Calibri" w:hAnsi="Calibri" w:cs="Calibri"/>
                 <w:b/>
                 <w:bCs/>
-                <w:color w:val="EE0000"/>
-                <w:sz w:val="20"/>
-                <w:szCs w:val="20"/>
-              </w:rPr>
-            </w:pPr>
-            <w:r>
-              <w:rPr>
-                <w:rFonts w:ascii="Calibri" w:hAnsi="Calibri" w:cs="Calibri"/>
-                <w:b/>
-                <w:bCs/>
-                <w:color w:val="EE0000"/>
-                <w:sz w:val="20"/>
-                <w:szCs w:val="20"/>
-              </w:rPr>
-              <w:t>Exceeds Expectations</w:t>
+                <w:sz w:val="20"/>
+                <w:szCs w:val="20"/>
+              </w:rPr>
+            </w:pPr>
+            <w:r>
+              <w:rPr>
+                <w:rFonts w:ascii="Calibri" w:hAnsi="Calibri" w:cs="Calibri"/>
+                <w:b/>
+                <w:bCs/>
+                <w:sz w:val="20"/>
+                <w:szCs w:val="20"/>
+              </w:rPr>
+              <w:t>Meets Expectations</w:t>
             </w:r>
           </w:p>
         </w:tc>
@@ -2941,11 +3085,76 @@
               <w:spacing w:after="0"/>
               <w:rPr>
                 <w:rFonts w:ascii="Calibri" w:hAnsi="Calibri" w:cs="Calibri"/>
-                <w:color w:val="EE0000"/>
-                <w:sz w:val="20"/>
-                <w:szCs w:val="20"/>
-              </w:rPr>
-            </w:pPr>
+                <w:sz w:val="20"/>
+                <w:szCs w:val="20"/>
+              </w:rPr>
+            </w:pPr>
+            <w:r>
+              <w:rPr>
+                <w:rFonts w:ascii="Calibri" w:hAnsi="Calibri" w:cs="Calibri"/>
+                <w:sz w:val="20"/>
+                <w:szCs w:val="20"/>
+              </w:rPr>
+              <w:t>Provides a concise, accurate summary</w:t>
+            </w:r>
+            <w:r>
+              <w:rPr>
+                <w:rFonts w:ascii="Calibri" w:hAnsi="Calibri" w:cs="Calibri"/>
+                <w:sz w:val="20"/>
+                <w:szCs w:val="20"/>
+              </w:rPr>
+              <w:t xml:space="preserve"> and</w:t>
+            </w:r>
+            <w:r>
+              <w:rPr>
+                <w:rFonts w:ascii="Calibri" w:hAnsi="Calibri" w:cs="Calibri"/>
+                <w:sz w:val="20"/>
+                <w:szCs w:val="20"/>
+              </w:rPr>
+              <w:t xml:space="preserve"> clear takeaway</w:t>
+            </w:r>
+            <w:r>
+              <w:rPr>
+                <w:rFonts w:ascii="Calibri" w:hAnsi="Calibri" w:cs="Calibri"/>
+                <w:sz w:val="20"/>
+                <w:szCs w:val="20"/>
+              </w:rPr>
+              <w:t>s</w:t>
+            </w:r>
+            <w:r>
+              <w:rPr>
+                <w:rFonts w:ascii="Calibri" w:hAnsi="Calibri" w:cs="Calibri"/>
+                <w:sz w:val="20"/>
+                <w:szCs w:val="20"/>
+              </w:rPr>
+              <w:t xml:space="preserve"> that reinforce main points.</w:t>
+            </w:r>
+          </w:p>
+        </w:tc>
+        <w:tc>
+          <w:tcPr>
+            <w:tcW w:w="1612" w:type="dxa"/>
+            <w:gridSpan w:val="2"/>
+          </w:tcPr>
+          <w:p>
+            <w:pPr>
+              <w:spacing w:after="0"/>
+              <w:rPr>
+                <w:rFonts w:ascii="Calibri" w:hAnsi="Calibri" w:cs="Calibri"/>
+                <w:b/>
+                <w:bCs/>
+                <w:sz w:val="20"/>
+                <w:szCs w:val="20"/>
+              </w:rPr>
+            </w:pPr>
+            <w:r>
+              <w:rPr>
+                <w:rFonts w:ascii="Calibri" w:hAnsi="Calibri" w:cs="Calibri"/>
+                <w:sz w:val="20"/>
+                <w:szCs w:val="20"/>
+              </w:rPr>
+              <w:t>3</w:t>
+            </w:r>
           </w:p>
         </w:tc>
         <w:tc>
@@ -2958,19 +3167,45 @@
               <w:spacing w:after="0"/>
               <w:rPr>
                 <w:rFonts w:ascii="Calibri" w:hAnsi="Calibri" w:cs="Calibri"/>
-                <w:color w:val="EE0000"/>
-                <w:sz w:val="20"/>
-                <w:szCs w:val="20"/>
-              </w:rPr>
-            </w:pPr>
-            <w:r>
-              <w:rPr>
-                <w:rFonts w:ascii="Calibri" w:hAnsi="Calibri" w:cs="Calibri"/>
-                <w:color w:val="EE0000"/>
-                <w:sz w:val="20"/>
-                <w:szCs w:val="20"/>
-              </w:rPr>
-              <w:t>4</w:t>
+                <w:b/>
+                <w:bCs/>
+                <w:sz w:val="20"/>
+                <w:szCs w:val="20"/>
+              </w:rPr>
+            </w:pPr>
+            <w:r>
+              <w:rPr>
+                <w:rFonts w:ascii="Calibri" w:hAnsi="Calibri" w:cs="Calibri"/>
+                <w:b/>
+                <w:bCs/>
+                <w:sz w:val="20"/>
+                <w:szCs w:val="20"/>
+              </w:rPr>
+              <w:t>Almost There</w:t>
+            </w:r>
+          </w:p>
+        </w:tc>
+        <w:tc>
+          <w:tcPr>
+            <w:tcW w:w="1611" w:type="dxa"/>
+            <w:gridSpan w:val="2"/>
+          </w:tcPr>
+          <w:p>
+            <w:pPr>
+              <w:spacing w:after="0"/>
+              <w:rPr>
+                <w:rFonts w:ascii="Calibri" w:hAnsi="Calibri" w:cs="Calibri"/>
+                <w:sz w:val="20"/>
+                <w:szCs w:val="20"/>
+              </w:rPr>
+            </w:pPr>
+            <w:r>
+              <w:rPr>
+                <w:rFonts w:ascii="Calibri" w:hAnsi="Calibri" w:cs="Calibri"/>
+                <w:sz w:val="20"/>
+                <w:szCs w:val="20"/>
+              </w:rPr>
+              <w:t>Includes a conclusion but lacks clarity, focus, or complete connection to the main message.</w:t>
             </w:r>
           </w:p>
         </w:tc>
@@ -2986,21 +3221,17 @@
                 <w:rFonts w:ascii="Calibri" w:hAnsi="Calibri" w:cs="Calibri"/>
                 <w:b/>
                 <w:bCs/>
-                <w:color w:val="EE0000"/>
-                <w:sz w:val="20"/>
-                <w:szCs w:val="20"/>
-              </w:rPr>
-            </w:pPr>
-            <w:r>
-              <w:rPr>
-                <w:rFonts w:ascii="Calibri" w:hAnsi="Calibri" w:cs="Calibri"/>
-                <w:b/>
-                <w:bCs/>
-                <w:color w:val="EE0000"/>
-                <w:sz w:val="20"/>
-                <w:szCs w:val="20"/>
-              </w:rPr>
-              <w:t>Meets Expectations</w:t>
+                <w:sz w:val="20"/>
+                <w:szCs w:val="20"/>
+              </w:rPr>
+            </w:pPr>
+            <w:r>
+              <w:rPr>
+                <w:rFonts w:ascii="Calibri" w:hAnsi="Calibri" w:cs="Calibri"/>
+                <w:sz w:val="20"/>
+                <w:szCs w:val="20"/>
+              </w:rPr>
+              <w:t>2</w:t>
             </w:r>
           </w:p>
         </w:tc>
@@ -3014,229 +3245,120 @@
               <w:spacing w:after="0"/>
               <w:rPr>
                 <w:rFonts w:ascii="Calibri" w:hAnsi="Calibri" w:cs="Calibri"/>
-                <w:color w:val="EE0000"/>
-                <w:sz w:val="20"/>
-                <w:szCs w:val="20"/>
-              </w:rPr>
-            </w:pPr>
+                <w:b/>
+                <w:bCs/>
+                <w:sz w:val="20"/>
+                <w:szCs w:val="20"/>
+              </w:rPr>
+            </w:pPr>
+            <w:r>
+              <w:rPr>
+                <w:rFonts w:ascii="Calibri" w:hAnsi="Calibri" w:cs="Calibri"/>
+                <w:b/>
+                <w:bCs/>
+                <w:sz w:val="20"/>
+                <w:szCs w:val="20"/>
+              </w:rPr>
+              <w:t>Needs Work</w:t>
+            </w:r>
+          </w:p>
+        </w:tc>
+        <w:tc>
+          <w:tcPr>
+            <w:tcW w:w="1616" w:type="dxa"/>
+            <w:gridSpan w:val="2"/>
+          </w:tcPr>
+          <w:p>
+            <w:pPr>
+              <w:spacing w:after="0"/>
+              <w:rPr>
+                <w:rFonts w:ascii="Calibri" w:hAnsi="Calibri" w:cs="Calibri"/>
+                <w:sz w:val="20"/>
+                <w:szCs w:val="20"/>
+              </w:rPr>
+            </w:pPr>
+            <w:r>
+              <w:rPr>
+                <w:rFonts w:ascii="Calibri" w:hAnsi="Calibri" w:cs="Calibri"/>
+                <w:sz w:val="20"/>
+                <w:szCs w:val="20"/>
+              </w:rPr>
+              <w:t>Conclusion is weak, repetitive, or too general; lacks clear summary or next steps.</w:t>
+            </w:r>
           </w:p>
         </w:tc>
         <w:tc>
           <w:tcPr>
             <w:tcW w:w="1612" w:type="dxa"/>
-            <w:gridSpan w:val="2"/>
-          </w:tcPr>
-          <w:p>
-            <w:pPr>
-              <w:spacing w:after="0"/>
-              <w:rPr>
-                <w:rFonts w:ascii="Calibri" w:hAnsi="Calibri" w:cs="Calibri"/>
-                <w:b/>
-                <w:bCs/>
-                <w:color w:val="EE0000"/>
-                <w:sz w:val="20"/>
-                <w:szCs w:val="20"/>
-              </w:rPr>
-            </w:pPr>
-            <w:r>
-              <w:rPr>
-                <w:rFonts w:ascii="Calibri" w:hAnsi="Calibri" w:cs="Calibri"/>
-                <w:color w:val="EE0000"/>
-                <w:sz w:val="20"/>
-                <w:szCs w:val="20"/>
-              </w:rPr>
-              <w:t>3</w:t>
+          </w:tcPr>
+          <w:p>
+            <w:pPr>
+              <w:spacing w:after="0"/>
+              <w:rPr>
+                <w:rFonts w:ascii="Calibri" w:hAnsi="Calibri" w:cs="Calibri"/>
+                <w:b/>
+                <w:bCs/>
+                <w:sz w:val="20"/>
+                <w:szCs w:val="20"/>
+              </w:rPr>
+            </w:pPr>
+            <w:r>
+              <w:rPr>
+                <w:rFonts w:ascii="Calibri" w:hAnsi="Calibri" w:cs="Calibri"/>
+                <w:sz w:val="20"/>
+                <w:szCs w:val="20"/>
+              </w:rPr>
+              <w:t>1</w:t>
             </w:r>
           </w:p>
         </w:tc>
         <w:tc>
           <w:tcPr>
             <w:tcW w:w="1611" w:type="dxa"/>
-            <w:gridSpan w:val="2"/>
-          </w:tcPr>
-          <w:p>
-            <w:pPr>
-              <w:spacing w:after="0"/>
-              <w:rPr>
-                <w:rFonts w:ascii="Calibri" w:hAnsi="Calibri" w:cs="Calibri"/>
-                <w:b/>
-                <w:bCs/>
-                <w:color w:val="EE0000"/>
-                <w:sz w:val="20"/>
-                <w:szCs w:val="20"/>
-              </w:rPr>
-            </w:pPr>
-            <w:r>
-              <w:rPr>
-                <w:rFonts w:ascii="Calibri" w:hAnsi="Calibri" w:cs="Calibri"/>
-                <w:b/>
-                <w:bCs/>
-                <w:color w:val="EE0000"/>
-                <w:sz w:val="20"/>
-                <w:szCs w:val="20"/>
-              </w:rPr>
-              <w:t>Almost There</w:t>
-            </w:r>
-          </w:p>
-        </w:tc>
-        <w:tc>
-          <w:tcPr>
-            <w:tcW w:w="1611" w:type="dxa"/>
-            <w:gridSpan w:val="2"/>
-          </w:tcPr>
-          <w:p>
-            <w:pPr>
-              <w:spacing w:after="0"/>
-              <w:rPr>
-                <w:rFonts w:ascii="Calibri" w:hAnsi="Calibri" w:cs="Calibri"/>
-                <w:color w:val="EE0000"/>
-                <w:sz w:val="20"/>
-                <w:szCs w:val="20"/>
-              </w:rPr>
-            </w:pPr>
+          </w:tcPr>
+          <w:p>
+            <w:pPr>
+              <w:spacing w:after="0"/>
+              <w:rPr>
+                <w:rFonts w:ascii="Calibri" w:hAnsi="Calibri" w:cs="Calibri"/>
+                <w:b/>
+                <w:bCs/>
+                <w:sz w:val="20"/>
+                <w:szCs w:val="20"/>
+              </w:rPr>
+            </w:pPr>
+            <w:r>
+              <w:rPr>
+                <w:rFonts w:ascii="Calibri" w:hAnsi="Calibri" w:cs="Calibri"/>
+                <w:b/>
+                <w:bCs/>
+                <w:sz w:val="20"/>
+                <w:szCs w:val="20"/>
+              </w:rPr>
+              <w:t>Missing</w:t>
+            </w:r>
           </w:p>
         </w:tc>
         <w:tc>
           <w:tcPr>
             <w:tcW w:w="1612" w:type="dxa"/>
-            <w:gridSpan w:val="2"/>
-          </w:tcPr>
-          <w:p>
-            <w:pPr>
-              <w:spacing w:after="0"/>
-              <w:rPr>
-                <w:rFonts w:ascii="Calibri" w:hAnsi="Calibri" w:cs="Calibri"/>
-                <w:b/>
-                <w:bCs/>
-                <w:color w:val="EE0000"/>
-                <w:sz w:val="20"/>
-                <w:szCs w:val="20"/>
-              </w:rPr>
-            </w:pPr>
-            <w:r>
-              <w:rPr>
-                <w:rFonts w:ascii="Calibri" w:hAnsi="Calibri" w:cs="Calibri"/>
-                <w:color w:val="EE0000"/>
-                <w:sz w:val="20"/>
-                <w:szCs w:val="20"/>
-              </w:rPr>
-              <w:t>2</w:t>
-            </w:r>
-          </w:p>
-        </w:tc>
-        <w:tc>
-          <w:tcPr>
-            <w:tcW w:w="1611" w:type="dxa"/>
-            <w:gridSpan w:val="2"/>
-          </w:tcPr>
-          <w:p>
-            <w:pPr>
-              <w:spacing w:after="0"/>
-              <w:rPr>
-                <w:rFonts w:ascii="Calibri" w:hAnsi="Calibri" w:cs="Calibri"/>
-                <w:b/>
-                <w:bCs/>
-                <w:color w:val="EE0000"/>
-                <w:sz w:val="20"/>
-                <w:szCs w:val="20"/>
-              </w:rPr>
-            </w:pPr>
-            <w:r>
-              <w:rPr>
-                <w:rFonts w:ascii="Calibri" w:hAnsi="Calibri" w:cs="Calibri"/>
-                <w:b/>
-                <w:bCs/>
-                <w:color w:val="EE0000"/>
-                <w:sz w:val="20"/>
-                <w:szCs w:val="20"/>
-              </w:rPr>
-              <w:t>Needs Work</w:t>
-            </w:r>
-          </w:p>
-        </w:tc>
-        <w:tc>
-          <w:tcPr>
-            <w:tcW w:w="1611" w:type="dxa"/>
-            <w:gridSpan w:val="2"/>
-          </w:tcPr>
-          <w:p>
-            <w:pPr>
-              <w:spacing w:after="0"/>
-              <w:rPr>
-                <w:rFonts w:ascii="Calibri" w:hAnsi="Calibri" w:cs="Calibri"/>
-                <w:color w:val="EE0000"/>
-                <w:sz w:val="20"/>
-                <w:szCs w:val="20"/>
-              </w:rPr>
-            </w:pPr>
-          </w:p>
-        </w:tc>
-        <w:tc>
-          <w:tcPr>
-            <w:tcW w:w="1612" w:type="dxa"/>
-          </w:tcPr>
-          <w:p>
-            <w:pPr>
-              <w:spacing w:after="0"/>
-              <w:rPr>
-                <w:rFonts w:ascii="Calibri" w:hAnsi="Calibri" w:cs="Calibri"/>
-                <w:b/>
-                <w:bCs/>
-                <w:color w:val="EE0000"/>
-                <w:sz w:val="20"/>
-                <w:szCs w:val="20"/>
-              </w:rPr>
-            </w:pPr>
-            <w:r>
-              <w:rPr>
-                <w:rFonts w:ascii="Calibri" w:hAnsi="Calibri" w:cs="Calibri"/>
-                <w:color w:val="EE0000"/>
-                <w:sz w:val="20"/>
-                <w:szCs w:val="20"/>
-              </w:rPr>
-              <w:t>1</w:t>
-            </w:r>
-          </w:p>
-        </w:tc>
-        <w:tc>
-          <w:tcPr>
-            <w:tcW w:w="1611" w:type="dxa"/>
-          </w:tcPr>
-          <w:p>
-            <w:pPr>
-              <w:spacing w:after="0"/>
-              <w:rPr>
-                <w:rFonts w:ascii="Calibri" w:hAnsi="Calibri" w:cs="Calibri"/>
-                <w:b/>
-                <w:bCs/>
-                <w:color w:val="EE0000"/>
-                <w:sz w:val="20"/>
-                <w:szCs w:val="20"/>
-              </w:rPr>
-            </w:pPr>
-            <w:r>
-              <w:rPr>
-                <w:rFonts w:ascii="Calibri" w:hAnsi="Calibri" w:cs="Calibri"/>
-                <w:b/>
-                <w:bCs/>
-                <w:color w:val="EE0000"/>
-                <w:sz w:val="20"/>
-                <w:szCs w:val="20"/>
-              </w:rPr>
-              <w:t>Missing</w:t>
-            </w:r>
-          </w:p>
-        </w:tc>
-        <w:tc>
-          <w:tcPr>
-            <w:tcW w:w="1612" w:type="dxa"/>
-          </w:tcPr>
-          <w:p>
-            <w:pPr>
-              <w:spacing w:after="0"/>
-              <w:rPr>
-                <w:rFonts w:ascii="Calibri" w:hAnsi="Calibri" w:cs="Calibri"/>
-                <w:color w:val="EE0000"/>
+          </w:tcPr>
+          <w:p>
+            <w:pPr>
+              <w:spacing w:after="0" w:line="240" w:lineRule="auto"/>
+              <w:rPr>
+                <w:rFonts w:eastAsia="Times New Roman"/>
+              </w:rPr>
+            </w:pPr>
+            <w:r>
+              <w:t>No conclusion provided or incomplete.</w:t>
+            </w:r>
+          </w:p>
+          <w:p>
+            <w:pPr>
+              <w:spacing w:after="0"/>
+              <w:rPr>
+                <w:rFonts w:ascii="Calibri" w:hAnsi="Calibri" w:cs="Calibri"/>
                 <w:sz w:val="20"/>
                 <w:szCs w:val="20"/>
               </w:rPr>
@@ -3247,7 +3369,7 @@
       <w:tr>
         <w:tc>
           <w:tcPr>
-            <w:tcW w:w="1615" w:type="dxa"/>
+            <w:tcW w:w="1614" w:type="dxa"/>
           </w:tcPr>
           <w:p>
             <w:pPr>
@@ -3270,7 +3392,7 @@
         </w:tc>
         <w:tc>
           <w:tcPr>
-            <w:tcW w:w="3060" w:type="dxa"/>
+            <w:tcW w:w="3057" w:type="dxa"/>
             <w:gridSpan w:val="2"/>
           </w:tcPr>
           <w:p>
@@ -3326,6 +3448,34 @@
         </w:tc>
         <w:tc>
           <w:tcPr>
+            <w:tcW w:w="1610" w:type="dxa"/>
+            <w:gridSpan w:val="2"/>
+          </w:tcPr>
+          <w:p>
+            <w:pPr>
+              <w:spacing w:after="0"/>
+              <w:rPr>
+                <w:rFonts w:ascii="Calibri" w:hAnsi="Calibri" w:cs="Calibri"/>
+                <w:b/>
+                <w:bCs/>
+                <w:sz w:val="20"/>
+                <w:szCs w:val="20"/>
+              </w:rPr>
+            </w:pPr>
+            <w:r>
+              <w:rPr>
+                <w:rFonts w:ascii="Calibri" w:hAnsi="Calibri" w:cs="Calibri"/>
+                <w:b/>
+                <w:bCs/>
+                <w:sz w:val="20"/>
+                <w:szCs w:val="20"/>
+              </w:rPr>
+              <w:t>False</w:t>
+            </w:r>
+          </w:p>
+        </w:tc>
+        <w:tc>
+          <w:tcPr>
             <w:tcW w:w="1611" w:type="dxa"/>
             <w:gridSpan w:val="2"/>
           </w:tcPr>
@@ -3343,12 +3493,38 @@
             <w:r>
               <w:rPr>
                 <w:rFonts w:ascii="Calibri" w:hAnsi="Calibri" w:cs="Calibri"/>
-                <w:b/>
-                <w:bCs/>
-                <w:sz w:val="20"/>
-                <w:szCs w:val="20"/>
-              </w:rPr>
-              <w:t>False</w:t>
+                <w:sz w:val="20"/>
+                <w:szCs w:val="20"/>
+              </w:rPr>
+              <w:t>5</w:t>
+            </w:r>
+          </w:p>
+        </w:tc>
+        <w:tc>
+          <w:tcPr>
+            <w:tcW w:w="1612" w:type="dxa"/>
+            <w:gridSpan w:val="2"/>
+          </w:tcPr>
+          <w:p>
+            <w:pPr>
+              <w:spacing w:after="0"/>
+              <w:rPr>
+                <w:rFonts w:ascii="Calibri" w:hAnsi="Calibri" w:cs="Calibri"/>
+                <w:b/>
+                <w:bCs/>
+                <w:sz w:val="20"/>
+                <w:szCs w:val="20"/>
+              </w:rPr>
+            </w:pPr>
+            <w:r>
+              <w:rPr>
+                <w:rFonts w:ascii="Calibri" w:hAnsi="Calibri" w:cs="Calibri"/>
+                <w:b/>
+                <w:bCs/>
+                <w:sz w:val="20"/>
+                <w:szCs w:val="20"/>
+              </w:rPr>
+              <w:t>Exceeds Expectations</w:t>
             </w:r>
           </w:p>
         </w:tc>
@@ -3362,19 +3538,129 @@
               <w:spacing w:after="0"/>
               <w:rPr>
                 <w:rFonts w:ascii="Calibri" w:hAnsi="Calibri" w:cs="Calibri"/>
-                <w:b/>
-                <w:bCs/>
-                <w:sz w:val="20"/>
-                <w:szCs w:val="20"/>
-              </w:rPr>
-            </w:pPr>
-            <w:r>
-              <w:rPr>
-                <w:rFonts w:ascii="Calibri" w:hAnsi="Calibri" w:cs="Calibri"/>
-                <w:sz w:val="20"/>
-                <w:szCs w:val="20"/>
-              </w:rPr>
-              <w:t>5</w:t>
+                <w:sz w:val="20"/>
+                <w:szCs w:val="20"/>
+              </w:rPr>
+            </w:pPr>
+            <w:r>
+              <w:rPr>
+                <w:rFonts w:ascii="Calibri" w:hAnsi="Calibri" w:cs="Calibri"/>
+                <w:sz w:val="20"/>
+                <w:szCs w:val="20"/>
+              </w:rPr>
+              <w:t>S</w:t>
+            </w:r>
+            <w:r>
+              <w:rPr>
+                <w:rFonts w:ascii="Calibri" w:hAnsi="Calibri" w:cs="Calibri"/>
+                <w:sz w:val="20"/>
+                <w:szCs w:val="20"/>
+              </w:rPr>
+              <w:t>upport</w:t>
+            </w:r>
+            <w:r>
+              <w:rPr>
+                <w:rFonts w:ascii="Calibri" w:hAnsi="Calibri" w:cs="Calibri"/>
+                <w:sz w:val="20"/>
+                <w:szCs w:val="20"/>
+              </w:rPr>
+              <w:t>s</w:t>
+            </w:r>
+            <w:r>
+              <w:rPr>
+                <w:rFonts w:ascii="Calibri" w:hAnsi="Calibri" w:cs="Calibri"/>
+                <w:sz w:val="20"/>
+                <w:szCs w:val="20"/>
+              </w:rPr>
+              <w:t xml:space="preserve"> key points</w:t>
+            </w:r>
+            <w:r>
+              <w:rPr>
+                <w:rFonts w:ascii="Calibri" w:hAnsi="Calibri" w:cs="Calibri"/>
+                <w:sz w:val="20"/>
+                <w:szCs w:val="20"/>
+              </w:rPr>
+              <w:t xml:space="preserve"> with </w:t>
+            </w:r>
+            <w:r>
+              <w:rPr>
+                <w:rFonts w:ascii="Calibri" w:hAnsi="Calibri" w:cs="Calibri"/>
+                <w:sz w:val="20"/>
+                <w:szCs w:val="20"/>
+              </w:rPr>
+              <w:t xml:space="preserve">the </w:t>
+            </w:r>
+            <w:r>
+              <w:rPr>
+                <w:rFonts w:ascii="Calibri" w:hAnsi="Calibri" w:cs="Calibri"/>
+                <w:sz w:val="20"/>
+                <w:szCs w:val="20"/>
+              </w:rPr>
+              <w:t>required visuals</w:t>
+            </w:r>
+            <w:r>
+              <w:rPr>
+                <w:rFonts w:ascii="Calibri" w:hAnsi="Calibri" w:cs="Calibri"/>
+                <w:sz w:val="20"/>
+                <w:szCs w:val="20"/>
+              </w:rPr>
+              <w:t>. Includes</w:t>
+            </w:r>
+            <w:r>
+              <w:rPr>
+                <w:rFonts w:ascii="Calibri" w:hAnsi="Calibri" w:cs="Calibri"/>
+                <w:sz w:val="20"/>
+                <w:szCs w:val="20"/>
+              </w:rPr>
+              <w:t xml:space="preserve"> 2-part captions</w:t>
+            </w:r>
+            <w:r>
+              <w:rPr>
+                <w:rFonts w:ascii="Calibri" w:hAnsi="Calibri" w:cs="Calibri"/>
+                <w:sz w:val="20"/>
+                <w:szCs w:val="20"/>
+              </w:rPr>
+              <w:t xml:space="preserve"> as well as </w:t>
+            </w:r>
+            <w:r>
+              <w:rPr>
+                <w:rFonts w:ascii="Calibri" w:hAnsi="Calibri" w:cs="Calibri"/>
+                <w:sz w:val="20"/>
+                <w:szCs w:val="20"/>
+              </w:rPr>
+              <w:t>explanation and references in text</w:t>
+            </w:r>
+            <w:r>
+              <w:rPr>
+                <w:rFonts w:ascii="Calibri" w:hAnsi="Calibri" w:cs="Calibri"/>
+                <w:sz w:val="20"/>
+                <w:szCs w:val="20"/>
+              </w:rPr>
+              <w:t xml:space="preserve"> for each visual. Visuals placed near text references.</w:t>
+            </w:r>
+          </w:p>
+        </w:tc>
+        <w:tc>
+          <w:tcPr>
+            <w:tcW w:w="1611" w:type="dxa"/>
+            <w:gridSpan w:val="2"/>
+          </w:tcPr>
+          <w:p>
+            <w:pPr>
+              <w:spacing w:after="0"/>
+              <w:rPr>
+                <w:rFonts w:ascii="Calibri" w:hAnsi="Calibri" w:cs="Calibri"/>
+                <w:sz w:val="20"/>
+                <w:szCs w:val="20"/>
+              </w:rPr>
+            </w:pPr>
+            <w:r>
+              <w:rPr>
+                <w:rFonts w:ascii="Calibri" w:hAnsi="Calibri" w:cs="Calibri"/>
+                <w:sz w:val="20"/>
+                <w:szCs w:val="20"/>
+              </w:rPr>
+              <w:t>4</w:t>
             </w:r>
           </w:p>
         </w:tc>
@@ -3402,7 +3688,7 @@
                 <w:sz w:val="20"/>
                 <w:szCs w:val="20"/>
               </w:rPr>
-              <w:t>Exceeds Expectations</w:t>
+              <w:t>Meets Expectations</w:t>
             </w:r>
           </w:p>
         </w:tc>
@@ -3426,15 +3712,157 @@
                 <w:sz w:val="20"/>
                 <w:szCs w:val="20"/>
               </w:rPr>
-              <w:t>S</w:t>
-            </w:r>
-            <w:r>
-              <w:rPr>
-                <w:rFonts w:ascii="Calibri" w:hAnsi="Calibri" w:cs="Calibri"/>
-                <w:sz w:val="20"/>
-                <w:szCs w:val="20"/>
-              </w:rPr>
-              <w:t>upport</w:t>
+              <w:t xml:space="preserve">Includes required visuals with </w:t>
+            </w:r>
+            <w:r>
+              <w:rPr>
+                <w:rFonts w:ascii="Calibri" w:hAnsi="Calibri" w:cs="Calibri"/>
+                <w:sz w:val="20"/>
+                <w:szCs w:val="20"/>
+              </w:rPr>
+              <w:t xml:space="preserve">2-part </w:t>
+            </w:r>
+            <w:r>
+              <w:rPr>
+                <w:rFonts w:ascii="Calibri" w:hAnsi="Calibri" w:cs="Calibri"/>
+                <w:sz w:val="20"/>
+                <w:szCs w:val="20"/>
+              </w:rPr>
+              <w:t xml:space="preserve">captions and </w:t>
+            </w:r>
+            <w:r>
+              <w:rPr>
+                <w:rFonts w:ascii="Calibri" w:hAnsi="Calibri" w:cs="Calibri"/>
+                <w:sz w:val="20"/>
+                <w:szCs w:val="20"/>
+              </w:rPr>
+              <w:t xml:space="preserve">explanations and </w:t>
+            </w:r>
+            <w:r>
+              <w:rPr>
+                <w:rFonts w:ascii="Calibri" w:hAnsi="Calibri" w:cs="Calibri"/>
+                <w:sz w:val="20"/>
+                <w:szCs w:val="20"/>
+              </w:rPr>
+              <w:t>references in text. Visuals aid comprehension.</w:t>
+            </w:r>
+          </w:p>
+        </w:tc>
+        <w:tc>
+          <w:tcPr>
+            <w:tcW w:w="1612" w:type="dxa"/>
+            <w:gridSpan w:val="2"/>
+          </w:tcPr>
+          <w:p>
+            <w:pPr>
+              <w:spacing w:after="0"/>
+              <w:rPr>
+                <w:rFonts w:ascii="Calibri" w:hAnsi="Calibri" w:cs="Calibri"/>
+                <w:b/>
+                <w:bCs/>
+                <w:sz w:val="20"/>
+                <w:szCs w:val="20"/>
+              </w:rPr>
+            </w:pPr>
+            <w:r>
+              <w:rPr>
+                <w:rFonts w:ascii="Calibri" w:hAnsi="Calibri" w:cs="Calibri"/>
+                <w:sz w:val="20"/>
+                <w:szCs w:val="20"/>
+              </w:rPr>
+              <w:t>3</w:t>
+            </w:r>
+          </w:p>
+        </w:tc>
+        <w:tc>
+          <w:tcPr>
+            <w:tcW w:w="1611" w:type="dxa"/>
+            <w:gridSpan w:val="2"/>
+          </w:tcPr>
+          <w:p>
+            <w:pPr>
+              <w:spacing w:after="0"/>
+              <w:rPr>
+                <w:rFonts w:ascii="Calibri" w:hAnsi="Calibri" w:cs="Calibri"/>
+                <w:b/>
+                <w:bCs/>
+                <w:sz w:val="20"/>
+                <w:szCs w:val="20"/>
+              </w:rPr>
+            </w:pPr>
+            <w:r>
+              <w:rPr>
+                <w:rFonts w:ascii="Calibri" w:hAnsi="Calibri" w:cs="Calibri"/>
+                <w:b/>
+                <w:bCs/>
+                <w:sz w:val="20"/>
+                <w:szCs w:val="20"/>
+              </w:rPr>
+              <w:t>Almost There</w:t>
+            </w:r>
+          </w:p>
+        </w:tc>
+        <w:tc>
+          <w:tcPr>
+            <w:tcW w:w="1611" w:type="dxa"/>
+            <w:gridSpan w:val="2"/>
+          </w:tcPr>
+          <w:p>
+            <w:pPr>
+              <w:spacing w:after="0"/>
+              <w:rPr>
+                <w:rFonts w:ascii="Calibri" w:hAnsi="Calibri" w:cs="Calibri"/>
+                <w:sz w:val="20"/>
+                <w:szCs w:val="20"/>
+              </w:rPr>
+            </w:pPr>
+            <w:r>
+              <w:rPr>
+                <w:rFonts w:ascii="Calibri" w:hAnsi="Calibri" w:cs="Calibri"/>
+                <w:sz w:val="20"/>
+                <w:szCs w:val="20"/>
+              </w:rPr>
+              <w:t>I</w:t>
+            </w:r>
+            <w:r>
+              <w:rPr>
+                <w:rFonts w:ascii="Calibri" w:hAnsi="Calibri" w:cs="Calibri"/>
+                <w:sz w:val="20"/>
+                <w:szCs w:val="20"/>
+              </w:rPr>
+              <w:t>nclude</w:t>
+            </w:r>
+            <w:r>
+              <w:rPr>
+                <w:rFonts w:ascii="Calibri" w:hAnsi="Calibri" w:cs="Calibri"/>
+                <w:sz w:val="20"/>
+                <w:szCs w:val="20"/>
+              </w:rPr>
+              <w:t>s required visuals</w:t>
+            </w:r>
+            <w:r>
+              <w:rPr>
+                <w:rFonts w:ascii="Calibri" w:hAnsi="Calibri" w:cs="Calibri"/>
+                <w:sz w:val="20"/>
+                <w:szCs w:val="20"/>
+              </w:rPr>
+              <w:t xml:space="preserve"> but </w:t>
+            </w:r>
+            <w:r>
+              <w:rPr>
+                <w:rFonts w:ascii="Calibri" w:hAnsi="Calibri" w:cs="Calibri"/>
+                <w:sz w:val="20"/>
+                <w:szCs w:val="20"/>
+              </w:rPr>
+              <w:t>one or more</w:t>
+            </w:r>
+            <w:r>
+              <w:rPr>
+                <w:rFonts w:ascii="Calibri" w:hAnsi="Calibri" w:cs="Calibri"/>
+                <w:sz w:val="20"/>
+                <w:szCs w:val="20"/>
+              </w:rPr>
+              <w:t xml:space="preserve"> lack</w:t>
             </w:r>
             <w:r>
               <w:rPr>
@@ -3450,46 +3878,6 @@
                 <w:sz w:val="20"/>
                 <w:szCs w:val="20"/>
               </w:rPr>
-              <w:t xml:space="preserve"> key points</w:t>
-            </w:r>
-            <w:r>
-              <w:rPr>
-                <w:rFonts w:ascii="Calibri" w:hAnsi="Calibri" w:cs="Calibri"/>
-                <w:sz w:val="20"/>
-                <w:szCs w:val="20"/>
-              </w:rPr>
-              <w:t xml:space="preserve"> with </w:t>
-            </w:r>
-            <w:r>
-              <w:rPr>
-                <w:rFonts w:ascii="Calibri" w:hAnsi="Calibri" w:cs="Calibri"/>
-                <w:sz w:val="20"/>
-                <w:szCs w:val="20"/>
-              </w:rPr>
-              <w:t xml:space="preserve">the </w:t>
-            </w:r>
-            <w:r>
-              <w:rPr>
-                <w:rFonts w:ascii="Calibri" w:hAnsi="Calibri" w:cs="Calibri"/>
-                <w:sz w:val="20"/>
-                <w:szCs w:val="20"/>
-              </w:rPr>
-              <w:t>required visuals</w:t>
-            </w:r>
-            <w:r>
-              <w:rPr>
-                <w:rFonts w:ascii="Calibri" w:hAnsi="Calibri" w:cs="Calibri"/>
-                <w:sz w:val="20"/>
-                <w:szCs w:val="20"/>
-              </w:rPr>
-              <w:t>. Includes</w:t>
-            </w:r>
-            <w:r>
-              <w:rPr>
-                <w:rFonts w:ascii="Calibri" w:hAnsi="Calibri" w:cs="Calibri"/>
-                <w:sz w:val="20"/>
-                <w:szCs w:val="20"/>
-              </w:rPr>
               <w:t xml:space="preserve"> </w:t>
             </w:r>
             <w:r>
@@ -3498,47 +3886,57 @@
                 <w:sz w:val="20"/>
                 <w:szCs w:val="20"/>
               </w:rPr>
-              <w:t xml:space="preserve">2-part </w:t>
-            </w:r>
-            <w:r>
-              <w:rPr>
-                <w:rFonts w:ascii="Calibri" w:hAnsi="Calibri" w:cs="Calibri"/>
-                <w:sz w:val="20"/>
-                <w:szCs w:val="20"/>
-              </w:rPr>
-              <w:t>captions</w:t>
-            </w:r>
-            <w:r>
-              <w:rPr>
-                <w:rFonts w:ascii="Calibri" w:hAnsi="Calibri" w:cs="Calibri"/>
-                <w:sz w:val="20"/>
-                <w:szCs w:val="20"/>
-              </w:rPr>
-              <w:t xml:space="preserve"> as well as </w:t>
-            </w:r>
-            <w:r>
-              <w:rPr>
-                <w:rFonts w:ascii="Calibri" w:hAnsi="Calibri" w:cs="Calibri"/>
-                <w:sz w:val="20"/>
-                <w:szCs w:val="20"/>
-              </w:rPr>
-              <w:t>explanation and</w:t>
-            </w:r>
-            <w:r>
-              <w:rPr>
-                <w:rFonts w:ascii="Calibri" w:hAnsi="Calibri" w:cs="Calibri"/>
-                <w:sz w:val="20"/>
-                <w:szCs w:val="20"/>
-              </w:rPr>
-              <w:t xml:space="preserve"> references in text</w:t>
-            </w:r>
-            <w:r>
-              <w:rPr>
-                <w:rFonts w:ascii="Calibri" w:hAnsi="Calibri" w:cs="Calibri"/>
-                <w:sz w:val="20"/>
-                <w:szCs w:val="20"/>
-              </w:rPr>
-              <w:t xml:space="preserve"> for each visual. Visuals placed near text references.</w:t>
+              <w:t xml:space="preserve">captions or </w:t>
+            </w:r>
+            <w:r>
+              <w:rPr>
+                <w:rFonts w:ascii="Calibri" w:hAnsi="Calibri" w:cs="Calibri"/>
+                <w:sz w:val="20"/>
+                <w:szCs w:val="20"/>
+              </w:rPr>
+              <w:t xml:space="preserve">explanations and </w:t>
+            </w:r>
+            <w:r>
+              <w:rPr>
+                <w:rFonts w:ascii="Calibri" w:hAnsi="Calibri" w:cs="Calibri"/>
+                <w:sz w:val="20"/>
+                <w:szCs w:val="20"/>
+              </w:rPr>
+              <w:t>references</w:t>
+            </w:r>
+            <w:r>
+              <w:rPr>
+                <w:rFonts w:ascii="Calibri" w:hAnsi="Calibri" w:cs="Calibri"/>
+                <w:sz w:val="20"/>
+                <w:szCs w:val="20"/>
+              </w:rPr>
+              <w:t xml:space="preserve"> in the text.</w:t>
+            </w:r>
+          </w:p>
+        </w:tc>
+        <w:tc>
+          <w:tcPr>
+            <w:tcW w:w="1612" w:type="dxa"/>
+            <w:gridSpan w:val="2"/>
+          </w:tcPr>
+          <w:p>
+            <w:pPr>
+              <w:spacing w:after="0"/>
+              <w:rPr>
+                <w:rFonts w:ascii="Calibri" w:hAnsi="Calibri" w:cs="Calibri"/>
+                <w:b/>
+                <w:bCs/>
+                <w:sz w:val="20"/>
+                <w:szCs w:val="20"/>
+              </w:rPr>
+            </w:pPr>
+            <w:r>
+              <w:rPr>
+                <w:rFonts w:ascii="Calibri" w:hAnsi="Calibri" w:cs="Calibri"/>
+                <w:sz w:val="20"/>
+                <w:szCs w:val="20"/>
+              </w:rPr>
+              <w:t>2</w:t>
             </w:r>
           </w:p>
         </w:tc>
@@ -3552,306 +3950,6 @@
               <w:spacing w:after="0"/>
               <w:rPr>
                 <w:rFonts w:ascii="Calibri" w:hAnsi="Calibri" w:cs="Calibri"/>
-                <w:sz w:val="20"/>
-                <w:szCs w:val="20"/>
-              </w:rPr>
-            </w:pPr>
-            <w:r>
-              <w:rPr>
-                <w:rFonts w:ascii="Calibri" w:hAnsi="Calibri" w:cs="Calibri"/>
-                <w:sz w:val="20"/>
-                <w:szCs w:val="20"/>
-              </w:rPr>
-              <w:t>4</w:t>
-            </w:r>
-          </w:p>
-        </w:tc>
-        <w:tc>
-          <w:tcPr>
-            <w:tcW w:w="1612" w:type="dxa"/>
-            <w:gridSpan w:val="2"/>
-          </w:tcPr>
-          <w:p>
-            <w:pPr>
-              <w:spacing w:after="0"/>
-              <w:rPr>
-                <w:rFonts w:ascii="Calibri" w:hAnsi="Calibri" w:cs="Calibri"/>
-                <w:b/>
-                <w:bCs/>
-                <w:sz w:val="20"/>
-                <w:szCs w:val="20"/>
-              </w:rPr>
-            </w:pPr>
-            <w:r>
-              <w:rPr>
-                <w:rFonts w:ascii="Calibri" w:hAnsi="Calibri" w:cs="Calibri"/>
-                <w:b/>
-                <w:bCs/>
-                <w:sz w:val="20"/>
-                <w:szCs w:val="20"/>
-              </w:rPr>
-              <w:t>Meets Expectations</w:t>
-            </w:r>
-          </w:p>
-        </w:tc>
-        <w:tc>
-          <w:tcPr>
-            <w:tcW w:w="1611" w:type="dxa"/>
-            <w:gridSpan w:val="2"/>
-          </w:tcPr>
-          <w:p>
-            <w:pPr>
-              <w:spacing w:after="0"/>
-              <w:rPr>
-                <w:rFonts w:ascii="Calibri" w:hAnsi="Calibri" w:cs="Calibri"/>
-                <w:sz w:val="20"/>
-                <w:szCs w:val="20"/>
-              </w:rPr>
-            </w:pPr>
-            <w:r>
-              <w:rPr>
-                <w:rFonts w:ascii="Calibri" w:hAnsi="Calibri" w:cs="Calibri"/>
-                <w:sz w:val="20"/>
-                <w:szCs w:val="20"/>
-              </w:rPr>
-              <w:t xml:space="preserve">Includes required visuals with </w:t>
-            </w:r>
-            <w:r>
-              <w:rPr>
-                <w:rFonts w:ascii="Calibri" w:hAnsi="Calibri" w:cs="Calibri"/>
-                <w:sz w:val="20"/>
-                <w:szCs w:val="20"/>
-              </w:rPr>
-              <w:t xml:space="preserve">2-part </w:t>
-            </w:r>
-            <w:r>
-              <w:rPr>
-                <w:rFonts w:ascii="Calibri" w:hAnsi="Calibri" w:cs="Calibri"/>
-                <w:sz w:val="20"/>
-                <w:szCs w:val="20"/>
-              </w:rPr>
-              <w:t xml:space="preserve">captions and </w:t>
-            </w:r>
-            <w:r>
-              <w:rPr>
-                <w:rFonts w:ascii="Calibri" w:hAnsi="Calibri" w:cs="Calibri"/>
-                <w:sz w:val="20"/>
-                <w:szCs w:val="20"/>
-              </w:rPr>
-              <w:t xml:space="preserve">explanations and </w:t>
-            </w:r>
-            <w:r>
-              <w:rPr>
-                <w:rFonts w:ascii="Calibri" w:hAnsi="Calibri" w:cs="Calibri"/>
-                <w:sz w:val="20"/>
-                <w:szCs w:val="20"/>
-              </w:rPr>
-              <w:t>references in text. Visuals aid comprehension.</w:t>
-            </w:r>
-          </w:p>
-        </w:tc>
-        <w:tc>
-          <w:tcPr>
-            <w:tcW w:w="1612" w:type="dxa"/>
-            <w:gridSpan w:val="2"/>
-          </w:tcPr>
-          <w:p>
-            <w:pPr>
-              <w:spacing w:after="0"/>
-              <w:rPr>
-                <w:rFonts w:ascii="Calibri" w:hAnsi="Calibri" w:cs="Calibri"/>
-                <w:b/>
-                <w:bCs/>
-                <w:sz w:val="20"/>
-                <w:szCs w:val="20"/>
-              </w:rPr>
-            </w:pPr>
-            <w:r>
-              <w:rPr>
-                <w:rFonts w:ascii="Calibri" w:hAnsi="Calibri" w:cs="Calibri"/>
-                <w:sz w:val="20"/>
-                <w:szCs w:val="20"/>
-              </w:rPr>
-              <w:t>3</w:t>
-            </w:r>
-          </w:p>
-        </w:tc>
-        <w:tc>
-          <w:tcPr>
-            <w:tcW w:w="1611" w:type="dxa"/>
-            <w:gridSpan w:val="2"/>
-          </w:tcPr>
-          <w:p>
-            <w:pPr>
-              <w:spacing w:after="0"/>
-              <w:rPr>
-                <w:rFonts w:ascii="Calibri" w:hAnsi="Calibri" w:cs="Calibri"/>
-                <w:b/>
-                <w:bCs/>
-                <w:sz w:val="20"/>
-                <w:szCs w:val="20"/>
-              </w:rPr>
-            </w:pPr>
-            <w:r>
-              <w:rPr>
-                <w:rFonts w:ascii="Calibri" w:hAnsi="Calibri" w:cs="Calibri"/>
-                <w:b/>
-                <w:bCs/>
-                <w:sz w:val="20"/>
-                <w:szCs w:val="20"/>
-              </w:rPr>
-              <w:t>Almost There</w:t>
-            </w:r>
-          </w:p>
-        </w:tc>
-        <w:tc>
-          <w:tcPr>
-            <w:tcW w:w="1611" w:type="dxa"/>
-            <w:gridSpan w:val="2"/>
-          </w:tcPr>
-          <w:p>
-            <w:pPr>
-              <w:spacing w:after="0"/>
-              <w:rPr>
-                <w:rFonts w:ascii="Calibri" w:hAnsi="Calibri" w:cs="Calibri"/>
-                <w:sz w:val="20"/>
-                <w:szCs w:val="20"/>
-              </w:rPr>
-            </w:pPr>
-            <w:r>
-              <w:rPr>
-                <w:rFonts w:ascii="Calibri" w:hAnsi="Calibri" w:cs="Calibri"/>
-                <w:sz w:val="20"/>
-                <w:szCs w:val="20"/>
-              </w:rPr>
-              <w:t>I</w:t>
-            </w:r>
-            <w:r>
-              <w:rPr>
-                <w:rFonts w:ascii="Calibri" w:hAnsi="Calibri" w:cs="Calibri"/>
-                <w:sz w:val="20"/>
-                <w:szCs w:val="20"/>
-              </w:rPr>
-              <w:t>nclude</w:t>
-            </w:r>
-            <w:r>
-              <w:rPr>
-                <w:rFonts w:ascii="Calibri" w:hAnsi="Calibri" w:cs="Calibri"/>
-                <w:sz w:val="20"/>
-                <w:szCs w:val="20"/>
-              </w:rPr>
-              <w:t>s required visuals</w:t>
-            </w:r>
-            <w:r>
-              <w:rPr>
-                <w:rFonts w:ascii="Calibri" w:hAnsi="Calibri" w:cs="Calibri"/>
-                <w:sz w:val="20"/>
-                <w:szCs w:val="20"/>
-              </w:rPr>
-              <w:t xml:space="preserve"> but </w:t>
-            </w:r>
-            <w:r>
-              <w:rPr>
-                <w:rFonts w:ascii="Calibri" w:hAnsi="Calibri" w:cs="Calibri"/>
-                <w:sz w:val="20"/>
-                <w:szCs w:val="20"/>
-              </w:rPr>
-              <w:t>one or more</w:t>
-            </w:r>
-            <w:r>
-              <w:rPr>
-                <w:rFonts w:ascii="Calibri" w:hAnsi="Calibri" w:cs="Calibri"/>
-                <w:sz w:val="20"/>
-                <w:szCs w:val="20"/>
-              </w:rPr>
-              <w:t xml:space="preserve"> lack</w:t>
-            </w:r>
-            <w:r>
-              <w:rPr>
-                <w:rFonts w:ascii="Calibri" w:hAnsi="Calibri" w:cs="Calibri"/>
-                <w:sz w:val="20"/>
-                <w:szCs w:val="20"/>
-              </w:rPr>
-              <w:t>s</w:t>
-            </w:r>
-            <w:r>
-              <w:rPr>
-                <w:rFonts w:ascii="Calibri" w:hAnsi="Calibri" w:cs="Calibri"/>
-                <w:sz w:val="20"/>
-                <w:szCs w:val="20"/>
-              </w:rPr>
-              <w:t xml:space="preserve"> </w:t>
-            </w:r>
-            <w:r>
-              <w:rPr>
-                <w:rFonts w:ascii="Calibri" w:hAnsi="Calibri" w:cs="Calibri"/>
-                <w:sz w:val="20"/>
-                <w:szCs w:val="20"/>
-              </w:rPr>
-              <w:t xml:space="preserve">captions or </w:t>
-            </w:r>
-            <w:r>
-              <w:rPr>
-                <w:rFonts w:ascii="Calibri" w:hAnsi="Calibri" w:cs="Calibri"/>
-                <w:sz w:val="20"/>
-                <w:szCs w:val="20"/>
-              </w:rPr>
-              <w:t xml:space="preserve">explanations and </w:t>
-            </w:r>
-            <w:r>
-              <w:rPr>
-                <w:rFonts w:ascii="Calibri" w:hAnsi="Calibri" w:cs="Calibri"/>
-                <w:sz w:val="20"/>
-                <w:szCs w:val="20"/>
-              </w:rPr>
-              <w:t>references</w:t>
-            </w:r>
-            <w:r>
-              <w:rPr>
-                <w:rFonts w:ascii="Calibri" w:hAnsi="Calibri" w:cs="Calibri"/>
-                <w:sz w:val="20"/>
-                <w:szCs w:val="20"/>
-              </w:rPr>
-              <w:t xml:space="preserve"> in the text.</w:t>
-            </w:r>
-          </w:p>
-        </w:tc>
-        <w:tc>
-          <w:tcPr>
-            <w:tcW w:w="1612" w:type="dxa"/>
-            <w:gridSpan w:val="2"/>
-          </w:tcPr>
-          <w:p>
-            <w:pPr>
-              <w:spacing w:after="0"/>
-              <w:rPr>
-                <w:rFonts w:ascii="Calibri" w:hAnsi="Calibri" w:cs="Calibri"/>
-                <w:b/>
-                <w:bCs/>
-                <w:sz w:val="20"/>
-                <w:szCs w:val="20"/>
-              </w:rPr>
-            </w:pPr>
-            <w:r>
-              <w:rPr>
-                <w:rFonts w:ascii="Calibri" w:hAnsi="Calibri" w:cs="Calibri"/>
-                <w:sz w:val="20"/>
-                <w:szCs w:val="20"/>
-              </w:rPr>
-              <w:t>2</w:t>
-            </w:r>
-          </w:p>
-        </w:tc>
-        <w:tc>
-          <w:tcPr>
-            <w:tcW w:w="1611" w:type="dxa"/>
-            <w:gridSpan w:val="2"/>
-          </w:tcPr>
-          <w:p>
-            <w:pPr>
-              <w:spacing w:after="0"/>
-              <w:rPr>
-                <w:rFonts w:ascii="Calibri" w:hAnsi="Calibri" w:cs="Calibri"/>
                 <w:b/>
                 <w:bCs/>
                 <w:sz w:val="20"/>
@@ -3872,7 +3970,7 @@
         </w:tc>
         <w:tc>
           <w:tcPr>
-            <w:tcW w:w="1611" w:type="dxa"/>
+            <w:tcW w:w="1616" w:type="dxa"/>
             <w:gridSpan w:val="2"/>
           </w:tcPr>
           <w:p>
@@ -3973,7 +4071,7 @@
       <w:tr>
         <w:tc>
           <w:tcPr>
-            <w:tcW w:w="1615" w:type="dxa"/>
+            <w:tcW w:w="1614" w:type="dxa"/>
           </w:tcPr>
           <w:p>
             <w:pPr>
@@ -3996,7 +4094,7 @@
         </w:tc>
         <w:tc>
           <w:tcPr>
-            <w:tcW w:w="3060" w:type="dxa"/>
+            <w:tcW w:w="3057" w:type="dxa"/>
             <w:gridSpan w:val="2"/>
           </w:tcPr>
           <w:p>
@@ -4020,6 +4118,32 @@
         </w:tc>
         <w:tc>
           <w:tcPr>
+            <w:tcW w:w="1610" w:type="dxa"/>
+            <w:gridSpan w:val="2"/>
+          </w:tcPr>
+          <w:p>
+            <w:pPr>
+              <w:spacing w:after="0"/>
+              <w:rPr>
+                <w:rFonts w:ascii="Calibri" w:hAnsi="Calibri" w:cs="Calibri"/>
+                <w:sz w:val="20"/>
+                <w:szCs w:val="20"/>
+              </w:rPr>
+            </w:pPr>
+            <w:r>
+              <w:rPr>
+                <w:rFonts w:ascii="Calibri" w:hAnsi="Calibri" w:cs="Calibri"/>
+                <w:b/>
+                <w:bCs/>
+                <w:sz w:val="20"/>
+                <w:szCs w:val="20"/>
+              </w:rPr>
+              <w:t>False</w:t>
+            </w:r>
+          </w:p>
+        </w:tc>
+        <w:tc>
+          <w:tcPr>
             <w:tcW w:w="1611" w:type="dxa"/>
             <w:gridSpan w:val="2"/>
           </w:tcPr>
@@ -4035,12 +4159,38 @@
             <w:r>
               <w:rPr>
                 <w:rFonts w:ascii="Calibri" w:hAnsi="Calibri" w:cs="Calibri"/>
-                <w:b/>
-                <w:bCs/>
-                <w:sz w:val="20"/>
-                <w:szCs w:val="20"/>
-              </w:rPr>
-              <w:t>False</w:t>
+                <w:sz w:val="20"/>
+                <w:szCs w:val="20"/>
+              </w:rPr>
+              <w:t>5</w:t>
+            </w:r>
+          </w:p>
+        </w:tc>
+        <w:tc>
+          <w:tcPr>
+            <w:tcW w:w="1612" w:type="dxa"/>
+            <w:gridSpan w:val="2"/>
+          </w:tcPr>
+          <w:p>
+            <w:pPr>
+              <w:spacing w:after="0"/>
+              <w:rPr>
+                <w:rFonts w:ascii="Calibri" w:hAnsi="Calibri" w:cs="Calibri"/>
+                <w:b/>
+                <w:bCs/>
+                <w:sz w:val="20"/>
+                <w:szCs w:val="20"/>
+              </w:rPr>
+            </w:pPr>
+            <w:r>
+              <w:rPr>
+                <w:rFonts w:ascii="Calibri" w:hAnsi="Calibri" w:cs="Calibri"/>
+                <w:b/>
+                <w:bCs/>
+                <w:sz w:val="20"/>
+                <w:szCs w:val="20"/>
+              </w:rPr>
+              <w:t>Exceeds Expectations</w:t>
             </w:r>
           </w:p>
         </w:tc>
@@ -4064,7 +4214,31 @@
                 <w:sz w:val="20"/>
                 <w:szCs w:val="20"/>
               </w:rPr>
-              <w:t>5</w:t>
+              <w:t>Provides credible and smoothly integrated sources. Bibliographic citations perfect.</w:t>
+            </w:r>
+          </w:p>
+        </w:tc>
+        <w:tc>
+          <w:tcPr>
+            <w:tcW w:w="1611" w:type="dxa"/>
+            <w:gridSpan w:val="2"/>
+          </w:tcPr>
+          <w:p>
+            <w:pPr>
+              <w:spacing w:after="0"/>
+              <w:rPr>
+                <w:rFonts w:ascii="Calibri" w:hAnsi="Calibri" w:cs="Calibri"/>
+                <w:sz w:val="20"/>
+                <w:szCs w:val="20"/>
+              </w:rPr>
+            </w:pPr>
+            <w:r>
+              <w:rPr>
+                <w:rFonts w:ascii="Calibri" w:hAnsi="Calibri" w:cs="Calibri"/>
+                <w:sz w:val="20"/>
+                <w:szCs w:val="20"/>
+              </w:rPr>
+              <w:t>4</w:t>
             </w:r>
           </w:p>
         </w:tc>
@@ -4092,7 +4266,7 @@
                 <w:sz w:val="20"/>
                 <w:szCs w:val="20"/>
               </w:rPr>
-              <w:t>Exceeds Expectations</w:t>
+              <w:t>Meets Expectations</w:t>
             </w:r>
           </w:p>
         </w:tc>
@@ -4116,7 +4290,31 @@
                 <w:sz w:val="20"/>
                 <w:szCs w:val="20"/>
               </w:rPr>
-              <w:t>Provides credible and smoothly integrated sources. Bibliographic citations perfect.</w:t>
+              <w:t>Uses required number of credible sources and integrates them into the text. Includes correctly formatted in-text and bibliographic citations.</w:t>
+            </w:r>
+          </w:p>
+        </w:tc>
+        <w:tc>
+          <w:tcPr>
+            <w:tcW w:w="1612" w:type="dxa"/>
+            <w:gridSpan w:val="2"/>
+          </w:tcPr>
+          <w:p>
+            <w:pPr>
+              <w:spacing w:after="0"/>
+              <w:rPr>
+                <w:rFonts w:ascii="Calibri" w:hAnsi="Calibri" w:cs="Calibri"/>
+                <w:sz w:val="20"/>
+                <w:szCs w:val="20"/>
+              </w:rPr>
+            </w:pPr>
+            <w:r>
+              <w:rPr>
+                <w:rFonts w:ascii="Calibri" w:hAnsi="Calibri" w:cs="Calibri"/>
+                <w:sz w:val="20"/>
+                <w:szCs w:val="20"/>
+              </w:rPr>
+              <w:t>3</w:t>
             </w:r>
           </w:p>
         </w:tc>
@@ -4130,17 +4328,45 @@
               <w:spacing w:after="0"/>
               <w:rPr>
                 <w:rFonts w:ascii="Calibri" w:hAnsi="Calibri" w:cs="Calibri"/>
-                <w:sz w:val="20"/>
-                <w:szCs w:val="20"/>
-              </w:rPr>
-            </w:pPr>
-            <w:r>
-              <w:rPr>
-                <w:rFonts w:ascii="Calibri" w:hAnsi="Calibri" w:cs="Calibri"/>
-                <w:sz w:val="20"/>
-                <w:szCs w:val="20"/>
-              </w:rPr>
-              <w:t>4</w:t>
+                <w:b/>
+                <w:bCs/>
+                <w:sz w:val="20"/>
+                <w:szCs w:val="20"/>
+              </w:rPr>
+            </w:pPr>
+            <w:r>
+              <w:rPr>
+                <w:rFonts w:ascii="Calibri" w:hAnsi="Calibri" w:cs="Calibri"/>
+                <w:b/>
+                <w:bCs/>
+                <w:sz w:val="20"/>
+                <w:szCs w:val="20"/>
+              </w:rPr>
+              <w:t>Almost There</w:t>
+            </w:r>
+          </w:p>
+        </w:tc>
+        <w:tc>
+          <w:tcPr>
+            <w:tcW w:w="1611" w:type="dxa"/>
+            <w:gridSpan w:val="2"/>
+          </w:tcPr>
+          <w:p>
+            <w:pPr>
+              <w:spacing w:after="0"/>
+              <w:rPr>
+                <w:rFonts w:ascii="Calibri" w:hAnsi="Calibri" w:cs="Calibri"/>
+                <w:sz w:val="20"/>
+                <w:szCs w:val="20"/>
+              </w:rPr>
+            </w:pPr>
+            <w:r>
+              <w:rPr>
+                <w:rFonts w:ascii="Calibri" w:hAnsi="Calibri" w:cs="Calibri"/>
+                <w:sz w:val="20"/>
+                <w:szCs w:val="20"/>
+              </w:rPr>
+              <w:t>Uses credible sources but minor citation or integration errors.</w:t>
             </w:r>
           </w:p>
         </w:tc>
@@ -4154,21 +4380,17 @@
               <w:spacing w:after="0"/>
               <w:rPr>
                 <w:rFonts w:ascii="Calibri" w:hAnsi="Calibri" w:cs="Calibri"/>
-                <w:b/>
-                <w:bCs/>
-                <w:sz w:val="20"/>
-                <w:szCs w:val="20"/>
-              </w:rPr>
-            </w:pPr>
-            <w:r>
-              <w:rPr>
-                <w:rFonts w:ascii="Calibri" w:hAnsi="Calibri" w:cs="Calibri"/>
-                <w:b/>
-                <w:bCs/>
-                <w:sz w:val="20"/>
-                <w:szCs w:val="20"/>
-              </w:rPr>
-              <w:t>Meets Expectations</w:t>
+                <w:sz w:val="20"/>
+                <w:szCs w:val="20"/>
+              </w:rPr>
+            </w:pPr>
+            <w:r>
+              <w:rPr>
+                <w:rFonts w:ascii="Calibri" w:hAnsi="Calibri" w:cs="Calibri"/>
+                <w:sz w:val="20"/>
+                <w:szCs w:val="20"/>
+              </w:rPr>
+              <w:t>2</w:t>
             </w:r>
           </w:p>
         </w:tc>
@@ -4182,130 +4404,6 @@
               <w:spacing w:after="0"/>
               <w:rPr>
                 <w:rFonts w:ascii="Calibri" w:hAnsi="Calibri" w:cs="Calibri"/>
-                <w:sz w:val="20"/>
-                <w:szCs w:val="20"/>
-              </w:rPr>
-            </w:pPr>
-            <w:r>
-              <w:rPr>
-                <w:rFonts w:ascii="Calibri" w:hAnsi="Calibri" w:cs="Calibri"/>
-                <w:sz w:val="20"/>
-                <w:szCs w:val="20"/>
-              </w:rPr>
-              <w:t>Uses required number of credible sources and integrates them into the text. Includes correctly formatted in-text and bibliographic citations.</w:t>
-            </w:r>
-          </w:p>
-        </w:tc>
-        <w:tc>
-          <w:tcPr>
-            <w:tcW w:w="1612" w:type="dxa"/>
-            <w:gridSpan w:val="2"/>
-          </w:tcPr>
-          <w:p>
-            <w:pPr>
-              <w:spacing w:after="0"/>
-              <w:rPr>
-                <w:rFonts w:ascii="Calibri" w:hAnsi="Calibri" w:cs="Calibri"/>
-                <w:sz w:val="20"/>
-                <w:szCs w:val="20"/>
-              </w:rPr>
-            </w:pPr>
-            <w:r>
-              <w:rPr>
-                <w:rFonts w:ascii="Calibri" w:hAnsi="Calibri" w:cs="Calibri"/>
-                <w:sz w:val="20"/>
-                <w:szCs w:val="20"/>
-              </w:rPr>
-              <w:t>3</w:t>
-            </w:r>
-          </w:p>
-        </w:tc>
-        <w:tc>
-          <w:tcPr>
-            <w:tcW w:w="1611" w:type="dxa"/>
-            <w:gridSpan w:val="2"/>
-          </w:tcPr>
-          <w:p>
-            <w:pPr>
-              <w:spacing w:after="0"/>
-              <w:rPr>
-                <w:rFonts w:ascii="Calibri" w:hAnsi="Calibri" w:cs="Calibri"/>
-                <w:b/>
-                <w:bCs/>
-                <w:sz w:val="20"/>
-                <w:szCs w:val="20"/>
-              </w:rPr>
-            </w:pPr>
-            <w:r>
-              <w:rPr>
-                <w:rFonts w:ascii="Calibri" w:hAnsi="Calibri" w:cs="Calibri"/>
-                <w:b/>
-                <w:bCs/>
-                <w:sz w:val="20"/>
-                <w:szCs w:val="20"/>
-              </w:rPr>
-              <w:t>Almost There</w:t>
-            </w:r>
-          </w:p>
-        </w:tc>
-        <w:tc>
-          <w:tcPr>
-            <w:tcW w:w="1611" w:type="dxa"/>
-            <w:gridSpan w:val="2"/>
-          </w:tcPr>
-          <w:p>
-            <w:pPr>
-              <w:spacing w:after="0"/>
-              <w:rPr>
-                <w:rFonts w:ascii="Calibri" w:hAnsi="Calibri" w:cs="Calibri"/>
-                <w:sz w:val="20"/>
-                <w:szCs w:val="20"/>
-              </w:rPr>
-            </w:pPr>
-            <w:r>
-              <w:rPr>
-                <w:rFonts w:ascii="Calibri" w:hAnsi="Calibri" w:cs="Calibri"/>
-                <w:sz w:val="20"/>
-                <w:szCs w:val="20"/>
-              </w:rPr>
-              <w:t>Uses credible sources but minor citation or integration errors.</w:t>
-            </w:r>
-          </w:p>
-        </w:tc>
-        <w:tc>
-          <w:tcPr>
-            <w:tcW w:w="1612" w:type="dxa"/>
-            <w:gridSpan w:val="2"/>
-          </w:tcPr>
-          <w:p>
-            <w:pPr>
-              <w:spacing w:after="0"/>
-              <w:rPr>
-                <w:rFonts w:ascii="Calibri" w:hAnsi="Calibri" w:cs="Calibri"/>
-                <w:sz w:val="20"/>
-                <w:szCs w:val="20"/>
-              </w:rPr>
-            </w:pPr>
-            <w:r>
-              <w:rPr>
-                <w:rFonts w:ascii="Calibri" w:hAnsi="Calibri" w:cs="Calibri"/>
-                <w:sz w:val="20"/>
-                <w:szCs w:val="20"/>
-              </w:rPr>
-              <w:t>2</w:t>
-            </w:r>
-          </w:p>
-        </w:tc>
-        <w:tc>
-          <w:tcPr>
-            <w:tcW w:w="1611" w:type="dxa"/>
-            <w:gridSpan w:val="2"/>
-          </w:tcPr>
-          <w:p>
-            <w:pPr>
-              <w:spacing w:after="0"/>
-              <w:rPr>
-                <w:rFonts w:ascii="Calibri" w:hAnsi="Calibri" w:cs="Calibri"/>
                 <w:b/>
                 <w:bCs/>
                 <w:sz w:val="20"/>
@@ -4326,25 +4424,43 @@
         </w:tc>
         <w:tc>
           <w:tcPr>
-            <w:tcW w:w="1611" w:type="dxa"/>
-            <w:gridSpan w:val="2"/>
-          </w:tcPr>
-          <w:p>
-            <w:pPr>
-              <w:spacing w:after="0"/>
-              <w:rPr>
-                <w:rFonts w:ascii="Calibri" w:hAnsi="Calibri" w:cs="Calibri"/>
-                <w:sz w:val="20"/>
-                <w:szCs w:val="20"/>
-              </w:rPr>
-            </w:pPr>
-            <w:r>
-              <w:rPr>
-                <w:rFonts w:ascii="Calibri" w:hAnsi="Calibri" w:cs="Calibri"/>
-                <w:sz w:val="20"/>
-                <w:szCs w:val="20"/>
-              </w:rPr>
-              <w:t>Uses a source that is not credible or not integrated and/or uses incorrectly formatted citations.</w:t>
+            <w:tcW w:w="1616" w:type="dxa"/>
+            <w:gridSpan w:val="2"/>
+          </w:tcPr>
+          <w:p>
+            <w:pPr>
+              <w:spacing w:after="0"/>
+              <w:rPr>
+                <w:rFonts w:ascii="Calibri" w:hAnsi="Calibri" w:cs="Calibri"/>
+                <w:sz w:val="20"/>
+                <w:szCs w:val="20"/>
+              </w:rPr>
+            </w:pPr>
+            <w:r>
+              <w:rPr>
+                <w:rFonts w:ascii="Calibri" w:hAnsi="Calibri" w:cs="Calibri"/>
+                <w:sz w:val="20"/>
+                <w:szCs w:val="20"/>
+              </w:rPr>
+              <w:t xml:space="preserve">Uses a source that is not credible or not integrated and/or uses incorrectly </w:t>
+            </w:r>
+            <w:proofErr w:type="gramStart"/>
+            <w:r>
+              <w:rPr>
+                <w:rFonts w:ascii="Calibri" w:hAnsi="Calibri" w:cs="Calibri"/>
+                <w:sz w:val="20"/>
+                <w:szCs w:val="20"/>
+              </w:rPr>
+              <w:t>formatted</w:t>
+            </w:r>
+            <w:proofErr w:type="gramEnd"/>
+            <w:r>
+              <w:rPr>
+                <w:rFonts w:ascii="Calibri" w:hAnsi="Calibri" w:cs="Calibri"/>
+                <w:sz w:val="20"/>
+                <w:szCs w:val="20"/>
+              </w:rPr>
+              <w:t xml:space="preserve"> citations.</w:t>
             </w:r>
           </w:p>
         </w:tc>
@@ -4425,7 +4541,7 @@
       <w:tr>
         <w:tc>
           <w:tcPr>
-            <w:tcW w:w="1615" w:type="dxa"/>
+            <w:tcW w:w="1614" w:type="dxa"/>
           </w:tcPr>
           <w:p>
             <w:pPr>
@@ -4448,7 +4564,7 @@
         </w:tc>
         <w:tc>
           <w:tcPr>
-            <w:tcW w:w="3060" w:type="dxa"/>
+            <w:tcW w:w="3057" w:type="dxa"/>
             <w:gridSpan w:val="2"/>
           </w:tcPr>
           <w:p>
@@ -4472,6 +4588,32 @@
         </w:tc>
         <w:tc>
           <w:tcPr>
+            <w:tcW w:w="1610" w:type="dxa"/>
+            <w:gridSpan w:val="2"/>
+          </w:tcPr>
+          <w:p>
+            <w:pPr>
+              <w:spacing w:after="0"/>
+              <w:rPr>
+                <w:rFonts w:ascii="Calibri" w:hAnsi="Calibri" w:cs="Calibri"/>
+                <w:sz w:val="20"/>
+                <w:szCs w:val="20"/>
+              </w:rPr>
+            </w:pPr>
+            <w:r>
+              <w:rPr>
+                <w:rFonts w:ascii="Calibri" w:hAnsi="Calibri" w:cs="Calibri"/>
+                <w:b/>
+                <w:bCs/>
+                <w:sz w:val="20"/>
+                <w:szCs w:val="20"/>
+              </w:rPr>
+              <w:t>False</w:t>
+            </w:r>
+          </w:p>
+        </w:tc>
+        <w:tc>
+          <w:tcPr>
             <w:tcW w:w="1611" w:type="dxa"/>
             <w:gridSpan w:val="2"/>
           </w:tcPr>
@@ -4487,12 +4629,38 @@
             <w:r>
               <w:rPr>
                 <w:rFonts w:ascii="Calibri" w:hAnsi="Calibri" w:cs="Calibri"/>
-                <w:b/>
-                <w:bCs/>
-                <w:sz w:val="20"/>
-                <w:szCs w:val="20"/>
-              </w:rPr>
-              <w:t>False</w:t>
+                <w:sz w:val="20"/>
+                <w:szCs w:val="20"/>
+              </w:rPr>
+              <w:t>5</w:t>
+            </w:r>
+          </w:p>
+        </w:tc>
+        <w:tc>
+          <w:tcPr>
+            <w:tcW w:w="1612" w:type="dxa"/>
+            <w:gridSpan w:val="2"/>
+          </w:tcPr>
+          <w:p>
+            <w:pPr>
+              <w:spacing w:after="0"/>
+              <w:rPr>
+                <w:rFonts w:ascii="Calibri" w:hAnsi="Calibri" w:cs="Calibri"/>
+                <w:b/>
+                <w:bCs/>
+                <w:sz w:val="20"/>
+                <w:szCs w:val="20"/>
+              </w:rPr>
+            </w:pPr>
+            <w:r>
+              <w:rPr>
+                <w:rFonts w:ascii="Calibri" w:hAnsi="Calibri" w:cs="Calibri"/>
+                <w:b/>
+                <w:bCs/>
+                <w:sz w:val="20"/>
+                <w:szCs w:val="20"/>
+              </w:rPr>
+              <w:t>Exceeds Expectations</w:t>
             </w:r>
           </w:p>
         </w:tc>
@@ -4516,7 +4684,47 @@
                 <w:sz w:val="20"/>
                 <w:szCs w:val="20"/>
               </w:rPr>
-              <w:t>5</w:t>
+              <w:t xml:space="preserve">Simplifies complex ideas for readers </w:t>
+            </w:r>
+            <w:r>
+              <w:rPr>
+                <w:rFonts w:ascii="Calibri" w:hAnsi="Calibri" w:cs="Calibri"/>
+                <w:sz w:val="20"/>
+                <w:szCs w:val="20"/>
+              </w:rPr>
+              <w:t>accurately</w:t>
+            </w:r>
+            <w:r>
+              <w:rPr>
+                <w:rFonts w:ascii="Calibri" w:hAnsi="Calibri" w:cs="Calibri"/>
+                <w:sz w:val="20"/>
+                <w:szCs w:val="20"/>
+              </w:rPr>
+              <w:t>. Uses plain language consistently and smoothly.</w:t>
+            </w:r>
+          </w:p>
+        </w:tc>
+        <w:tc>
+          <w:tcPr>
+            <w:tcW w:w="1611" w:type="dxa"/>
+            <w:gridSpan w:val="2"/>
+          </w:tcPr>
+          <w:p>
+            <w:pPr>
+              <w:spacing w:after="0"/>
+              <w:rPr>
+                <w:rFonts w:ascii="Calibri" w:hAnsi="Calibri" w:cs="Calibri"/>
+                <w:sz w:val="20"/>
+                <w:szCs w:val="20"/>
+              </w:rPr>
+            </w:pPr>
+            <w:r>
+              <w:rPr>
+                <w:rFonts w:ascii="Calibri" w:hAnsi="Calibri" w:cs="Calibri"/>
+                <w:sz w:val="20"/>
+                <w:szCs w:val="20"/>
+              </w:rPr>
+              <w:t>4</w:t>
             </w:r>
           </w:p>
         </w:tc>
@@ -4544,7 +4752,7 @@
                 <w:sz w:val="20"/>
                 <w:szCs w:val="20"/>
               </w:rPr>
-              <w:t>Exceeds Expectations</w:t>
+              <w:t>Meets Expectations</w:t>
             </w:r>
           </w:p>
         </w:tc>
@@ -4568,23 +4776,31 @@
                 <w:sz w:val="20"/>
                 <w:szCs w:val="20"/>
               </w:rPr>
-              <w:t xml:space="preserve">Simplifies complex ideas for readers </w:t>
-            </w:r>
-            <w:r>
-              <w:rPr>
-                <w:rFonts w:ascii="Calibri" w:hAnsi="Calibri" w:cs="Calibri"/>
-                <w:sz w:val="20"/>
-                <w:szCs w:val="20"/>
-              </w:rPr>
-              <w:t>accurately</w:t>
-            </w:r>
-            <w:r>
-              <w:rPr>
-                <w:rFonts w:ascii="Calibri" w:hAnsi="Calibri" w:cs="Calibri"/>
-                <w:sz w:val="20"/>
-                <w:szCs w:val="20"/>
-              </w:rPr>
-              <w:t>. Uses plain language consistently and smoothly.</w:t>
+              <w:t>Explains complex ideas for readers well. Uses plain language throughout Defines all necessary terms.</w:t>
+            </w:r>
+          </w:p>
+        </w:tc>
+        <w:tc>
+          <w:tcPr>
+            <w:tcW w:w="1612" w:type="dxa"/>
+            <w:gridSpan w:val="2"/>
+          </w:tcPr>
+          <w:p>
+            <w:pPr>
+              <w:spacing w:after="0"/>
+              <w:rPr>
+                <w:rFonts w:ascii="Calibri" w:hAnsi="Calibri" w:cs="Calibri"/>
+                <w:sz w:val="20"/>
+                <w:szCs w:val="20"/>
+              </w:rPr>
+            </w:pPr>
+            <w:r>
+              <w:rPr>
+                <w:rFonts w:ascii="Calibri" w:hAnsi="Calibri" w:cs="Calibri"/>
+                <w:sz w:val="20"/>
+                <w:szCs w:val="20"/>
+              </w:rPr>
+              <w:t>3</w:t>
             </w:r>
           </w:p>
         </w:tc>
@@ -4598,17 +4814,53 @@
               <w:spacing w:after="0"/>
               <w:rPr>
                 <w:rFonts w:ascii="Calibri" w:hAnsi="Calibri" w:cs="Calibri"/>
-                <w:sz w:val="20"/>
-                <w:szCs w:val="20"/>
-              </w:rPr>
-            </w:pPr>
-            <w:r>
-              <w:rPr>
-                <w:rFonts w:ascii="Calibri" w:hAnsi="Calibri" w:cs="Calibri"/>
-                <w:sz w:val="20"/>
-                <w:szCs w:val="20"/>
-              </w:rPr>
-              <w:t>4</w:t>
+                <w:b/>
+                <w:bCs/>
+                <w:sz w:val="20"/>
+                <w:szCs w:val="20"/>
+              </w:rPr>
+            </w:pPr>
+            <w:r>
+              <w:rPr>
+                <w:rFonts w:ascii="Calibri" w:hAnsi="Calibri" w:cs="Calibri"/>
+                <w:b/>
+                <w:bCs/>
+                <w:sz w:val="20"/>
+                <w:szCs w:val="20"/>
+              </w:rPr>
+              <w:t>Almost There</w:t>
+            </w:r>
+          </w:p>
+        </w:tc>
+        <w:tc>
+          <w:tcPr>
+            <w:tcW w:w="1611" w:type="dxa"/>
+            <w:gridSpan w:val="2"/>
+          </w:tcPr>
+          <w:p>
+            <w:pPr>
+              <w:spacing w:after="0"/>
+              <w:rPr>
+                <w:rFonts w:ascii="Calibri" w:hAnsi="Calibri" w:cs="Calibri"/>
+                <w:sz w:val="20"/>
+                <w:szCs w:val="20"/>
+              </w:rPr>
+            </w:pPr>
+            <w:r>
+              <w:rPr>
+                <w:rFonts w:ascii="Calibri" w:hAnsi="Calibri" w:cs="Calibri"/>
+                <w:sz w:val="20"/>
+                <w:szCs w:val="20"/>
+              </w:rPr>
+              <w:t>Occasionally u</w:t>
+            </w:r>
+            <w:r>
+              <w:rPr>
+                <w:rFonts w:ascii="Calibri" w:hAnsi="Calibri" w:cs="Calibri"/>
+                <w:sz w:val="20"/>
+                <w:szCs w:val="20"/>
+              </w:rPr>
+              <w:t>ses complicated, overly technical, wordy, and/or repetitive phrasing.</w:t>
             </w:r>
           </w:p>
         </w:tc>
@@ -4622,21 +4874,17 @@
               <w:spacing w:after="0"/>
               <w:rPr>
                 <w:rFonts w:ascii="Calibri" w:hAnsi="Calibri" w:cs="Calibri"/>
-                <w:b/>
-                <w:bCs/>
-                <w:sz w:val="20"/>
-                <w:szCs w:val="20"/>
-              </w:rPr>
-            </w:pPr>
-            <w:r>
-              <w:rPr>
-                <w:rFonts w:ascii="Calibri" w:hAnsi="Calibri" w:cs="Calibri"/>
-                <w:b/>
-                <w:bCs/>
-                <w:sz w:val="20"/>
-                <w:szCs w:val="20"/>
-              </w:rPr>
-              <w:t>Meets Expectations</w:t>
+                <w:sz w:val="20"/>
+                <w:szCs w:val="20"/>
+              </w:rPr>
+            </w:pPr>
+            <w:r>
+              <w:rPr>
+                <w:rFonts w:ascii="Calibri" w:hAnsi="Calibri" w:cs="Calibri"/>
+                <w:sz w:val="20"/>
+                <w:szCs w:val="20"/>
+              </w:rPr>
+              <w:t>2</w:t>
             </w:r>
           </w:p>
         </w:tc>
@@ -4650,130 +4898,6 @@
               <w:spacing w:after="0"/>
               <w:rPr>
                 <w:rFonts w:ascii="Calibri" w:hAnsi="Calibri" w:cs="Calibri"/>
-                <w:sz w:val="20"/>
-                <w:szCs w:val="20"/>
-              </w:rPr>
-            </w:pPr>
-            <w:r>
-              <w:rPr>
-                <w:rFonts w:ascii="Calibri" w:hAnsi="Calibri" w:cs="Calibri"/>
-                <w:sz w:val="20"/>
-                <w:szCs w:val="20"/>
-              </w:rPr>
-              <w:t>Explains complex ideas for readers well. Uses plain language throughout Defines all necessary terms.</w:t>
-            </w:r>
-          </w:p>
-        </w:tc>
-        <w:tc>
-          <w:tcPr>
-            <w:tcW w:w="1612" w:type="dxa"/>
-            <w:gridSpan w:val="2"/>
-          </w:tcPr>
-          <w:p>
-            <w:pPr>
-              <w:spacing w:after="0"/>
-              <w:rPr>
-                <w:rFonts w:ascii="Calibri" w:hAnsi="Calibri" w:cs="Calibri"/>
-                <w:sz w:val="20"/>
-                <w:szCs w:val="20"/>
-              </w:rPr>
-            </w:pPr>
-            <w:r>
-              <w:rPr>
-                <w:rFonts w:ascii="Calibri" w:hAnsi="Calibri" w:cs="Calibri"/>
-                <w:sz w:val="20"/>
-                <w:szCs w:val="20"/>
-              </w:rPr>
-              <w:t>3</w:t>
-            </w:r>
-          </w:p>
-        </w:tc>
-        <w:tc>
-          <w:tcPr>
-            <w:tcW w:w="1611" w:type="dxa"/>
-            <w:gridSpan w:val="2"/>
-          </w:tcPr>
-          <w:p>
-            <w:pPr>
-              <w:spacing w:after="0"/>
-              <w:rPr>
-                <w:rFonts w:ascii="Calibri" w:hAnsi="Calibri" w:cs="Calibri"/>
-                <w:b/>
-                <w:bCs/>
-                <w:sz w:val="20"/>
-                <w:szCs w:val="20"/>
-              </w:rPr>
-            </w:pPr>
-            <w:r>
-              <w:rPr>
-                <w:rFonts w:ascii="Calibri" w:hAnsi="Calibri" w:cs="Calibri"/>
-                <w:b/>
-                <w:bCs/>
-                <w:sz w:val="20"/>
-                <w:szCs w:val="20"/>
-              </w:rPr>
-              <w:t>Almost There</w:t>
-            </w:r>
-          </w:p>
-        </w:tc>
-        <w:tc>
-          <w:tcPr>
-            <w:tcW w:w="1611" w:type="dxa"/>
-            <w:gridSpan w:val="2"/>
-          </w:tcPr>
-          <w:p>
-            <w:pPr>
-              <w:spacing w:after="0"/>
-              <w:rPr>
-                <w:rFonts w:ascii="Calibri" w:hAnsi="Calibri" w:cs="Calibri"/>
-                <w:sz w:val="20"/>
-                <w:szCs w:val="20"/>
-              </w:rPr>
-            </w:pPr>
-            <w:r>
-              <w:rPr>
-                <w:rFonts w:ascii="Calibri" w:hAnsi="Calibri" w:cs="Calibri"/>
-                <w:sz w:val="20"/>
-                <w:szCs w:val="20"/>
-              </w:rPr>
-              <w:t>Uses complicated, overly technical, wordy, and/or repetitive phrasing occasionally.</w:t>
-            </w:r>
-          </w:p>
-        </w:tc>
-        <w:tc>
-          <w:tcPr>
-            <w:tcW w:w="1612" w:type="dxa"/>
-            <w:gridSpan w:val="2"/>
-          </w:tcPr>
-          <w:p>
-            <w:pPr>
-              <w:spacing w:after="0"/>
-              <w:rPr>
-                <w:rFonts w:ascii="Calibri" w:hAnsi="Calibri" w:cs="Calibri"/>
-                <w:sz w:val="20"/>
-                <w:szCs w:val="20"/>
-              </w:rPr>
-            </w:pPr>
-            <w:r>
-              <w:rPr>
-                <w:rFonts w:ascii="Calibri" w:hAnsi="Calibri" w:cs="Calibri"/>
-                <w:sz w:val="20"/>
-                <w:szCs w:val="20"/>
-              </w:rPr>
-              <w:t>2</w:t>
-            </w:r>
-          </w:p>
-        </w:tc>
-        <w:tc>
-          <w:tcPr>
-            <w:tcW w:w="1611" w:type="dxa"/>
-            <w:gridSpan w:val="2"/>
-          </w:tcPr>
-          <w:p>
-            <w:pPr>
-              <w:spacing w:after="0"/>
-              <w:rPr>
-                <w:rFonts w:ascii="Calibri" w:hAnsi="Calibri" w:cs="Calibri"/>
                 <w:b/>
                 <w:bCs/>
                 <w:sz w:val="20"/>
@@ -4794,25 +4918,33 @@
         </w:tc>
         <w:tc>
           <w:tcPr>
-            <w:tcW w:w="1611" w:type="dxa"/>
-            <w:gridSpan w:val="2"/>
-          </w:tcPr>
-          <w:p>
-            <w:pPr>
-              <w:spacing w:after="0"/>
-              <w:rPr>
-                <w:rFonts w:ascii="Calibri" w:hAnsi="Calibri" w:cs="Calibri"/>
-                <w:sz w:val="20"/>
-                <w:szCs w:val="20"/>
-              </w:rPr>
-            </w:pPr>
-            <w:r>
-              <w:rPr>
-                <w:rFonts w:ascii="Calibri" w:hAnsi="Calibri" w:cs="Calibri"/>
-                <w:sz w:val="20"/>
-                <w:szCs w:val="20"/>
-              </w:rPr>
-              <w:t>Uses language that is too technical or confusing frequently.</w:t>
+            <w:tcW w:w="1616" w:type="dxa"/>
+            <w:gridSpan w:val="2"/>
+          </w:tcPr>
+          <w:p>
+            <w:pPr>
+              <w:spacing w:after="0"/>
+              <w:rPr>
+                <w:rFonts w:ascii="Calibri" w:hAnsi="Calibri" w:cs="Calibri"/>
+                <w:sz w:val="20"/>
+                <w:szCs w:val="20"/>
+              </w:rPr>
+            </w:pPr>
+            <w:r>
+              <w:rPr>
+                <w:rFonts w:ascii="Calibri" w:hAnsi="Calibri" w:cs="Calibri"/>
+                <w:sz w:val="20"/>
+                <w:szCs w:val="20"/>
+              </w:rPr>
+              <w:t>Frequently us</w:t>
+            </w:r>
+            <w:r>
+              <w:rPr>
+                <w:rFonts w:ascii="Calibri" w:hAnsi="Calibri" w:cs="Calibri"/>
+                <w:sz w:val="20"/>
+                <w:szCs w:val="20"/>
+              </w:rPr>
+              <w:t>es language that is too technical or confusing.</w:t>
             </w:r>
           </w:p>
         </w:tc>
@@ -4904,22 +5036,20 @@
         </w:trPr>
         <w:tc>
           <w:tcPr>
-            <w:tcW w:w="1615" w:type="dxa"/>
-          </w:tcPr>
-          <w:p>
-            <w:pPr>
-              <w:spacing w:after="0"/>
-              <w:rPr>
-                <w:rFonts w:ascii="Calibri" w:hAnsi="Calibri" w:cs="Calibri"/>
-                <w:color w:val="E5751F" w:themeColor="accent2"/>
-                <w:sz w:val="20"/>
-                <w:szCs w:val="20"/>
-              </w:rPr>
-            </w:pPr>
-            <w:r>
-              <w:rPr>
-                <w:rFonts w:ascii="Calibri" w:hAnsi="Calibri" w:cs="Calibri"/>
-                <w:color w:val="E5751F" w:themeColor="accent2"/>
+            <w:tcW w:w="1614" w:type="dxa"/>
+          </w:tcPr>
+          <w:p>
+            <w:pPr>
+              <w:spacing w:after="0"/>
+              <w:rPr>
+                <w:rFonts w:ascii="Calibri" w:hAnsi="Calibri" w:cs="Calibri"/>
+                <w:sz w:val="20"/>
+                <w:szCs w:val="20"/>
+              </w:rPr>
+            </w:pPr>
+            <w:r>
+              <w:rPr>
+                <w:rFonts w:ascii="Calibri" w:hAnsi="Calibri" w:cs="Calibri"/>
                 <w:sz w:val="20"/>
                 <w:szCs w:val="20"/>
               </w:rPr>
@@ -4929,27 +5059,67 @@
         </w:tc>
         <w:tc>
           <w:tcPr>
-            <w:tcW w:w="3060" w:type="dxa"/>
-            <w:gridSpan w:val="2"/>
-          </w:tcPr>
-          <w:p>
-            <w:pPr>
-              <w:spacing w:after="0"/>
-              <w:rPr>
-                <w:rFonts w:ascii="Calibri" w:hAnsi="Calibri" w:cs="Calibri"/>
-                <w:color w:val="E5751F" w:themeColor="accent2"/>
-                <w:sz w:val="20"/>
-                <w:szCs w:val="20"/>
-              </w:rPr>
-            </w:pPr>
-            <w:r>
-              <w:rPr>
-                <w:rFonts w:ascii="Calibri" w:hAnsi="Calibri" w:cs="Calibri"/>
-                <w:color w:val="E5751F" w:themeColor="accent2"/>
-                <w:sz w:val="20"/>
-                <w:szCs w:val="20"/>
-              </w:rPr>
-              <w:t>Uses headings, lists, spacing, and paragraphing. Uses CRAP design principles, fonts, chunking, and other formatting elements effectively to increase readability.</w:t>
+            <w:tcW w:w="3057" w:type="dxa"/>
+            <w:gridSpan w:val="2"/>
+          </w:tcPr>
+          <w:p>
+            <w:pPr>
+              <w:spacing w:after="0"/>
+              <w:rPr>
+                <w:rFonts w:ascii="Calibri" w:hAnsi="Calibri" w:cs="Calibri"/>
+                <w:sz w:val="20"/>
+                <w:szCs w:val="20"/>
+              </w:rPr>
+            </w:pPr>
+            <w:r>
+              <w:rPr>
+                <w:rFonts w:ascii="Calibri" w:hAnsi="Calibri" w:cs="Calibri"/>
+                <w:sz w:val="20"/>
+                <w:szCs w:val="20"/>
+              </w:rPr>
+              <w:t>Uses headings, logical structure, and visual hierarchy to guide readers through the document.</w:t>
+            </w:r>
+            <w:r>
+              <w:rPr>
+                <w:rFonts w:ascii="Calibri" w:hAnsi="Calibri" w:cs="Calibri"/>
+                <w:sz w:val="20"/>
+                <w:szCs w:val="20"/>
+              </w:rPr>
+              <w:t xml:space="preserve"> </w:t>
+            </w:r>
+            <w:r>
+              <w:rPr>
+                <w:rFonts w:ascii="Calibri" w:hAnsi="Calibri" w:cs="Calibri"/>
+                <w:sz w:val="20"/>
+                <w:szCs w:val="20"/>
+              </w:rPr>
+              <w:t>Uses CRAP design principles, fonts, chunking, and other formatting elements effectively to increase readability.</w:t>
+            </w:r>
+          </w:p>
+        </w:tc>
+        <w:tc>
+          <w:tcPr>
+            <w:tcW w:w="1610" w:type="dxa"/>
+            <w:gridSpan w:val="2"/>
+          </w:tcPr>
+          <w:p>
+            <w:pPr>
+              <w:spacing w:after="0"/>
+              <w:rPr>
+                <w:rFonts w:ascii="Calibri" w:hAnsi="Calibri" w:cs="Calibri"/>
+                <w:sz w:val="20"/>
+                <w:szCs w:val="20"/>
+              </w:rPr>
+            </w:pPr>
+            <w:r>
+              <w:rPr>
+                <w:rFonts w:ascii="Calibri" w:hAnsi="Calibri" w:cs="Calibri"/>
+                <w:b/>
+                <w:bCs/>
+                <w:sz w:val="20"/>
+                <w:szCs w:val="20"/>
+              </w:rPr>
+              <w:t>False</w:t>
             </w:r>
           </w:p>
         </w:tc>
@@ -4963,21 +5133,45 @@
               <w:spacing w:after="0"/>
               <w:rPr>
                 <w:rFonts w:ascii="Calibri" w:hAnsi="Calibri" w:cs="Calibri"/>
-                <w:color w:val="E5751F" w:themeColor="accent2"/>
-                <w:sz w:val="20"/>
-                <w:szCs w:val="20"/>
-              </w:rPr>
-            </w:pPr>
-            <w:r>
-              <w:rPr>
-                <w:rFonts w:ascii="Calibri" w:hAnsi="Calibri" w:cs="Calibri"/>
-                <w:b/>
-                <w:bCs/>
-                <w:color w:val="E5751F" w:themeColor="accent2"/>
-                <w:sz w:val="20"/>
-                <w:szCs w:val="20"/>
-              </w:rPr>
-              <w:t>False</w:t>
+                <w:sz w:val="20"/>
+                <w:szCs w:val="20"/>
+              </w:rPr>
+            </w:pPr>
+            <w:r>
+              <w:rPr>
+                <w:rFonts w:ascii="Calibri" w:hAnsi="Calibri" w:cs="Calibri"/>
+                <w:sz w:val="20"/>
+                <w:szCs w:val="20"/>
+              </w:rPr>
+              <w:t>5</w:t>
+            </w:r>
+          </w:p>
+        </w:tc>
+        <w:tc>
+          <w:tcPr>
+            <w:tcW w:w="1612" w:type="dxa"/>
+            <w:gridSpan w:val="2"/>
+          </w:tcPr>
+          <w:p>
+            <w:pPr>
+              <w:spacing w:after="0"/>
+              <w:rPr>
+                <w:rFonts w:ascii="Calibri" w:hAnsi="Calibri" w:cs="Calibri"/>
+                <w:b/>
+                <w:bCs/>
+                <w:sz w:val="20"/>
+                <w:szCs w:val="20"/>
+              </w:rPr>
+            </w:pPr>
+            <w:r>
+              <w:rPr>
+                <w:rFonts w:ascii="Calibri" w:hAnsi="Calibri" w:cs="Calibri"/>
+                <w:b/>
+                <w:bCs/>
+                <w:sz w:val="20"/>
+                <w:szCs w:val="20"/>
+              </w:rPr>
+              <w:t>Exceeds Expectations</w:t>
             </w:r>
           </w:p>
         </w:tc>
@@ -4991,19 +5185,41 @@
               <w:spacing w:after="0"/>
               <w:rPr>
                 <w:rFonts w:ascii="Calibri" w:hAnsi="Calibri" w:cs="Calibri"/>
-                <w:color w:val="E5751F" w:themeColor="accent2"/>
-                <w:sz w:val="20"/>
-                <w:szCs w:val="20"/>
-              </w:rPr>
-            </w:pPr>
-            <w:r>
-              <w:rPr>
-                <w:rFonts w:ascii="Calibri" w:hAnsi="Calibri" w:cs="Calibri"/>
-                <w:color w:val="E5751F" w:themeColor="accent2"/>
-                <w:sz w:val="20"/>
-                <w:szCs w:val="20"/>
-              </w:rPr>
-              <w:t>5</w:t>
+                <w:sz w:val="20"/>
+                <w:szCs w:val="20"/>
+              </w:rPr>
+            </w:pPr>
+            <w:r>
+              <w:rPr>
+                <w:rFonts w:ascii="Calibri" w:hAnsi="Calibri" w:cs="Calibri"/>
+                <w:sz w:val="20"/>
+                <w:szCs w:val="20"/>
+              </w:rPr>
+              <w:t>Uses flawless formatting. Shows strong contrast between headings and the document paragraphs. Uses spacing, fonts, and chunking and CRAP design principles to make the message highly readable and professional.</w:t>
+            </w:r>
+          </w:p>
+        </w:tc>
+        <w:tc>
+          <w:tcPr>
+            <w:tcW w:w="1611" w:type="dxa"/>
+            <w:gridSpan w:val="2"/>
+          </w:tcPr>
+          <w:p>
+            <w:pPr>
+              <w:spacing w:after="0"/>
+              <w:rPr>
+                <w:rFonts w:ascii="Calibri" w:hAnsi="Calibri" w:cs="Calibri"/>
+                <w:sz w:val="20"/>
+                <w:szCs w:val="20"/>
+              </w:rPr>
+            </w:pPr>
+            <w:r>
+              <w:rPr>
+                <w:rFonts w:ascii="Calibri" w:hAnsi="Calibri" w:cs="Calibri"/>
+                <w:sz w:val="20"/>
+                <w:szCs w:val="20"/>
+              </w:rPr>
+              <w:t>4</w:t>
             </w:r>
           </w:p>
         </w:tc>
@@ -5019,21 +5235,19 @@
                 <w:rFonts w:ascii="Calibri" w:hAnsi="Calibri" w:cs="Calibri"/>
                 <w:b/>
                 <w:bCs/>
-                <w:color w:val="E5751F" w:themeColor="accent2"/>
-                <w:sz w:val="20"/>
-                <w:szCs w:val="20"/>
-              </w:rPr>
-            </w:pPr>
-            <w:r>
-              <w:rPr>
-                <w:rFonts w:ascii="Calibri" w:hAnsi="Calibri" w:cs="Calibri"/>
-                <w:b/>
-                <w:bCs/>
-                <w:color w:val="E5751F" w:themeColor="accent2"/>
-                <w:sz w:val="20"/>
-                <w:szCs w:val="20"/>
-              </w:rPr>
-              <w:t>Exceeds Expectations</w:t>
+                <w:sz w:val="20"/>
+                <w:szCs w:val="20"/>
+              </w:rPr>
+            </w:pPr>
+            <w:r>
+              <w:rPr>
+                <w:rFonts w:ascii="Calibri" w:hAnsi="Calibri" w:cs="Calibri"/>
+                <w:b/>
+                <w:bCs/>
+                <w:sz w:val="20"/>
+                <w:szCs w:val="20"/>
+              </w:rPr>
+              <w:t>Meets Expectations</w:t>
             </w:r>
           </w:p>
         </w:tc>
@@ -5047,19 +5261,41 @@
               <w:spacing w:after="0"/>
               <w:rPr>
                 <w:rFonts w:ascii="Calibri" w:hAnsi="Calibri" w:cs="Calibri"/>
-                <w:color w:val="E5751F" w:themeColor="accent2"/>
-                <w:sz w:val="20"/>
-                <w:szCs w:val="20"/>
-              </w:rPr>
-            </w:pPr>
-            <w:r>
-              <w:rPr>
-                <w:rFonts w:ascii="Calibri" w:hAnsi="Calibri" w:cs="Calibri"/>
-                <w:color w:val="E5751F" w:themeColor="accent2"/>
-                <w:sz w:val="20"/>
-                <w:szCs w:val="20"/>
-              </w:rPr>
-              <w:t>Uses flawless formatting. Shows strong contrast between headings and the document paragraphs. Uses spacing, fonts, and chunking and CRAP design principles to make the message highly readable and professional.</w:t>
+                <w:sz w:val="20"/>
+                <w:szCs w:val="20"/>
+              </w:rPr>
+            </w:pPr>
+            <w:r>
+              <w:rPr>
+                <w:rFonts w:ascii="Calibri" w:hAnsi="Calibri" w:cs="Calibri"/>
+                <w:sz w:val="20"/>
+                <w:szCs w:val="20"/>
+              </w:rPr>
+              <w:t>Uses accurate and appropriate formatting. Formats headings, spacing, and CRAP design principles consistently. Uses lists, horizontal rules, and boxes as effective visual elements.</w:t>
+            </w:r>
+          </w:p>
+        </w:tc>
+        <w:tc>
+          <w:tcPr>
+            <w:tcW w:w="1612" w:type="dxa"/>
+            <w:gridSpan w:val="2"/>
+          </w:tcPr>
+          <w:p>
+            <w:pPr>
+              <w:spacing w:after="0"/>
+              <w:rPr>
+                <w:rFonts w:ascii="Calibri" w:hAnsi="Calibri" w:cs="Calibri"/>
+                <w:sz w:val="20"/>
+                <w:szCs w:val="20"/>
+              </w:rPr>
+            </w:pPr>
+            <w:r>
+              <w:rPr>
+                <w:rFonts w:ascii="Calibri" w:hAnsi="Calibri" w:cs="Calibri"/>
+                <w:sz w:val="20"/>
+                <w:szCs w:val="20"/>
+              </w:rPr>
+              <w:t>3</w:t>
             </w:r>
           </w:p>
         </w:tc>
@@ -5073,19 +5309,45 @@
               <w:spacing w:after="0"/>
               <w:rPr>
                 <w:rFonts w:ascii="Calibri" w:hAnsi="Calibri" w:cs="Calibri"/>
-                <w:color w:val="E5751F" w:themeColor="accent2"/>
-                <w:sz w:val="20"/>
-                <w:szCs w:val="20"/>
-              </w:rPr>
-            </w:pPr>
-            <w:r>
-              <w:rPr>
-                <w:rFonts w:ascii="Calibri" w:hAnsi="Calibri" w:cs="Calibri"/>
-                <w:color w:val="E5751F" w:themeColor="accent2"/>
-                <w:sz w:val="20"/>
-                <w:szCs w:val="20"/>
-              </w:rPr>
-              <w:t>4</w:t>
+                <w:b/>
+                <w:bCs/>
+                <w:sz w:val="20"/>
+                <w:szCs w:val="20"/>
+              </w:rPr>
+            </w:pPr>
+            <w:r>
+              <w:rPr>
+                <w:rFonts w:ascii="Calibri" w:hAnsi="Calibri" w:cs="Calibri"/>
+                <w:b/>
+                <w:bCs/>
+                <w:sz w:val="20"/>
+                <w:szCs w:val="20"/>
+              </w:rPr>
+              <w:t>Almost There</w:t>
+            </w:r>
+          </w:p>
+        </w:tc>
+        <w:tc>
+          <w:tcPr>
+            <w:tcW w:w="1611" w:type="dxa"/>
+            <w:gridSpan w:val="2"/>
+          </w:tcPr>
+          <w:p>
+            <w:pPr>
+              <w:spacing w:after="0"/>
+              <w:rPr>
+                <w:rFonts w:ascii="Calibri" w:hAnsi="Calibri" w:cs="Calibri"/>
+                <w:sz w:val="20"/>
+                <w:szCs w:val="20"/>
+              </w:rPr>
+            </w:pPr>
+            <w:r>
+              <w:rPr>
+                <w:rFonts w:ascii="Calibri" w:hAnsi="Calibri" w:cs="Calibri"/>
+                <w:sz w:val="20"/>
+                <w:szCs w:val="20"/>
+              </w:rPr>
+              <w:t>May include minor formatting errors and/or includes minor errors in headings, paragraphing, spacing, or application of CRAP design principles.</w:t>
             </w:r>
           </w:p>
         </w:tc>
@@ -5099,23 +5361,17 @@
               <w:spacing w:after="0"/>
               <w:rPr>
                 <w:rFonts w:ascii="Calibri" w:hAnsi="Calibri" w:cs="Calibri"/>
-                <w:b/>
-                <w:bCs/>
-                <w:color w:val="E5751F" w:themeColor="accent2"/>
-                <w:sz w:val="20"/>
-                <w:szCs w:val="20"/>
-              </w:rPr>
-            </w:pPr>
-            <w:r>
-              <w:rPr>
-                <w:rFonts w:ascii="Calibri" w:hAnsi="Calibri" w:cs="Calibri"/>
-                <w:b/>
-                <w:bCs/>
-                <w:color w:val="E5751F" w:themeColor="accent2"/>
-                <w:sz w:val="20"/>
-                <w:szCs w:val="20"/>
-              </w:rPr>
-              <w:t>Meets Expectations</w:t>
+                <w:sz w:val="20"/>
+                <w:szCs w:val="20"/>
+              </w:rPr>
+            </w:pPr>
+            <w:r>
+              <w:rPr>
+                <w:rFonts w:ascii="Calibri" w:hAnsi="Calibri" w:cs="Calibri"/>
+                <w:sz w:val="20"/>
+                <w:szCs w:val="20"/>
+              </w:rPr>
+              <w:t>2</w:t>
             </w:r>
           </w:p>
         </w:tc>
@@ -5129,1276 +5385,118 @@
               <w:spacing w:after="0"/>
               <w:rPr>
                 <w:rFonts w:ascii="Calibri" w:hAnsi="Calibri" w:cs="Calibri"/>
-                <w:color w:val="E5751F" w:themeColor="accent2"/>
-                <w:sz w:val="20"/>
-                <w:szCs w:val="20"/>
-              </w:rPr>
-            </w:pPr>
-            <w:r>
-              <w:rPr>
-                <w:rFonts w:ascii="Calibri" w:hAnsi="Calibri" w:cs="Calibri"/>
-                <w:color w:val="E5751F" w:themeColor="accent2"/>
-                <w:sz w:val="20"/>
-                <w:szCs w:val="20"/>
-              </w:rPr>
-              <w:t>Uses accurate and appropriate formatting. Formats headings, spacing, and CRAP design principles consistently. Uses lists, horizontal rules, and boxes as effective visual elements.</w:t>
+                <w:b/>
+                <w:bCs/>
+                <w:sz w:val="20"/>
+                <w:szCs w:val="20"/>
+              </w:rPr>
+            </w:pPr>
+            <w:r>
+              <w:rPr>
+                <w:rFonts w:ascii="Calibri" w:hAnsi="Calibri" w:cs="Calibri"/>
+                <w:b/>
+                <w:bCs/>
+                <w:sz w:val="20"/>
+                <w:szCs w:val="20"/>
+              </w:rPr>
+              <w:t>Needs Work</w:t>
+            </w:r>
+          </w:p>
+        </w:tc>
+        <w:tc>
+          <w:tcPr>
+            <w:tcW w:w="1616" w:type="dxa"/>
+            <w:gridSpan w:val="2"/>
+          </w:tcPr>
+          <w:p>
+            <w:pPr>
+              <w:spacing w:after="0"/>
+              <w:rPr>
+                <w:rFonts w:ascii="Calibri" w:hAnsi="Calibri" w:cs="Calibri"/>
+                <w:sz w:val="20"/>
+                <w:szCs w:val="20"/>
+              </w:rPr>
+            </w:pPr>
+            <w:r>
+              <w:rPr>
+                <w:rFonts w:ascii="Calibri" w:hAnsi="Calibri" w:cs="Calibri"/>
+                <w:sz w:val="20"/>
+                <w:szCs w:val="20"/>
+              </w:rPr>
+              <w:t>Uses incorrect formatting, inadequate contrast between headings and text, large paragraphs, and/or inaccurate spacing. Inconsistently applies CRAP design principles.</w:t>
             </w:r>
           </w:p>
         </w:tc>
         <w:tc>
           <w:tcPr>
             <w:tcW w:w="1612" w:type="dxa"/>
-            <w:gridSpan w:val="2"/>
-          </w:tcPr>
-          <w:p>
-            <w:pPr>
-              <w:spacing w:after="0"/>
-              <w:rPr>
-                <w:rFonts w:ascii="Calibri" w:hAnsi="Calibri" w:cs="Calibri"/>
-                <w:color w:val="E5751F" w:themeColor="accent2"/>
-                <w:sz w:val="20"/>
-                <w:szCs w:val="20"/>
-              </w:rPr>
-            </w:pPr>
-            <w:r>
-              <w:rPr>
-                <w:rFonts w:ascii="Calibri" w:hAnsi="Calibri" w:cs="Calibri"/>
-                <w:color w:val="E5751F" w:themeColor="accent2"/>
-                <w:sz w:val="20"/>
-                <w:szCs w:val="20"/>
-              </w:rPr>
-              <w:t>3</w:t>
+          </w:tcPr>
+          <w:p>
+            <w:pPr>
+              <w:spacing w:after="0"/>
+              <w:rPr>
+                <w:rFonts w:ascii="Calibri" w:hAnsi="Calibri" w:cs="Calibri"/>
+                <w:sz w:val="20"/>
+                <w:szCs w:val="20"/>
+              </w:rPr>
+            </w:pPr>
+            <w:r>
+              <w:rPr>
+                <w:rFonts w:ascii="Calibri" w:hAnsi="Calibri" w:cs="Calibri"/>
+                <w:sz w:val="20"/>
+                <w:szCs w:val="20"/>
+              </w:rPr>
+              <w:t>1</w:t>
             </w:r>
           </w:p>
         </w:tc>
         <w:tc>
           <w:tcPr>
             <w:tcW w:w="1611" w:type="dxa"/>
-            <w:gridSpan w:val="2"/>
-          </w:tcPr>
-          <w:p>
-            <w:pPr>
-              <w:spacing w:after="0"/>
-              <w:rPr>
-                <w:rFonts w:ascii="Calibri" w:hAnsi="Calibri" w:cs="Calibri"/>
-                <w:b/>
-                <w:bCs/>
-                <w:color w:val="E5751F" w:themeColor="accent2"/>
-                <w:sz w:val="20"/>
-                <w:szCs w:val="20"/>
-              </w:rPr>
-            </w:pPr>
-            <w:r>
-              <w:rPr>
-                <w:rFonts w:ascii="Calibri" w:hAnsi="Calibri" w:cs="Calibri"/>
-                <w:b/>
-                <w:bCs/>
-                <w:color w:val="E5751F" w:themeColor="accent2"/>
-                <w:sz w:val="20"/>
-                <w:szCs w:val="20"/>
-              </w:rPr>
-              <w:t>Almost There</w:t>
-            </w:r>
-          </w:p>
-        </w:tc>
-        <w:tc>
-          <w:tcPr>
-            <w:tcW w:w="1611" w:type="dxa"/>
-            <w:gridSpan w:val="2"/>
-          </w:tcPr>
-          <w:p>
-            <w:pPr>
-              <w:spacing w:after="0"/>
-              <w:rPr>
-                <w:rFonts w:ascii="Calibri" w:hAnsi="Calibri" w:cs="Calibri"/>
-                <w:color w:val="E5751F" w:themeColor="accent2"/>
-                <w:sz w:val="20"/>
-                <w:szCs w:val="20"/>
-              </w:rPr>
-            </w:pPr>
-            <w:r>
-              <w:rPr>
-                <w:rFonts w:ascii="Calibri" w:hAnsi="Calibri" w:cs="Calibri"/>
-                <w:color w:val="E5751F" w:themeColor="accent2"/>
-                <w:sz w:val="20"/>
-                <w:szCs w:val="20"/>
-              </w:rPr>
-              <w:t>May include minor formatting errors and/or includes minor errors in headings, paragraphing, spacing, or application of CRAP design principles.</w:t>
+          </w:tcPr>
+          <w:p>
+            <w:pPr>
+              <w:spacing w:after="0"/>
+              <w:rPr>
+                <w:rFonts w:ascii="Calibri" w:hAnsi="Calibri" w:cs="Calibri"/>
+                <w:b/>
+                <w:bCs/>
+                <w:sz w:val="20"/>
+                <w:szCs w:val="20"/>
+              </w:rPr>
+            </w:pPr>
+            <w:r>
+              <w:rPr>
+                <w:rFonts w:ascii="Calibri" w:hAnsi="Calibri" w:cs="Calibri"/>
+                <w:b/>
+                <w:bCs/>
+                <w:sz w:val="20"/>
+                <w:szCs w:val="20"/>
+              </w:rPr>
+              <w:t>Missing</w:t>
             </w:r>
           </w:p>
         </w:tc>
         <w:tc>
           <w:tcPr>
             <w:tcW w:w="1612" w:type="dxa"/>
-            <w:gridSpan w:val="2"/>
-          </w:tcPr>
-          <w:p>
-            <w:pPr>
-              <w:spacing w:after="0"/>
-              <w:rPr>
-                <w:rFonts w:ascii="Calibri" w:hAnsi="Calibri" w:cs="Calibri"/>
-                <w:color w:val="E5751F" w:themeColor="accent2"/>
-                <w:sz w:val="20"/>
-                <w:szCs w:val="20"/>
-              </w:rPr>
-            </w:pPr>
-            <w:r>
-              <w:rPr>
-                <w:rFonts w:ascii="Calibri" w:hAnsi="Calibri" w:cs="Calibri"/>
-                <w:color w:val="E5751F" w:themeColor="accent2"/>
-                <w:sz w:val="20"/>
-                <w:szCs w:val="20"/>
-              </w:rPr>
-              <w:t>2</w:t>
-            </w:r>
-          </w:p>
-        </w:tc>
-        <w:tc>
-          <w:tcPr>
-            <w:tcW w:w="1611" w:type="dxa"/>
-            <w:gridSpan w:val="2"/>
-          </w:tcPr>
-          <w:p>
-            <w:pPr>
-              <w:spacing w:after="0"/>
-              <w:rPr>
-                <w:rFonts w:ascii="Calibri" w:hAnsi="Calibri" w:cs="Calibri"/>
-                <w:b/>
-                <w:bCs/>
-                <w:color w:val="E5751F" w:themeColor="accent2"/>
-                <w:sz w:val="20"/>
-                <w:szCs w:val="20"/>
-              </w:rPr>
-            </w:pPr>
-            <w:r>
-              <w:rPr>
-                <w:rFonts w:ascii="Calibri" w:hAnsi="Calibri" w:cs="Calibri"/>
-                <w:b/>
-                <w:bCs/>
-                <w:color w:val="E5751F" w:themeColor="accent2"/>
-                <w:sz w:val="20"/>
-                <w:szCs w:val="20"/>
-              </w:rPr>
-              <w:t>Needs Work</w:t>
-            </w:r>
-          </w:p>
-        </w:tc>
-        <w:tc>
-          <w:tcPr>
-            <w:tcW w:w="1611" w:type="dxa"/>
-            <w:gridSpan w:val="2"/>
-          </w:tcPr>
-          <w:p>
-            <w:pPr>
-              <w:spacing w:after="0"/>
-              <w:rPr>
-                <w:rFonts w:ascii="Calibri" w:hAnsi="Calibri" w:cs="Calibri"/>
-                <w:color w:val="E5751F" w:themeColor="accent2"/>
-                <w:sz w:val="20"/>
-                <w:szCs w:val="20"/>
-              </w:rPr>
-            </w:pPr>
-            <w:r>
-              <w:rPr>
-                <w:rFonts w:ascii="Calibri" w:hAnsi="Calibri" w:cs="Calibri"/>
-                <w:color w:val="E5751F" w:themeColor="accent2"/>
-                <w:sz w:val="20"/>
-                <w:szCs w:val="20"/>
-              </w:rPr>
-              <w:t>Uses incorrect formatting, inadequate contrast between headings and text, large paragraphs, and/or inaccurate spacing. Inconsistently applies CRAP design principles.</w:t>
-            </w:r>
-          </w:p>
-        </w:tc>
-        <w:tc>
-          <w:tcPr>
-            <w:tcW w:w="1612" w:type="dxa"/>
-          </w:tcPr>
-          <w:p>
-            <w:pPr>
-              <w:spacing w:after="0"/>
-              <w:rPr>
-                <w:rFonts w:ascii="Calibri" w:hAnsi="Calibri" w:cs="Calibri"/>
-                <w:color w:val="E5751F" w:themeColor="accent2"/>
-                <w:sz w:val="20"/>
-                <w:szCs w:val="20"/>
-              </w:rPr>
-            </w:pPr>
-            <w:r>
-              <w:rPr>
-                <w:rFonts w:ascii="Calibri" w:hAnsi="Calibri" w:cs="Calibri"/>
-                <w:color w:val="E5751F" w:themeColor="accent2"/>
-                <w:sz w:val="20"/>
-                <w:szCs w:val="20"/>
-              </w:rPr>
-              <w:t>1</w:t>
-            </w:r>
-          </w:p>
-        </w:tc>
-        <w:tc>
-          <w:tcPr>
-            <w:tcW w:w="1611" w:type="dxa"/>
-          </w:tcPr>
-          <w:p>
-            <w:pPr>
-              <w:spacing w:after="0"/>
-              <w:rPr>
-                <w:rFonts w:ascii="Calibri" w:hAnsi="Calibri" w:cs="Calibri"/>
-                <w:b/>
-                <w:bCs/>
-                <w:color w:val="E5751F" w:themeColor="accent2"/>
-                <w:sz w:val="20"/>
-                <w:szCs w:val="20"/>
-              </w:rPr>
-            </w:pPr>
-            <w:r>
-              <w:rPr>
-                <w:rFonts w:ascii="Calibri" w:hAnsi="Calibri" w:cs="Calibri"/>
-                <w:b/>
-                <w:bCs/>
-                <w:color w:val="E5751F" w:themeColor="accent2"/>
-                <w:sz w:val="20"/>
-                <w:szCs w:val="20"/>
-              </w:rPr>
-              <w:t>Missing</w:t>
-            </w:r>
-          </w:p>
-        </w:tc>
-        <w:tc>
-          <w:tcPr>
-            <w:tcW w:w="1612" w:type="dxa"/>
-          </w:tcPr>
-          <w:p>
-            <w:pPr>
-              <w:spacing w:after="0"/>
-              <w:rPr>
-                <w:rFonts w:ascii="Calibri" w:hAnsi="Calibri" w:cs="Calibri"/>
-                <w:color w:val="E5751F" w:themeColor="accent2"/>
-                <w:sz w:val="20"/>
-                <w:szCs w:val="20"/>
-              </w:rPr>
-            </w:pPr>
-            <w:r>
-              <w:rPr>
-                <w:rFonts w:ascii="Calibri" w:hAnsi="Calibri" w:cs="Calibri"/>
-                <w:color w:val="E5751F" w:themeColor="accent2"/>
+          </w:tcPr>
+          <w:p>
+            <w:pPr>
+              <w:spacing w:after="0"/>
+              <w:rPr>
+                <w:rFonts w:ascii="Calibri" w:hAnsi="Calibri" w:cs="Calibri"/>
+                <w:sz w:val="20"/>
+                <w:szCs w:val="20"/>
+              </w:rPr>
+            </w:pPr>
+            <w:r>
+              <w:rPr>
+                <w:rFonts w:ascii="Calibri" w:hAnsi="Calibri" w:cs="Calibri"/>
                 <w:sz w:val="20"/>
                 <w:szCs w:val="20"/>
               </w:rPr>
               <w:t>Does not meet formatting or design requirements.</w:t>
-            </w:r>
-          </w:p>
-        </w:tc>
-      </w:tr>
-      <w:tr>
-        <w:tc>
-          <w:tcPr>
-            <w:tcW w:w="1615" w:type="dxa"/>
-          </w:tcPr>
-          <w:p>
-            <w:pPr>
-              <w:spacing w:after="0"/>
-              <w:rPr>
-                <w:rFonts w:ascii="Calibri" w:hAnsi="Calibri" w:cs="Calibri"/>
-                <w:color w:val="E5751F" w:themeColor="accent2"/>
-                <w:sz w:val="20"/>
-                <w:szCs w:val="20"/>
-              </w:rPr>
-            </w:pPr>
-            <w:r>
-              <w:rPr>
-                <w:rFonts w:ascii="Calibri" w:hAnsi="Calibri" w:cs="Calibri"/>
-                <w:color w:val="E5751F" w:themeColor="accent2"/>
-                <w:sz w:val="20"/>
-                <w:szCs w:val="20"/>
-              </w:rPr>
-              <w:t>Headings/Subheadings</w:t>
-            </w:r>
-          </w:p>
-        </w:tc>
-        <w:tc>
-          <w:tcPr>
-            <w:tcW w:w="3060" w:type="dxa"/>
-            <w:gridSpan w:val="2"/>
-          </w:tcPr>
-          <w:p>
-            <w:pPr>
-              <w:spacing w:after="0"/>
-              <w:rPr>
-                <w:rFonts w:ascii="Calibri" w:hAnsi="Calibri" w:cs="Calibri"/>
-                <w:color w:val="E5751F" w:themeColor="accent2"/>
-                <w:sz w:val="20"/>
-                <w:szCs w:val="20"/>
-              </w:rPr>
-            </w:pPr>
-            <w:r>
-              <w:rPr>
-                <w:rFonts w:ascii="Calibri" w:hAnsi="Calibri" w:cs="Calibri"/>
-                <w:color w:val="E5751F" w:themeColor="accent2"/>
-                <w:sz w:val="20"/>
-                <w:szCs w:val="20"/>
-              </w:rPr>
-              <w:t>U</w:t>
-            </w:r>
-            <w:r>
-              <w:rPr>
-                <w:rFonts w:ascii="Calibri" w:hAnsi="Calibri" w:cs="Calibri"/>
-                <w:color w:val="E5751F" w:themeColor="accent2"/>
-                <w:sz w:val="20"/>
-                <w:szCs w:val="20"/>
-              </w:rPr>
-              <w:t>ses clear section headings for easy scanning, with the main heading as the largest and subheadings smaller</w:t>
-            </w:r>
-            <w:r>
-              <w:rPr>
-                <w:rFonts w:ascii="Calibri" w:hAnsi="Calibri" w:cs="Calibri"/>
-                <w:color w:val="E5751F" w:themeColor="accent2"/>
-                <w:sz w:val="20"/>
-                <w:szCs w:val="20"/>
-              </w:rPr>
-              <w:t>.</w:t>
-            </w:r>
-          </w:p>
-        </w:tc>
-        <w:tc>
-          <w:tcPr>
-            <w:tcW w:w="1611" w:type="dxa"/>
-            <w:gridSpan w:val="2"/>
-          </w:tcPr>
-          <w:p>
-            <w:pPr>
-              <w:spacing w:after="0"/>
-              <w:rPr>
-                <w:rFonts w:ascii="Calibri" w:hAnsi="Calibri" w:cs="Calibri"/>
-                <w:b/>
-                <w:bCs/>
-                <w:color w:val="E5751F" w:themeColor="accent2"/>
-                <w:sz w:val="20"/>
-                <w:szCs w:val="20"/>
-              </w:rPr>
-            </w:pPr>
-            <w:r>
-              <w:rPr>
-                <w:rFonts w:ascii="Calibri" w:hAnsi="Calibri" w:cs="Calibri"/>
-                <w:b/>
-                <w:bCs/>
-                <w:color w:val="E5751F" w:themeColor="accent2"/>
-                <w:sz w:val="20"/>
-                <w:szCs w:val="20"/>
-              </w:rPr>
-              <w:t>False</w:t>
-            </w:r>
-          </w:p>
-        </w:tc>
-        <w:tc>
-          <w:tcPr>
-            <w:tcW w:w="1611" w:type="dxa"/>
-            <w:gridSpan w:val="2"/>
-          </w:tcPr>
-          <w:p>
-            <w:pPr>
-              <w:spacing w:after="0"/>
-              <w:rPr>
-                <w:rFonts w:ascii="Calibri" w:hAnsi="Calibri" w:cs="Calibri"/>
-                <w:b/>
-                <w:bCs/>
-                <w:color w:val="E5751F" w:themeColor="accent2"/>
-                <w:sz w:val="20"/>
-                <w:szCs w:val="20"/>
-              </w:rPr>
-            </w:pPr>
-            <w:r>
-              <w:rPr>
-                <w:rFonts w:ascii="Calibri" w:hAnsi="Calibri" w:cs="Calibri"/>
-                <w:color w:val="E5751F" w:themeColor="accent2"/>
-                <w:sz w:val="20"/>
-                <w:szCs w:val="20"/>
-              </w:rPr>
-              <w:t>5</w:t>
-            </w:r>
-          </w:p>
-        </w:tc>
-        <w:tc>
-          <w:tcPr>
-            <w:tcW w:w="1612" w:type="dxa"/>
-            <w:gridSpan w:val="2"/>
-          </w:tcPr>
-          <w:p>
-            <w:pPr>
-              <w:spacing w:after="0"/>
-              <w:rPr>
-                <w:rFonts w:ascii="Calibri" w:hAnsi="Calibri" w:cs="Calibri"/>
-                <w:b/>
-                <w:bCs/>
-                <w:color w:val="E5751F" w:themeColor="accent2"/>
-                <w:sz w:val="20"/>
-                <w:szCs w:val="20"/>
-              </w:rPr>
-            </w:pPr>
-            <w:r>
-              <w:rPr>
-                <w:rFonts w:ascii="Calibri" w:hAnsi="Calibri" w:cs="Calibri"/>
-                <w:b/>
-                <w:bCs/>
-                <w:color w:val="E5751F" w:themeColor="accent2"/>
-                <w:sz w:val="20"/>
-                <w:szCs w:val="20"/>
-              </w:rPr>
-              <w:t>Exceeds Expectations</w:t>
-            </w:r>
-          </w:p>
-        </w:tc>
-        <w:tc>
-          <w:tcPr>
-            <w:tcW w:w="1611" w:type="dxa"/>
-            <w:gridSpan w:val="2"/>
-          </w:tcPr>
-          <w:p>
-            <w:pPr>
-              <w:spacing w:after="0"/>
-              <w:rPr>
-                <w:rFonts w:ascii="Calibri" w:hAnsi="Calibri" w:cs="Calibri"/>
-                <w:color w:val="E5751F" w:themeColor="accent2"/>
-                <w:sz w:val="20"/>
-                <w:szCs w:val="20"/>
-              </w:rPr>
-            </w:pPr>
-            <w:r>
-              <w:rPr>
-                <w:rFonts w:ascii="Calibri" w:hAnsi="Calibri" w:cs="Calibri"/>
-                <w:color w:val="E5751F" w:themeColor="accent2"/>
-                <w:sz w:val="20"/>
-                <w:szCs w:val="20"/>
-              </w:rPr>
-              <w:t>Clear, consistent headings make the sheet easy to scan; main headings stand out and subheadings are properly nested.</w:t>
-            </w:r>
-          </w:p>
-        </w:tc>
-        <w:tc>
-          <w:tcPr>
-            <w:tcW w:w="1611" w:type="dxa"/>
-            <w:gridSpan w:val="2"/>
-          </w:tcPr>
-          <w:p>
-            <w:pPr>
-              <w:spacing w:after="0"/>
-              <w:rPr>
-                <w:rFonts w:ascii="Calibri" w:hAnsi="Calibri" w:cs="Calibri"/>
-                <w:color w:val="E5751F" w:themeColor="accent2"/>
-                <w:sz w:val="20"/>
-                <w:szCs w:val="20"/>
-              </w:rPr>
-            </w:pPr>
-            <w:r>
-              <w:rPr>
-                <w:rFonts w:ascii="Calibri" w:hAnsi="Calibri" w:cs="Calibri"/>
-                <w:color w:val="E5751F" w:themeColor="accent2"/>
-                <w:sz w:val="20"/>
-                <w:szCs w:val="20"/>
-              </w:rPr>
-              <w:t>4</w:t>
-            </w:r>
-          </w:p>
-        </w:tc>
-        <w:tc>
-          <w:tcPr>
-            <w:tcW w:w="1612" w:type="dxa"/>
-            <w:gridSpan w:val="2"/>
-          </w:tcPr>
-          <w:p>
-            <w:pPr>
-              <w:spacing w:after="0"/>
-              <w:rPr>
-                <w:rFonts w:ascii="Calibri" w:hAnsi="Calibri" w:cs="Calibri"/>
-                <w:b/>
-                <w:bCs/>
-                <w:color w:val="E5751F" w:themeColor="accent2"/>
-                <w:sz w:val="20"/>
-                <w:szCs w:val="20"/>
-              </w:rPr>
-            </w:pPr>
-            <w:r>
-              <w:rPr>
-                <w:rFonts w:ascii="Calibri" w:hAnsi="Calibri" w:cs="Calibri"/>
-                <w:b/>
-                <w:bCs/>
-                <w:color w:val="E5751F" w:themeColor="accent2"/>
-                <w:sz w:val="20"/>
-                <w:szCs w:val="20"/>
-              </w:rPr>
-              <w:t>Meets Expectations</w:t>
-            </w:r>
-          </w:p>
-        </w:tc>
-        <w:tc>
-          <w:tcPr>
-            <w:tcW w:w="1611" w:type="dxa"/>
-            <w:gridSpan w:val="2"/>
-          </w:tcPr>
-          <w:p>
-            <w:pPr>
-              <w:spacing w:after="0"/>
-              <w:rPr>
-                <w:rFonts w:ascii="Calibri" w:hAnsi="Calibri" w:cs="Calibri"/>
-                <w:color w:val="E5751F" w:themeColor="accent2"/>
-                <w:sz w:val="20"/>
-                <w:szCs w:val="20"/>
-              </w:rPr>
-            </w:pPr>
-            <w:r>
-              <w:rPr>
-                <w:rFonts w:ascii="Calibri" w:hAnsi="Calibri" w:cs="Calibri"/>
-                <w:color w:val="E5751F" w:themeColor="accent2"/>
-                <w:sz w:val="20"/>
-                <w:szCs w:val="20"/>
-              </w:rPr>
-              <w:t>Headings and subheadings are present and organized logically.</w:t>
-            </w:r>
-          </w:p>
-        </w:tc>
-        <w:tc>
-          <w:tcPr>
-            <w:tcW w:w="1612" w:type="dxa"/>
-            <w:gridSpan w:val="2"/>
-          </w:tcPr>
-          <w:p>
-            <w:pPr>
-              <w:spacing w:after="0"/>
-              <w:rPr>
-                <w:rFonts w:ascii="Calibri" w:hAnsi="Calibri" w:cs="Calibri"/>
-                <w:b/>
-                <w:bCs/>
-                <w:color w:val="E5751F" w:themeColor="accent2"/>
-                <w:sz w:val="20"/>
-                <w:szCs w:val="20"/>
-              </w:rPr>
-            </w:pPr>
-            <w:r>
-              <w:rPr>
-                <w:rFonts w:ascii="Calibri" w:hAnsi="Calibri" w:cs="Calibri"/>
-                <w:color w:val="E5751F" w:themeColor="accent2"/>
-                <w:sz w:val="20"/>
-                <w:szCs w:val="20"/>
-              </w:rPr>
-              <w:t>3</w:t>
-            </w:r>
-          </w:p>
-        </w:tc>
-        <w:tc>
-          <w:tcPr>
-            <w:tcW w:w="1611" w:type="dxa"/>
-            <w:gridSpan w:val="2"/>
-          </w:tcPr>
-          <w:p>
-            <w:pPr>
-              <w:spacing w:after="0"/>
-              <w:rPr>
-                <w:rFonts w:ascii="Calibri" w:hAnsi="Calibri" w:cs="Calibri"/>
-                <w:b/>
-                <w:bCs/>
-                <w:color w:val="E5751F" w:themeColor="accent2"/>
-                <w:sz w:val="20"/>
-                <w:szCs w:val="20"/>
-              </w:rPr>
-            </w:pPr>
-            <w:r>
-              <w:rPr>
-                <w:rFonts w:ascii="Calibri" w:hAnsi="Calibri" w:cs="Calibri"/>
-                <w:b/>
-                <w:bCs/>
-                <w:color w:val="E5751F" w:themeColor="accent2"/>
-                <w:sz w:val="20"/>
-                <w:szCs w:val="20"/>
-              </w:rPr>
-              <w:t>Almost There</w:t>
-            </w:r>
-          </w:p>
-        </w:tc>
-        <w:tc>
-          <w:tcPr>
-            <w:tcW w:w="1611" w:type="dxa"/>
-            <w:gridSpan w:val="2"/>
-          </w:tcPr>
-          <w:p>
-            <w:pPr>
-              <w:spacing w:after="0"/>
-              <w:rPr>
-                <w:rFonts w:ascii="Calibri" w:hAnsi="Calibri" w:cs="Calibri"/>
-                <w:color w:val="E5751F" w:themeColor="accent2"/>
-                <w:sz w:val="20"/>
-                <w:szCs w:val="20"/>
-              </w:rPr>
-            </w:pPr>
-            <w:r>
-              <w:rPr>
-                <w:rFonts w:ascii="Calibri" w:hAnsi="Calibri" w:cs="Calibri"/>
-                <w:color w:val="E5751F" w:themeColor="accent2"/>
-                <w:sz w:val="20"/>
-                <w:szCs w:val="20"/>
-              </w:rPr>
-              <w:t>Some headings are missing or inconsistent in style or hierarchy.</w:t>
-            </w:r>
-          </w:p>
-        </w:tc>
-        <w:tc>
-          <w:tcPr>
-            <w:tcW w:w="1612" w:type="dxa"/>
-            <w:gridSpan w:val="2"/>
-          </w:tcPr>
-          <w:p>
-            <w:pPr>
-              <w:spacing w:after="0"/>
-              <w:rPr>
-                <w:rFonts w:ascii="Calibri" w:hAnsi="Calibri" w:cs="Calibri"/>
-                <w:b/>
-                <w:bCs/>
-                <w:color w:val="E5751F" w:themeColor="accent2"/>
-                <w:sz w:val="20"/>
-                <w:szCs w:val="20"/>
-              </w:rPr>
-            </w:pPr>
-            <w:r>
-              <w:rPr>
-                <w:rFonts w:ascii="Calibri" w:hAnsi="Calibri" w:cs="Calibri"/>
-                <w:color w:val="E5751F" w:themeColor="accent2"/>
-                <w:sz w:val="20"/>
-                <w:szCs w:val="20"/>
-              </w:rPr>
-              <w:t>2</w:t>
-            </w:r>
-          </w:p>
-        </w:tc>
-        <w:tc>
-          <w:tcPr>
-            <w:tcW w:w="1611" w:type="dxa"/>
-            <w:gridSpan w:val="2"/>
-          </w:tcPr>
-          <w:p>
-            <w:pPr>
-              <w:spacing w:after="0"/>
-              <w:rPr>
-                <w:rFonts w:ascii="Calibri" w:hAnsi="Calibri" w:cs="Calibri"/>
-                <w:b/>
-                <w:bCs/>
-                <w:color w:val="E5751F" w:themeColor="accent2"/>
-                <w:sz w:val="20"/>
-                <w:szCs w:val="20"/>
-              </w:rPr>
-            </w:pPr>
-            <w:r>
-              <w:rPr>
-                <w:rFonts w:ascii="Calibri" w:hAnsi="Calibri" w:cs="Calibri"/>
-                <w:b/>
-                <w:bCs/>
-                <w:color w:val="E5751F" w:themeColor="accent2"/>
-                <w:sz w:val="20"/>
-                <w:szCs w:val="20"/>
-              </w:rPr>
-              <w:t>Needs Work</w:t>
-            </w:r>
-          </w:p>
-        </w:tc>
-        <w:tc>
-          <w:tcPr>
-            <w:tcW w:w="1611" w:type="dxa"/>
-            <w:gridSpan w:val="2"/>
-          </w:tcPr>
-          <w:p>
-            <w:pPr>
-              <w:spacing w:after="0"/>
-              <w:rPr>
-                <w:rFonts w:ascii="Calibri" w:hAnsi="Calibri" w:cs="Calibri"/>
-                <w:color w:val="E5751F" w:themeColor="accent2"/>
-                <w:sz w:val="20"/>
-                <w:szCs w:val="20"/>
-              </w:rPr>
-            </w:pPr>
-            <w:r>
-              <w:rPr>
-                <w:rFonts w:ascii="Calibri" w:hAnsi="Calibri" w:cs="Calibri"/>
-                <w:color w:val="E5751F" w:themeColor="accent2"/>
-                <w:sz w:val="20"/>
-                <w:szCs w:val="20"/>
-              </w:rPr>
-              <w:t>Headings are hard to follow or not well differentiated.</w:t>
-            </w:r>
-          </w:p>
-        </w:tc>
-        <w:tc>
-          <w:tcPr>
-            <w:tcW w:w="1612" w:type="dxa"/>
-          </w:tcPr>
-          <w:p>
-            <w:pPr>
-              <w:spacing w:after="0"/>
-              <w:rPr>
-                <w:rFonts w:ascii="Calibri" w:hAnsi="Calibri" w:cs="Calibri"/>
-                <w:b/>
-                <w:bCs/>
-                <w:color w:val="E5751F" w:themeColor="accent2"/>
-                <w:sz w:val="20"/>
-                <w:szCs w:val="20"/>
-              </w:rPr>
-            </w:pPr>
-            <w:r>
-              <w:rPr>
-                <w:rFonts w:ascii="Calibri" w:hAnsi="Calibri" w:cs="Calibri"/>
-                <w:color w:val="E5751F" w:themeColor="accent2"/>
-                <w:sz w:val="20"/>
-                <w:szCs w:val="20"/>
-              </w:rPr>
-              <w:t>1</w:t>
-            </w:r>
-          </w:p>
-        </w:tc>
-        <w:tc>
-          <w:tcPr>
-            <w:tcW w:w="1611" w:type="dxa"/>
-          </w:tcPr>
-          <w:p>
-            <w:pPr>
-              <w:spacing w:after="0"/>
-              <w:rPr>
-                <w:rFonts w:ascii="Calibri" w:hAnsi="Calibri" w:cs="Calibri"/>
-                <w:b/>
-                <w:bCs/>
-                <w:color w:val="E5751F" w:themeColor="accent2"/>
-                <w:sz w:val="20"/>
-                <w:szCs w:val="20"/>
-              </w:rPr>
-            </w:pPr>
-            <w:r>
-              <w:rPr>
-                <w:rFonts w:ascii="Calibri" w:hAnsi="Calibri" w:cs="Calibri"/>
-                <w:b/>
-                <w:bCs/>
-                <w:color w:val="E5751F" w:themeColor="accent2"/>
-                <w:sz w:val="20"/>
-                <w:szCs w:val="20"/>
-              </w:rPr>
-              <w:t>Missing</w:t>
-            </w:r>
-          </w:p>
-        </w:tc>
-        <w:tc>
-          <w:tcPr>
-            <w:tcW w:w="1612" w:type="dxa"/>
-          </w:tcPr>
-          <w:p>
-            <w:pPr>
-              <w:spacing w:after="0"/>
-              <w:rPr>
-                <w:rFonts w:ascii="Calibri" w:hAnsi="Calibri" w:cs="Calibri"/>
-                <w:color w:val="E5751F" w:themeColor="accent2"/>
-                <w:sz w:val="20"/>
-                <w:szCs w:val="20"/>
-              </w:rPr>
-            </w:pPr>
-            <w:r>
-              <w:rPr>
-                <w:rFonts w:ascii="Calibri" w:hAnsi="Calibri" w:cs="Calibri"/>
-                <w:color w:val="E5751F" w:themeColor="accent2"/>
-                <w:sz w:val="20"/>
-                <w:szCs w:val="20"/>
-              </w:rPr>
-              <w:t>No headings or subheadings used.</w:t>
-            </w:r>
-          </w:p>
-        </w:tc>
-      </w:tr>
-      <w:tr>
-        <w:tc>
-          <w:tcPr>
-            <w:tcW w:w="1615" w:type="dxa"/>
-          </w:tcPr>
-          <w:p>
-            <w:pPr>
-              <w:spacing w:after="0"/>
-              <w:rPr>
-                <w:rFonts w:ascii="Calibri" w:hAnsi="Calibri" w:cs="Calibri"/>
-                <w:color w:val="E5751F" w:themeColor="accent2"/>
-                <w:sz w:val="20"/>
-                <w:szCs w:val="20"/>
-              </w:rPr>
-            </w:pPr>
-            <w:r>
-              <w:rPr>
-                <w:rFonts w:ascii="Calibri" w:hAnsi="Calibri" w:cs="Calibri"/>
-                <w:color w:val="E5751F" w:themeColor="accent2"/>
-                <w:sz w:val="20"/>
-                <w:szCs w:val="20"/>
-              </w:rPr>
-              <w:t>Organization &amp; Readability</w:t>
-            </w:r>
-          </w:p>
-        </w:tc>
-        <w:tc>
-          <w:tcPr>
-            <w:tcW w:w="3060" w:type="dxa"/>
-            <w:gridSpan w:val="2"/>
-          </w:tcPr>
-          <w:p>
-            <w:pPr>
-              <w:spacing w:after="0"/>
-              <w:rPr>
-                <w:rFonts w:ascii="Calibri" w:hAnsi="Calibri" w:cs="Calibri"/>
-                <w:color w:val="E5751F" w:themeColor="accent2"/>
-                <w:sz w:val="20"/>
-                <w:szCs w:val="20"/>
-              </w:rPr>
-            </w:pPr>
-            <w:r>
-              <w:rPr>
-                <w:rFonts w:ascii="Calibri" w:hAnsi="Calibri" w:cs="Calibri"/>
-                <w:color w:val="E5751F" w:themeColor="accent2"/>
-                <w:sz w:val="20"/>
-                <w:szCs w:val="20"/>
-              </w:rPr>
-              <w:t>Uses headings, logical structure, and visual hierarchy to guide readers through the document.</w:t>
-            </w:r>
-          </w:p>
-        </w:tc>
-        <w:tc>
-          <w:tcPr>
-            <w:tcW w:w="1611" w:type="dxa"/>
-            <w:gridSpan w:val="2"/>
-          </w:tcPr>
-          <w:p>
-            <w:pPr>
-              <w:spacing w:after="0"/>
-              <w:rPr>
-                <w:rFonts w:ascii="Calibri" w:hAnsi="Calibri" w:cs="Calibri"/>
-                <w:b/>
-                <w:bCs/>
-                <w:color w:val="E5751F" w:themeColor="accent2"/>
-                <w:sz w:val="20"/>
-                <w:szCs w:val="20"/>
-              </w:rPr>
-            </w:pPr>
-            <w:r>
-              <w:rPr>
-                <w:rFonts w:ascii="Calibri" w:hAnsi="Calibri" w:cs="Calibri"/>
-                <w:b/>
-                <w:bCs/>
-                <w:color w:val="E5751F" w:themeColor="accent2"/>
-                <w:sz w:val="20"/>
-                <w:szCs w:val="20"/>
-              </w:rPr>
-              <w:t>False</w:t>
-            </w:r>
-          </w:p>
-        </w:tc>
-        <w:tc>
-          <w:tcPr>
-            <w:tcW w:w="1611" w:type="dxa"/>
-            <w:gridSpan w:val="2"/>
-          </w:tcPr>
-          <w:p>
-            <w:pPr>
-              <w:spacing w:after="0"/>
-              <w:rPr>
-                <w:rFonts w:ascii="Calibri" w:hAnsi="Calibri" w:cs="Calibri"/>
-                <w:b/>
-                <w:bCs/>
-                <w:color w:val="E5751F" w:themeColor="accent2"/>
-                <w:sz w:val="20"/>
-                <w:szCs w:val="20"/>
-              </w:rPr>
-            </w:pPr>
-            <w:r>
-              <w:rPr>
-                <w:rFonts w:ascii="Calibri" w:hAnsi="Calibri" w:cs="Calibri"/>
-                <w:color w:val="E5751F" w:themeColor="accent2"/>
-                <w:sz w:val="20"/>
-                <w:szCs w:val="20"/>
-              </w:rPr>
-              <w:t>5</w:t>
-            </w:r>
-          </w:p>
-        </w:tc>
-        <w:tc>
-          <w:tcPr>
-            <w:tcW w:w="1612" w:type="dxa"/>
-            <w:gridSpan w:val="2"/>
-          </w:tcPr>
-          <w:p>
-            <w:pPr>
-              <w:spacing w:after="0"/>
-              <w:rPr>
-                <w:rFonts w:ascii="Calibri" w:hAnsi="Calibri" w:cs="Calibri"/>
-                <w:b/>
-                <w:bCs/>
-                <w:color w:val="E5751F" w:themeColor="accent2"/>
-                <w:sz w:val="20"/>
-                <w:szCs w:val="20"/>
-              </w:rPr>
-            </w:pPr>
-            <w:r>
-              <w:rPr>
-                <w:rFonts w:ascii="Calibri" w:hAnsi="Calibri" w:cs="Calibri"/>
-                <w:b/>
-                <w:bCs/>
-                <w:color w:val="E5751F" w:themeColor="accent2"/>
-                <w:sz w:val="20"/>
-                <w:szCs w:val="20"/>
-              </w:rPr>
-              <w:t>Exceeds Expectations</w:t>
-            </w:r>
-          </w:p>
-        </w:tc>
-        <w:tc>
-          <w:tcPr>
-            <w:tcW w:w="1611" w:type="dxa"/>
-            <w:gridSpan w:val="2"/>
-          </w:tcPr>
-          <w:p>
-            <w:pPr>
-              <w:spacing w:after="0"/>
-              <w:rPr>
-                <w:rFonts w:ascii="Calibri" w:hAnsi="Calibri" w:cs="Calibri"/>
-                <w:color w:val="E5751F" w:themeColor="accent2"/>
-                <w:sz w:val="20"/>
-                <w:szCs w:val="20"/>
-              </w:rPr>
-            </w:pPr>
-            <w:r>
-              <w:rPr>
-                <w:rFonts w:ascii="Calibri" w:hAnsi="Calibri" w:cs="Calibri"/>
-                <w:color w:val="E5751F" w:themeColor="accent2"/>
-                <w:sz w:val="20"/>
-                <w:szCs w:val="20"/>
-              </w:rPr>
-              <w:t>Structure is highly effective and intuitive. Headings and layout make navigation effortless.</w:t>
-            </w:r>
-          </w:p>
-        </w:tc>
-        <w:tc>
-          <w:tcPr>
-            <w:tcW w:w="1611" w:type="dxa"/>
-            <w:gridSpan w:val="2"/>
-          </w:tcPr>
-          <w:p>
-            <w:pPr>
-              <w:spacing w:after="0"/>
-              <w:rPr>
-                <w:rFonts w:ascii="Calibri" w:hAnsi="Calibri" w:cs="Calibri"/>
-                <w:color w:val="E5751F" w:themeColor="accent2"/>
-                <w:sz w:val="20"/>
-                <w:szCs w:val="20"/>
-              </w:rPr>
-            </w:pPr>
-            <w:r>
-              <w:rPr>
-                <w:rFonts w:ascii="Calibri" w:hAnsi="Calibri" w:cs="Calibri"/>
-                <w:color w:val="E5751F" w:themeColor="accent2"/>
-                <w:sz w:val="20"/>
-                <w:szCs w:val="20"/>
-              </w:rPr>
-              <w:t>4</w:t>
-            </w:r>
-          </w:p>
-        </w:tc>
-        <w:tc>
-          <w:tcPr>
-            <w:tcW w:w="1612" w:type="dxa"/>
-            <w:gridSpan w:val="2"/>
-          </w:tcPr>
-          <w:p>
-            <w:pPr>
-              <w:spacing w:after="0"/>
-              <w:rPr>
-                <w:rFonts w:ascii="Calibri" w:hAnsi="Calibri" w:cs="Calibri"/>
-                <w:b/>
-                <w:bCs/>
-                <w:color w:val="E5751F" w:themeColor="accent2"/>
-                <w:sz w:val="20"/>
-                <w:szCs w:val="20"/>
-              </w:rPr>
-            </w:pPr>
-            <w:r>
-              <w:rPr>
-                <w:rFonts w:ascii="Calibri" w:hAnsi="Calibri" w:cs="Calibri"/>
-                <w:b/>
-                <w:bCs/>
-                <w:color w:val="E5751F" w:themeColor="accent2"/>
-                <w:sz w:val="20"/>
-                <w:szCs w:val="20"/>
-              </w:rPr>
-              <w:t>Meets Expectations</w:t>
-            </w:r>
-          </w:p>
-        </w:tc>
-        <w:tc>
-          <w:tcPr>
-            <w:tcW w:w="1611" w:type="dxa"/>
-            <w:gridSpan w:val="2"/>
-          </w:tcPr>
-          <w:p>
-            <w:pPr>
-              <w:spacing w:after="0"/>
-              <w:rPr>
-                <w:rFonts w:ascii="Calibri" w:hAnsi="Calibri" w:cs="Calibri"/>
-                <w:color w:val="E5751F" w:themeColor="accent2"/>
-                <w:sz w:val="20"/>
-                <w:szCs w:val="20"/>
-              </w:rPr>
-            </w:pPr>
-            <w:r>
-              <w:rPr>
-                <w:rFonts w:ascii="Calibri" w:hAnsi="Calibri" w:cs="Calibri"/>
-                <w:color w:val="E5751F" w:themeColor="accent2"/>
-                <w:sz w:val="20"/>
-                <w:szCs w:val="20"/>
-              </w:rPr>
-              <w:t>Organization is clear and easy to follow. Headings and structure support readability.</w:t>
-            </w:r>
-          </w:p>
-        </w:tc>
-        <w:tc>
-          <w:tcPr>
-            <w:tcW w:w="1612" w:type="dxa"/>
-            <w:gridSpan w:val="2"/>
-          </w:tcPr>
-          <w:p>
-            <w:pPr>
-              <w:spacing w:after="0"/>
-              <w:rPr>
-                <w:rFonts w:ascii="Calibri" w:hAnsi="Calibri" w:cs="Calibri"/>
-                <w:b/>
-                <w:bCs/>
-                <w:color w:val="E5751F" w:themeColor="accent2"/>
-                <w:sz w:val="20"/>
-                <w:szCs w:val="20"/>
-              </w:rPr>
-            </w:pPr>
-            <w:r>
-              <w:rPr>
-                <w:rFonts w:ascii="Calibri" w:hAnsi="Calibri" w:cs="Calibri"/>
-                <w:color w:val="E5751F" w:themeColor="accent2"/>
-                <w:sz w:val="20"/>
-                <w:szCs w:val="20"/>
-              </w:rPr>
-              <w:t>3</w:t>
-            </w:r>
-          </w:p>
-        </w:tc>
-        <w:tc>
-          <w:tcPr>
-            <w:tcW w:w="1611" w:type="dxa"/>
-            <w:gridSpan w:val="2"/>
-          </w:tcPr>
-          <w:p>
-            <w:pPr>
-              <w:spacing w:after="0"/>
-              <w:rPr>
-                <w:rFonts w:ascii="Calibri" w:hAnsi="Calibri" w:cs="Calibri"/>
-                <w:b/>
-                <w:bCs/>
-                <w:color w:val="E5751F" w:themeColor="accent2"/>
-                <w:sz w:val="20"/>
-                <w:szCs w:val="20"/>
-              </w:rPr>
-            </w:pPr>
-            <w:r>
-              <w:rPr>
-                <w:rFonts w:ascii="Calibri" w:hAnsi="Calibri" w:cs="Calibri"/>
-                <w:b/>
-                <w:bCs/>
-                <w:color w:val="E5751F" w:themeColor="accent2"/>
-                <w:sz w:val="20"/>
-                <w:szCs w:val="20"/>
-              </w:rPr>
-              <w:t>Almost There</w:t>
-            </w:r>
-          </w:p>
-        </w:tc>
-        <w:tc>
-          <w:tcPr>
-            <w:tcW w:w="1611" w:type="dxa"/>
-            <w:gridSpan w:val="2"/>
-          </w:tcPr>
-          <w:p>
-            <w:pPr>
-              <w:spacing w:after="0"/>
-              <w:rPr>
-                <w:rFonts w:ascii="Calibri" w:hAnsi="Calibri" w:cs="Calibri"/>
-                <w:color w:val="E5751F" w:themeColor="accent2"/>
-                <w:sz w:val="20"/>
-                <w:szCs w:val="20"/>
-              </w:rPr>
-            </w:pPr>
-            <w:r>
-              <w:rPr>
-                <w:rFonts w:ascii="Calibri" w:hAnsi="Calibri" w:cs="Calibri"/>
-                <w:color w:val="E5751F" w:themeColor="accent2"/>
-                <w:sz w:val="20"/>
-                <w:szCs w:val="20"/>
-              </w:rPr>
-              <w:t>Some organizational issues. Headings may be uneven or text blocks too long.</w:t>
-            </w:r>
-          </w:p>
-        </w:tc>
-        <w:tc>
-          <w:tcPr>
-            <w:tcW w:w="1612" w:type="dxa"/>
-            <w:gridSpan w:val="2"/>
-          </w:tcPr>
-          <w:p>
-            <w:pPr>
-              <w:spacing w:after="0"/>
-              <w:rPr>
-                <w:rFonts w:ascii="Calibri" w:hAnsi="Calibri" w:cs="Calibri"/>
-                <w:b/>
-                <w:bCs/>
-                <w:color w:val="E5751F" w:themeColor="accent2"/>
-                <w:sz w:val="20"/>
-                <w:szCs w:val="20"/>
-              </w:rPr>
-            </w:pPr>
-            <w:r>
-              <w:rPr>
-                <w:rFonts w:ascii="Calibri" w:hAnsi="Calibri" w:cs="Calibri"/>
-                <w:color w:val="E5751F" w:themeColor="accent2"/>
-                <w:sz w:val="20"/>
-                <w:szCs w:val="20"/>
-              </w:rPr>
-              <w:t>2</w:t>
-            </w:r>
-          </w:p>
-        </w:tc>
-        <w:tc>
-          <w:tcPr>
-            <w:tcW w:w="1611" w:type="dxa"/>
-            <w:gridSpan w:val="2"/>
-          </w:tcPr>
-          <w:p>
-            <w:pPr>
-              <w:spacing w:after="0"/>
-              <w:rPr>
-                <w:rFonts w:ascii="Calibri" w:hAnsi="Calibri" w:cs="Calibri"/>
-                <w:b/>
-                <w:bCs/>
-                <w:color w:val="E5751F" w:themeColor="accent2"/>
-                <w:sz w:val="20"/>
-                <w:szCs w:val="20"/>
-              </w:rPr>
-            </w:pPr>
-            <w:r>
-              <w:rPr>
-                <w:rFonts w:ascii="Calibri" w:hAnsi="Calibri" w:cs="Calibri"/>
-                <w:b/>
-                <w:bCs/>
-                <w:color w:val="E5751F" w:themeColor="accent2"/>
-                <w:sz w:val="20"/>
-                <w:szCs w:val="20"/>
-              </w:rPr>
-              <w:t>Needs Work</w:t>
-            </w:r>
-          </w:p>
-        </w:tc>
-        <w:tc>
-          <w:tcPr>
-            <w:tcW w:w="1611" w:type="dxa"/>
-            <w:gridSpan w:val="2"/>
-          </w:tcPr>
-          <w:p>
-            <w:pPr>
-              <w:spacing w:after="0"/>
-              <w:rPr>
-                <w:rFonts w:ascii="Calibri" w:hAnsi="Calibri" w:cs="Calibri"/>
-                <w:color w:val="E5751F" w:themeColor="accent2"/>
-                <w:sz w:val="20"/>
-                <w:szCs w:val="20"/>
-              </w:rPr>
-            </w:pPr>
-            <w:r>
-              <w:rPr>
-                <w:rFonts w:ascii="Calibri" w:hAnsi="Calibri" w:cs="Calibri"/>
-                <w:color w:val="E5751F" w:themeColor="accent2"/>
-                <w:sz w:val="20"/>
-                <w:szCs w:val="20"/>
-              </w:rPr>
-              <w:t>Disorganized or confusing. Headings missing or poorly aligned with content.</w:t>
-            </w:r>
-          </w:p>
-        </w:tc>
-        <w:tc>
-          <w:tcPr>
-            <w:tcW w:w="1612" w:type="dxa"/>
-          </w:tcPr>
-          <w:p>
-            <w:pPr>
-              <w:spacing w:after="0"/>
-              <w:rPr>
-                <w:rFonts w:ascii="Calibri" w:hAnsi="Calibri" w:cs="Calibri"/>
-                <w:b/>
-                <w:bCs/>
-                <w:color w:val="E5751F" w:themeColor="accent2"/>
-                <w:sz w:val="20"/>
-                <w:szCs w:val="20"/>
-              </w:rPr>
-            </w:pPr>
-            <w:r>
-              <w:rPr>
-                <w:rFonts w:ascii="Calibri" w:hAnsi="Calibri" w:cs="Calibri"/>
-                <w:color w:val="E5751F" w:themeColor="accent2"/>
-                <w:sz w:val="20"/>
-                <w:szCs w:val="20"/>
-              </w:rPr>
-              <w:t>1</w:t>
-            </w:r>
-          </w:p>
-        </w:tc>
-        <w:tc>
-          <w:tcPr>
-            <w:tcW w:w="1611" w:type="dxa"/>
-          </w:tcPr>
-          <w:p>
-            <w:pPr>
-              <w:spacing w:after="0"/>
-              <w:rPr>
-                <w:rFonts w:ascii="Calibri" w:hAnsi="Calibri" w:cs="Calibri"/>
-                <w:b/>
-                <w:bCs/>
-                <w:color w:val="E5751F" w:themeColor="accent2"/>
-                <w:sz w:val="20"/>
-                <w:szCs w:val="20"/>
-              </w:rPr>
-            </w:pPr>
-            <w:r>
-              <w:rPr>
-                <w:rFonts w:ascii="Calibri" w:hAnsi="Calibri" w:cs="Calibri"/>
-                <w:b/>
-                <w:bCs/>
-                <w:color w:val="E5751F" w:themeColor="accent2"/>
-                <w:sz w:val="20"/>
-                <w:szCs w:val="20"/>
-              </w:rPr>
-              <w:t>Missing</w:t>
-            </w:r>
-          </w:p>
-        </w:tc>
-        <w:tc>
-          <w:tcPr>
-            <w:tcW w:w="1612" w:type="dxa"/>
-          </w:tcPr>
-          <w:p>
-            <w:pPr>
-              <w:spacing w:after="0"/>
-              <w:rPr>
-                <w:rFonts w:ascii="Calibri" w:hAnsi="Calibri" w:cs="Calibri"/>
-                <w:color w:val="E5751F" w:themeColor="accent2"/>
-                <w:sz w:val="20"/>
-                <w:szCs w:val="20"/>
-              </w:rPr>
-            </w:pPr>
-            <w:r>
-              <w:rPr>
-                <w:rFonts w:ascii="Calibri" w:hAnsi="Calibri" w:cs="Calibri"/>
-                <w:color w:val="E5751F" w:themeColor="accent2"/>
-                <w:sz w:val="20"/>
-                <w:szCs w:val="20"/>
-              </w:rPr>
-              <w:t>Structure absent or unreadable. No clear sections or flow.</w:t>
             </w:r>
           </w:p>
         </w:tc>
@@ -7353,7 +6451,6 @@
   <w:style w:type="character" w:default="1" w:styleId="DefaultParagraphFont">
     <w:name w:val="Default Paragraph Font"/>
     <w:uiPriority w:val="1"/>
-    <w:semiHidden/>
     <w:unhideWhenUsed/>
   </w:style>
   <w:style w:type="table" w:default="1" w:styleId="TableNormal">

</xml_diff>